<commit_message>
Added Conact Us label to welcome tab
</commit_message>
<xml_diff>
--- a/CyberSecurityUserStories.docx
+++ b/CyberSecurityUserStories.docx
@@ -30,1005 +30,891 @@
       <w:r>
         <w:t xml:space="preserve">Paracha </w:t>
       </w:r>
-      <w:r>
-        <w:t>– Samiha</w:t>
-      </w:r>
-      <w:r>
-        <w:t xml:space="preserve"> Kibria</w:t>
-      </w:r>
-    </w:p>
-    <w:p>
-      <w:pPr>
-        <w:jc w:val="center"/>
-      </w:pPr>
-    </w:p>
-    <w:p>
-      <w:pPr>
-        <w:pStyle w:val="ListParagraph"/>
-        <w:numPr>
-          <w:ilvl w:val="0"/>
-          <w:numId w:val="3"/>
-        </w:numPr>
-        <w:spacing w:after="200" w:line="276" w:lineRule="auto"/>
-        <w:rPr>
-          <w:rStyle w:val="Strong"/>
-          <w:rFonts w:ascii="Arial" w:hAnsi="Arial" w:cs="Arial"/>
-          <w:b w:val="0"/>
-          <w:sz w:val="28"/>
-          <w:szCs w:val="28"/>
-        </w:rPr>
-      </w:pPr>
-      <w:r>
-        <w:rPr>
-          <w:rStyle w:val="Strong"/>
-          <w:rFonts w:ascii="Arial" w:hAnsi="Arial" w:cs="Arial"/>
-          <w:b w:val="0"/>
-          <w:sz w:val="28"/>
-          <w:szCs w:val="28"/>
-        </w:rPr>
-        <w:t>Provide a help option to explain how to operate your program</w:t>
-      </w:r>
-    </w:p>
-    <w:p>
-      <w:pPr>
-        <w:pStyle w:val="ListParagraph"/>
-        <w:numPr>
-          <w:ilvl w:val="1"/>
-          <w:numId w:val="3"/>
-        </w:numPr>
-        <w:spacing w:after="200" w:line="276" w:lineRule="auto"/>
-        <w:rPr>
-          <w:rStyle w:val="Strong"/>
-          <w:rFonts w:ascii="Arial" w:hAnsi="Arial" w:cs="Arial"/>
-          <w:sz w:val="28"/>
-          <w:szCs w:val="28"/>
-        </w:rPr>
-      </w:pPr>
-      <w:r>
-        <w:rPr>
-          <w:rStyle w:val="Strong"/>
-          <w:rFonts w:ascii="Arial" w:hAnsi="Arial" w:cs="Arial"/>
-          <w:b w:val="0"/>
-          <w:sz w:val="28"/>
-          <w:szCs w:val="28"/>
-        </w:rPr>
-        <w:t xml:space="preserve"> </w:t>
-      </w:r>
-      <w:r>
-        <w:rPr>
-          <w:rStyle w:val="Strong"/>
-          <w:rFonts w:ascii="Arial" w:hAnsi="Arial" w:cs="Arial"/>
-          <w:b w:val="0"/>
-          <w:sz w:val="28"/>
-          <w:szCs w:val="28"/>
-        </w:rPr>
-        <w:t>Assignees:</w:t>
-      </w:r>
-      <w:r>
-        <w:rPr>
-          <w:rStyle w:val="Strong"/>
-          <w:rFonts w:ascii="Arial" w:hAnsi="Arial" w:cs="Arial"/>
-          <w:b w:val="0"/>
-          <w:sz w:val="28"/>
-          <w:szCs w:val="28"/>
-        </w:rPr>
-        <w:t xml:space="preserve"> </w:t>
-      </w:r>
-      <w:r>
-        <w:rPr>
-          <w:rStyle w:val="Strong"/>
-          <w:rFonts w:ascii="Arial" w:hAnsi="Arial" w:cs="Arial"/>
-          <w:sz w:val="28"/>
-          <w:szCs w:val="28"/>
-        </w:rPr>
-        <w:t>Collin Dees</w:t>
-      </w:r>
-      <w:r>
-        <w:rPr>
-          <w:rStyle w:val="Strong"/>
-          <w:rFonts w:ascii="Arial" w:hAnsi="Arial" w:cs="Arial"/>
-          <w:sz w:val="28"/>
-          <w:szCs w:val="28"/>
-        </w:rPr>
-        <w:t xml:space="preserve"> </w:t>
-      </w:r>
-      <w:r>
-        <w:rPr>
-          <w:rStyle w:val="Strong"/>
-          <w:rFonts w:ascii="Arial" w:hAnsi="Arial" w:cs="Arial"/>
-          <w:color w:val="FF0000"/>
-          <w:sz w:val="28"/>
-          <w:szCs w:val="28"/>
-        </w:rPr>
-        <w:t>HELP</w:t>
-      </w:r>
-    </w:p>
-    <w:p>
-      <w:pPr>
-        <w:pStyle w:val="ListParagraph"/>
-        <w:numPr>
-          <w:ilvl w:val="1"/>
-          <w:numId w:val="3"/>
-        </w:numPr>
-        <w:spacing w:after="200" w:line="276" w:lineRule="auto"/>
-        <w:rPr>
-          <w:rStyle w:val="Strong"/>
-          <w:rFonts w:ascii="Arial" w:hAnsi="Arial" w:cs="Arial"/>
-          <w:b w:val="0"/>
-          <w:sz w:val="28"/>
-          <w:szCs w:val="28"/>
-        </w:rPr>
-      </w:pPr>
-      <w:r>
-        <w:rPr>
-          <w:rStyle w:val="Strong"/>
-          <w:rFonts w:ascii="Arial" w:hAnsi="Arial" w:cs="Arial"/>
-          <w:b w:val="0"/>
-          <w:sz w:val="28"/>
-          <w:szCs w:val="28"/>
-        </w:rPr>
-        <w:t>Type:</w:t>
-      </w:r>
-    </w:p>
-    <w:p>
-      <w:pPr>
-        <w:pStyle w:val="ListParagraph"/>
-        <w:numPr>
-          <w:ilvl w:val="1"/>
-          <w:numId w:val="3"/>
-        </w:numPr>
-        <w:spacing w:after="200" w:line="276" w:lineRule="auto"/>
-        <w:rPr>
-          <w:rStyle w:val="Strong"/>
-          <w:rFonts w:ascii="Arial" w:hAnsi="Arial" w:cs="Arial"/>
-          <w:b w:val="0"/>
-          <w:sz w:val="28"/>
-          <w:szCs w:val="28"/>
-        </w:rPr>
-      </w:pPr>
-      <w:r>
-        <w:rPr>
-          <w:rStyle w:val="Strong"/>
-          <w:rFonts w:ascii="Arial" w:hAnsi="Arial" w:cs="Arial"/>
-          <w:b w:val="0"/>
-          <w:sz w:val="28"/>
-          <w:szCs w:val="28"/>
-        </w:rPr>
-        <w:t>Priority:</w:t>
-      </w:r>
-    </w:p>
-    <w:p>
-      <w:pPr>
-        <w:pStyle w:val="ListParagraph"/>
-        <w:numPr>
-          <w:ilvl w:val="0"/>
-          <w:numId w:val="3"/>
-        </w:numPr>
-        <w:spacing w:after="200" w:line="276" w:lineRule="auto"/>
-        <w:rPr>
-          <w:rStyle w:val="Strong"/>
-          <w:rFonts w:ascii="Arial" w:hAnsi="Arial" w:cs="Arial"/>
-          <w:b w:val="0"/>
-          <w:sz w:val="28"/>
-          <w:szCs w:val="28"/>
-        </w:rPr>
-      </w:pPr>
-      <w:r>
-        <w:rPr>
-          <w:rStyle w:val="Strong"/>
-          <w:rFonts w:ascii="Arial" w:hAnsi="Arial" w:cs="Arial"/>
-          <w:b w:val="0"/>
-          <w:sz w:val="28"/>
-          <w:szCs w:val="28"/>
-        </w:rPr>
-        <w:t xml:space="preserve">Contain a sales pitch that includes key selling points of </w:t>
-      </w:r>
-      <w:r>
-        <w:rPr>
-          <w:rFonts w:ascii="Arial" w:hAnsi="Arial" w:cs="Arial"/>
-          <w:b/>
-          <w:sz w:val="28"/>
-          <w:szCs w:val="28"/>
-        </w:rPr>
-        <w:t>iCyberSecurity Inc</w:t>
-      </w:r>
-      <w:r>
-        <w:rPr>
-          <w:rStyle w:val="Strong"/>
-          <w:rFonts w:ascii="Arial" w:hAnsi="Arial" w:cs="Arial"/>
-          <w:b w:val="0"/>
-          <w:sz w:val="28"/>
-          <w:szCs w:val="28"/>
-        </w:rPr>
-        <w:t xml:space="preserve"> keeping the target market in mind. </w:t>
-      </w:r>
-    </w:p>
-    <w:p>
-      <w:pPr>
-        <w:pStyle w:val="ListParagraph"/>
-        <w:numPr>
-          <w:ilvl w:val="1"/>
-          <w:numId w:val="3"/>
-        </w:numPr>
-        <w:spacing w:after="200" w:line="276" w:lineRule="auto"/>
-        <w:rPr>
-          <w:rStyle w:val="Strong"/>
-          <w:rFonts w:ascii="Arial" w:hAnsi="Arial" w:cs="Arial"/>
-          <w:b w:val="0"/>
-          <w:sz w:val="28"/>
-          <w:szCs w:val="28"/>
-        </w:rPr>
-      </w:pPr>
-      <w:r>
-        <w:rPr>
-          <w:rStyle w:val="Strong"/>
-          <w:rFonts w:ascii="Arial" w:hAnsi="Arial" w:cs="Arial"/>
-          <w:b w:val="0"/>
-          <w:sz w:val="28"/>
-          <w:szCs w:val="28"/>
-        </w:rPr>
-        <w:t>Assignees:</w:t>
-      </w:r>
-      <w:r>
-        <w:rPr>
-          <w:rStyle w:val="Strong"/>
-          <w:rFonts w:ascii="Arial" w:hAnsi="Arial" w:cs="Arial"/>
-          <w:b w:val="0"/>
-          <w:sz w:val="28"/>
-          <w:szCs w:val="28"/>
-        </w:rPr>
-        <w:t xml:space="preserve"> </w:t>
-      </w:r>
-      <w:r>
-        <w:rPr>
-          <w:rStyle w:val="Strong"/>
-          <w:rFonts w:ascii="Arial" w:hAnsi="Arial" w:cs="Arial"/>
-          <w:sz w:val="28"/>
-          <w:szCs w:val="28"/>
-        </w:rPr>
-        <w:t>Samiha Kibria</w:t>
-      </w:r>
-      <w:r>
-        <w:rPr>
-          <w:rStyle w:val="Strong"/>
-          <w:rFonts w:ascii="Arial" w:hAnsi="Arial" w:cs="Arial"/>
-          <w:sz w:val="28"/>
-          <w:szCs w:val="28"/>
-        </w:rPr>
-        <w:t xml:space="preserve"> </w:t>
-      </w:r>
-      <w:r>
-        <w:rPr>
-          <w:rStyle w:val="Strong"/>
-          <w:rFonts w:ascii="Arial" w:hAnsi="Arial" w:cs="Arial"/>
-          <w:color w:val="FF0000"/>
-          <w:sz w:val="28"/>
-          <w:szCs w:val="28"/>
-        </w:rPr>
-        <w:t>PACKAGES</w:t>
-      </w:r>
-    </w:p>
-    <w:p>
-      <w:pPr>
-        <w:pStyle w:val="ListParagraph"/>
-        <w:numPr>
-          <w:ilvl w:val="1"/>
-          <w:numId w:val="3"/>
-        </w:numPr>
-        <w:spacing w:after="200" w:line="276" w:lineRule="auto"/>
-        <w:rPr>
-          <w:rStyle w:val="Strong"/>
-          <w:rFonts w:ascii="Arial" w:hAnsi="Arial" w:cs="Arial"/>
-          <w:b w:val="0"/>
-          <w:sz w:val="28"/>
-          <w:szCs w:val="28"/>
-        </w:rPr>
-      </w:pPr>
-      <w:r>
-        <w:rPr>
-          <w:rStyle w:val="Strong"/>
-          <w:rFonts w:ascii="Arial" w:hAnsi="Arial" w:cs="Arial"/>
-          <w:b w:val="0"/>
-          <w:sz w:val="28"/>
-          <w:szCs w:val="28"/>
-        </w:rPr>
-        <w:t>Type:</w:t>
-      </w:r>
-    </w:p>
-    <w:p>
-      <w:pPr>
-        <w:pStyle w:val="ListParagraph"/>
-        <w:numPr>
-          <w:ilvl w:val="1"/>
-          <w:numId w:val="3"/>
-        </w:numPr>
-        <w:spacing w:after="200" w:line="276" w:lineRule="auto"/>
-        <w:rPr>
-          <w:rStyle w:val="Strong"/>
-          <w:rFonts w:ascii="Arial" w:hAnsi="Arial" w:cs="Arial"/>
-          <w:b w:val="0"/>
-          <w:sz w:val="28"/>
-          <w:szCs w:val="28"/>
-        </w:rPr>
-      </w:pPr>
-      <w:r>
-        <w:rPr>
-          <w:rStyle w:val="Strong"/>
-          <w:rFonts w:ascii="Arial" w:hAnsi="Arial" w:cs="Arial"/>
-          <w:b w:val="0"/>
-          <w:sz w:val="28"/>
-          <w:szCs w:val="28"/>
-        </w:rPr>
-        <w:t>Priority:</w:t>
-      </w:r>
-    </w:p>
-    <w:p>
-      <w:pPr>
-        <w:pStyle w:val="ListParagraph"/>
-        <w:numPr>
-          <w:ilvl w:val="0"/>
-          <w:numId w:val="3"/>
-        </w:numPr>
-        <w:spacing w:after="200" w:line="276" w:lineRule="auto"/>
-        <w:rPr>
-          <w:rStyle w:val="Strong"/>
-          <w:rFonts w:ascii="Arial" w:hAnsi="Arial" w:cs="Arial"/>
-          <w:b w:val="0"/>
-          <w:sz w:val="28"/>
-          <w:szCs w:val="28"/>
-        </w:rPr>
-      </w:pPr>
-      <w:r>
-        <w:rPr>
-          <w:rStyle w:val="Strong"/>
-          <w:rFonts w:ascii="Arial" w:hAnsi="Arial" w:cs="Arial"/>
-          <w:b w:val="0"/>
-          <w:sz w:val="28"/>
-          <w:szCs w:val="28"/>
-        </w:rPr>
-        <w:t xml:space="preserve">Identify a list of environments (Windows, network devices, LINUX, etc.) that are supported  </w:t>
-      </w:r>
-    </w:p>
-    <w:p>
-      <w:pPr>
-        <w:pStyle w:val="ListParagraph"/>
-        <w:numPr>
-          <w:ilvl w:val="1"/>
-          <w:numId w:val="3"/>
-        </w:numPr>
-        <w:spacing w:after="200" w:line="276" w:lineRule="auto"/>
-        <w:rPr>
-          <w:rStyle w:val="Strong"/>
-          <w:rFonts w:ascii="Arial" w:hAnsi="Arial" w:cs="Arial"/>
-          <w:b w:val="0"/>
-          <w:sz w:val="28"/>
-          <w:szCs w:val="28"/>
-        </w:rPr>
-      </w:pPr>
-      <w:r>
-        <w:rPr>
-          <w:rStyle w:val="Strong"/>
-          <w:rFonts w:ascii="Arial" w:hAnsi="Arial" w:cs="Arial"/>
-          <w:b w:val="0"/>
-          <w:sz w:val="28"/>
-          <w:szCs w:val="28"/>
-        </w:rPr>
-        <w:t>Assignees:</w:t>
-      </w:r>
-      <w:r>
-        <w:rPr>
-          <w:rStyle w:val="Strong"/>
-          <w:rFonts w:ascii="Arial" w:hAnsi="Arial" w:cs="Arial"/>
-          <w:sz w:val="28"/>
-          <w:szCs w:val="28"/>
-        </w:rPr>
-        <w:t>Aliya Paracha</w:t>
-      </w:r>
-      <w:r>
-        <w:rPr>
-          <w:rStyle w:val="Strong"/>
-          <w:rFonts w:ascii="Arial" w:hAnsi="Arial" w:cs="Arial"/>
-          <w:sz w:val="28"/>
-          <w:szCs w:val="28"/>
-        </w:rPr>
-        <w:t xml:space="preserve"> </w:t>
-      </w:r>
-      <w:r>
-        <w:rPr>
-          <w:rStyle w:val="Strong"/>
-          <w:rFonts w:ascii="Arial" w:hAnsi="Arial" w:cs="Arial"/>
-          <w:color w:val="FF0000"/>
-          <w:sz w:val="28"/>
-          <w:szCs w:val="28"/>
-        </w:rPr>
-        <w:t>WELCOME</w:t>
-      </w:r>
-    </w:p>
-    <w:p>
-      <w:pPr>
-        <w:pStyle w:val="ListParagraph"/>
-        <w:numPr>
-          <w:ilvl w:val="1"/>
-          <w:numId w:val="3"/>
-        </w:numPr>
-        <w:spacing w:after="200" w:line="276" w:lineRule="auto"/>
-        <w:rPr>
-          <w:rStyle w:val="Strong"/>
-          <w:rFonts w:ascii="Arial" w:hAnsi="Arial" w:cs="Arial"/>
-          <w:b w:val="0"/>
-          <w:sz w:val="28"/>
-          <w:szCs w:val="28"/>
-        </w:rPr>
-      </w:pPr>
-      <w:r>
-        <w:rPr>
-          <w:rStyle w:val="Strong"/>
-          <w:rFonts w:ascii="Arial" w:hAnsi="Arial" w:cs="Arial"/>
-          <w:b w:val="0"/>
-          <w:sz w:val="28"/>
-          <w:szCs w:val="28"/>
-        </w:rPr>
-        <w:t>Type:</w:t>
-      </w:r>
-    </w:p>
-    <w:p>
-      <w:pPr>
-        <w:pStyle w:val="ListParagraph"/>
-        <w:numPr>
-          <w:ilvl w:val="1"/>
-          <w:numId w:val="3"/>
-        </w:numPr>
-        <w:spacing w:after="200" w:line="276" w:lineRule="auto"/>
-        <w:rPr>
-          <w:rStyle w:val="Strong"/>
-          <w:rFonts w:ascii="Arial" w:hAnsi="Arial" w:cs="Arial"/>
-          <w:b w:val="0"/>
-          <w:sz w:val="28"/>
-          <w:szCs w:val="28"/>
-        </w:rPr>
-      </w:pPr>
-      <w:r>
-        <w:rPr>
-          <w:rStyle w:val="Strong"/>
-          <w:rFonts w:ascii="Arial" w:hAnsi="Arial" w:cs="Arial"/>
-          <w:b w:val="0"/>
-          <w:sz w:val="28"/>
-          <w:szCs w:val="28"/>
-        </w:rPr>
-        <w:t>Priority:</w:t>
-      </w:r>
-    </w:p>
-    <w:p>
-      <w:pPr>
-        <w:pStyle w:val="ListParagraph"/>
-        <w:numPr>
-          <w:ilvl w:val="0"/>
-          <w:numId w:val="3"/>
-        </w:numPr>
-        <w:spacing w:after="200" w:line="276" w:lineRule="auto"/>
-        <w:rPr>
-          <w:rStyle w:val="Strong"/>
-          <w:rFonts w:ascii="Arial" w:hAnsi="Arial" w:cs="Arial"/>
-          <w:b w:val="0"/>
-          <w:sz w:val="28"/>
-          <w:szCs w:val="28"/>
-        </w:rPr>
-      </w:pPr>
-      <w:r>
-        <w:rPr>
-          <w:rStyle w:val="Strong"/>
-          <w:rFonts w:ascii="Arial" w:hAnsi="Arial" w:cs="Arial"/>
-          <w:b w:val="0"/>
-          <w:sz w:val="28"/>
-          <w:szCs w:val="28"/>
-        </w:rPr>
-        <w:t xml:space="preserve">Provide a one paragraph – concept of operations (what </w:t>
-      </w:r>
-      <w:r>
-        <w:rPr>
-          <w:rFonts w:ascii="Arial" w:hAnsi="Arial" w:cs="Arial"/>
-          <w:b/>
-          <w:sz w:val="28"/>
-          <w:szCs w:val="28"/>
-        </w:rPr>
-        <w:t>iCyberSecurity Inc.</w:t>
-      </w:r>
-      <w:r>
-        <w:rPr>
-          <w:rStyle w:val="Strong"/>
-          <w:rFonts w:ascii="Arial" w:hAnsi="Arial" w:cs="Arial"/>
-          <w:b w:val="0"/>
-          <w:sz w:val="28"/>
-          <w:szCs w:val="28"/>
-        </w:rPr>
-        <w:t xml:space="preserve"> does and how it does it) </w:t>
-      </w:r>
-      <w:r>
-        <w:rPr>
-          <w:rStyle w:val="Strong"/>
-          <w:rFonts w:ascii="Arial" w:hAnsi="Arial" w:cs="Arial"/>
-          <w:color w:val="FF0000"/>
-          <w:sz w:val="28"/>
-          <w:szCs w:val="28"/>
-        </w:rPr>
-        <w:t>WELCOME</w:t>
-      </w:r>
-    </w:p>
-    <w:p>
-      <w:pPr>
-        <w:pStyle w:val="ListParagraph"/>
-        <w:numPr>
-          <w:ilvl w:val="1"/>
-          <w:numId w:val="3"/>
-        </w:numPr>
-        <w:spacing w:after="200" w:line="276" w:lineRule="auto"/>
-        <w:rPr>
-          <w:rStyle w:val="Strong"/>
-          <w:rFonts w:ascii="Arial" w:hAnsi="Arial" w:cs="Arial"/>
-          <w:b w:val="0"/>
-          <w:sz w:val="28"/>
-          <w:szCs w:val="28"/>
-        </w:rPr>
-      </w:pPr>
-      <w:r>
-        <w:rPr>
-          <w:rStyle w:val="Strong"/>
-          <w:rFonts w:ascii="Arial" w:hAnsi="Arial" w:cs="Arial"/>
-          <w:b w:val="0"/>
-          <w:sz w:val="28"/>
-          <w:szCs w:val="28"/>
-        </w:rPr>
-        <w:t>Assignees:</w:t>
-      </w:r>
-      <w:r>
-        <w:rPr>
-          <w:rStyle w:val="Strong"/>
-          <w:rFonts w:ascii="Arial" w:hAnsi="Arial" w:cs="Arial"/>
-          <w:b w:val="0"/>
-          <w:sz w:val="28"/>
-          <w:szCs w:val="28"/>
-        </w:rPr>
-        <w:t xml:space="preserve"> </w:t>
-      </w:r>
-      <w:r>
-        <w:rPr>
-          <w:rStyle w:val="Strong"/>
-          <w:rFonts w:ascii="Arial" w:hAnsi="Arial" w:cs="Arial"/>
-          <w:sz w:val="28"/>
-          <w:szCs w:val="28"/>
-        </w:rPr>
-        <w:t>Collin Dees</w:t>
-      </w:r>
-    </w:p>
-    <w:p>
-      <w:pPr>
-        <w:pStyle w:val="ListParagraph"/>
-        <w:numPr>
-          <w:ilvl w:val="1"/>
-          <w:numId w:val="3"/>
-        </w:numPr>
-        <w:spacing w:after="200" w:line="276" w:lineRule="auto"/>
-        <w:rPr>
-          <w:rStyle w:val="Strong"/>
-          <w:rFonts w:ascii="Arial" w:hAnsi="Arial" w:cs="Arial"/>
-          <w:b w:val="0"/>
-          <w:sz w:val="28"/>
-          <w:szCs w:val="28"/>
-        </w:rPr>
-      </w:pPr>
-      <w:r>
-        <w:rPr>
-          <w:rStyle w:val="Strong"/>
-          <w:rFonts w:ascii="Arial" w:hAnsi="Arial" w:cs="Arial"/>
-          <w:b w:val="0"/>
-          <w:sz w:val="28"/>
-          <w:szCs w:val="28"/>
-        </w:rPr>
-        <w:t>Type:</w:t>
-      </w:r>
-    </w:p>
-    <w:p>
-      <w:pPr>
-        <w:pStyle w:val="ListParagraph"/>
-        <w:numPr>
-          <w:ilvl w:val="1"/>
-          <w:numId w:val="3"/>
-        </w:numPr>
-        <w:spacing w:after="200" w:line="276" w:lineRule="auto"/>
-        <w:rPr>
-          <w:rStyle w:val="Strong"/>
-          <w:rFonts w:ascii="Arial" w:hAnsi="Arial" w:cs="Arial"/>
-          <w:b w:val="0"/>
-          <w:sz w:val="28"/>
-          <w:szCs w:val="28"/>
-        </w:rPr>
-      </w:pPr>
-      <w:r>
-        <w:rPr>
-          <w:rStyle w:val="Strong"/>
-          <w:rFonts w:ascii="Arial" w:hAnsi="Arial" w:cs="Arial"/>
-          <w:b w:val="0"/>
-          <w:sz w:val="28"/>
-          <w:szCs w:val="28"/>
-        </w:rPr>
-        <w:t>Priority:</w:t>
-      </w:r>
-    </w:p>
-    <w:p>
-      <w:pPr>
-        <w:pStyle w:val="ListParagraph"/>
-        <w:numPr>
-          <w:ilvl w:val="0"/>
-          <w:numId w:val="3"/>
-        </w:numPr>
-        <w:spacing w:after="200" w:line="276" w:lineRule="auto"/>
-        <w:rPr>
-          <w:rStyle w:val="Strong"/>
-          <w:rFonts w:ascii="Arial" w:hAnsi="Arial" w:cs="Arial"/>
-          <w:b w:val="0"/>
-          <w:sz w:val="28"/>
-          <w:szCs w:val="28"/>
-        </w:rPr>
-      </w:pPr>
-      <w:r>
-        <w:rPr>
-          <w:rStyle w:val="Strong"/>
-          <w:rFonts w:ascii="Arial" w:hAnsi="Arial" w:cs="Arial"/>
-          <w:b w:val="0"/>
-          <w:sz w:val="28"/>
-          <w:szCs w:val="28"/>
-        </w:rPr>
-        <w:t>Provide at least three service options along with corresponding prices</w:t>
-      </w:r>
-    </w:p>
-    <w:p>
-      <w:pPr>
-        <w:pStyle w:val="ListParagraph"/>
-        <w:numPr>
-          <w:ilvl w:val="1"/>
-          <w:numId w:val="3"/>
-        </w:numPr>
-        <w:spacing w:after="200" w:line="276" w:lineRule="auto"/>
-        <w:rPr>
-          <w:rStyle w:val="Strong"/>
-          <w:rFonts w:ascii="Arial" w:hAnsi="Arial" w:cs="Arial"/>
-          <w:b w:val="0"/>
-          <w:sz w:val="28"/>
-          <w:szCs w:val="28"/>
-        </w:rPr>
-      </w:pPr>
-      <w:r>
-        <w:rPr>
-          <w:rStyle w:val="Strong"/>
-          <w:rFonts w:ascii="Arial" w:hAnsi="Arial" w:cs="Arial"/>
-          <w:b w:val="0"/>
-          <w:sz w:val="28"/>
-          <w:szCs w:val="28"/>
-        </w:rPr>
-        <w:t>Assignees:</w:t>
-      </w:r>
-      <w:r>
-        <w:rPr>
-          <w:rStyle w:val="Strong"/>
-          <w:rFonts w:ascii="Arial" w:hAnsi="Arial" w:cs="Arial"/>
-          <w:sz w:val="28"/>
-          <w:szCs w:val="28"/>
-        </w:rPr>
-        <w:t>Aliya Paracha</w:t>
-      </w:r>
-      <w:r>
-        <w:rPr>
-          <w:rStyle w:val="Strong"/>
-          <w:rFonts w:ascii="Arial" w:hAnsi="Arial" w:cs="Arial"/>
-          <w:sz w:val="28"/>
-          <w:szCs w:val="28"/>
-        </w:rPr>
-        <w:t xml:space="preserve"> </w:t>
-      </w:r>
-      <w:r>
-        <w:rPr>
-          <w:rStyle w:val="Strong"/>
-          <w:rFonts w:ascii="Arial" w:hAnsi="Arial" w:cs="Arial"/>
-          <w:color w:val="FF0000"/>
-          <w:sz w:val="28"/>
-          <w:szCs w:val="28"/>
-        </w:rPr>
-        <w:t>PACKAGES</w:t>
-      </w:r>
-    </w:p>
-    <w:p>
-      <w:pPr>
-        <w:pStyle w:val="ListParagraph"/>
-        <w:numPr>
-          <w:ilvl w:val="1"/>
-          <w:numId w:val="3"/>
-        </w:numPr>
-        <w:spacing w:after="200" w:line="276" w:lineRule="auto"/>
-        <w:rPr>
-          <w:rStyle w:val="Strong"/>
-          <w:rFonts w:ascii="Arial" w:hAnsi="Arial" w:cs="Arial"/>
-          <w:b w:val="0"/>
-          <w:sz w:val="28"/>
-          <w:szCs w:val="28"/>
-        </w:rPr>
-      </w:pPr>
-      <w:r>
-        <w:rPr>
-          <w:rStyle w:val="Strong"/>
-          <w:rFonts w:ascii="Arial" w:hAnsi="Arial" w:cs="Arial"/>
-          <w:b w:val="0"/>
-          <w:sz w:val="28"/>
-          <w:szCs w:val="28"/>
-        </w:rPr>
-        <w:t>Type:</w:t>
-      </w:r>
-    </w:p>
-    <w:p>
-      <w:pPr>
-        <w:pStyle w:val="ListParagraph"/>
-        <w:numPr>
-          <w:ilvl w:val="1"/>
-          <w:numId w:val="3"/>
-        </w:numPr>
-        <w:spacing w:after="200" w:line="276" w:lineRule="auto"/>
-        <w:rPr>
-          <w:rStyle w:val="Strong"/>
-          <w:rFonts w:ascii="Arial" w:hAnsi="Arial" w:cs="Arial"/>
-          <w:b w:val="0"/>
-          <w:sz w:val="28"/>
-          <w:szCs w:val="28"/>
-        </w:rPr>
-      </w:pPr>
-      <w:r>
-        <w:rPr>
-          <w:rStyle w:val="Strong"/>
-          <w:rFonts w:ascii="Arial" w:hAnsi="Arial" w:cs="Arial"/>
-          <w:b w:val="0"/>
-          <w:sz w:val="28"/>
-          <w:szCs w:val="28"/>
-        </w:rPr>
-        <w:t>Priority:</w:t>
-      </w:r>
-    </w:p>
-    <w:p>
-      <w:pPr>
-        <w:pStyle w:val="ListParagraph"/>
-        <w:numPr>
-          <w:ilvl w:val="0"/>
-          <w:numId w:val="3"/>
-        </w:numPr>
-        <w:spacing w:after="200" w:line="276" w:lineRule="auto"/>
-        <w:rPr>
-          <w:rStyle w:val="Strong"/>
-          <w:rFonts w:ascii="Arial" w:hAnsi="Arial" w:cs="Arial"/>
-          <w:b w:val="0"/>
-          <w:sz w:val="28"/>
-          <w:szCs w:val="28"/>
-        </w:rPr>
-      </w:pPr>
-      <w:r>
-        <w:rPr>
-          <w:rStyle w:val="Strong"/>
-          <w:rFonts w:ascii="Arial" w:hAnsi="Arial" w:cs="Arial"/>
-          <w:b w:val="0"/>
-          <w:sz w:val="28"/>
-          <w:szCs w:val="28"/>
-        </w:rPr>
-        <w:t xml:space="preserve">Provide a logistics or maintenance plan with pricing   </w:t>
-      </w:r>
-    </w:p>
-    <w:p>
-      <w:pPr>
-        <w:pStyle w:val="ListParagraph"/>
-        <w:numPr>
-          <w:ilvl w:val="1"/>
-          <w:numId w:val="3"/>
-        </w:numPr>
-        <w:spacing w:after="200" w:line="276" w:lineRule="auto"/>
-        <w:rPr>
-          <w:rStyle w:val="Strong"/>
-          <w:rFonts w:ascii="Arial" w:hAnsi="Arial" w:cs="Arial"/>
-          <w:b w:val="0"/>
-          <w:sz w:val="28"/>
-          <w:szCs w:val="28"/>
-        </w:rPr>
-      </w:pPr>
-      <w:r>
-        <w:rPr>
-          <w:rStyle w:val="Strong"/>
-          <w:rFonts w:ascii="Arial" w:hAnsi="Arial" w:cs="Arial"/>
-          <w:b w:val="0"/>
-          <w:sz w:val="28"/>
-          <w:szCs w:val="28"/>
-        </w:rPr>
-        <w:t>Assignees:</w:t>
-      </w:r>
-      <w:r>
-        <w:rPr>
-          <w:rStyle w:val="Strong"/>
-          <w:rFonts w:ascii="Arial" w:hAnsi="Arial" w:cs="Arial"/>
-          <w:b w:val="0"/>
-          <w:sz w:val="28"/>
-          <w:szCs w:val="28"/>
-        </w:rPr>
-        <w:t xml:space="preserve"> </w:t>
-      </w:r>
-      <w:r>
-        <w:rPr>
-          <w:rStyle w:val="Strong"/>
-          <w:rFonts w:ascii="Arial" w:hAnsi="Arial" w:cs="Arial"/>
-          <w:sz w:val="28"/>
-          <w:szCs w:val="28"/>
-        </w:rPr>
-        <w:t>Samiha Kibria</w:t>
-      </w:r>
-      <w:r>
-        <w:rPr>
-          <w:rStyle w:val="Strong"/>
-          <w:rFonts w:ascii="Arial" w:hAnsi="Arial" w:cs="Arial"/>
-          <w:sz w:val="28"/>
-          <w:szCs w:val="28"/>
-        </w:rPr>
-        <w:t xml:space="preserve"> </w:t>
-      </w:r>
-      <w:r>
-        <w:rPr>
-          <w:rStyle w:val="Strong"/>
-          <w:rFonts w:ascii="Arial" w:hAnsi="Arial" w:cs="Arial"/>
-          <w:color w:val="FF0000"/>
-          <w:sz w:val="28"/>
-          <w:szCs w:val="28"/>
-        </w:rPr>
-        <w:t>PACKAGES</w:t>
-      </w:r>
-    </w:p>
-    <w:p>
-      <w:pPr>
-        <w:pStyle w:val="ListParagraph"/>
-        <w:numPr>
-          <w:ilvl w:val="1"/>
-          <w:numId w:val="3"/>
-        </w:numPr>
-        <w:spacing w:after="200" w:line="276" w:lineRule="auto"/>
-        <w:rPr>
-          <w:rStyle w:val="Strong"/>
-          <w:rFonts w:ascii="Arial" w:hAnsi="Arial" w:cs="Arial"/>
-          <w:b w:val="0"/>
-          <w:sz w:val="28"/>
-          <w:szCs w:val="28"/>
-        </w:rPr>
-      </w:pPr>
-      <w:r>
-        <w:rPr>
-          <w:rStyle w:val="Strong"/>
-          <w:rFonts w:ascii="Arial" w:hAnsi="Arial" w:cs="Arial"/>
-          <w:b w:val="0"/>
-          <w:sz w:val="28"/>
-          <w:szCs w:val="28"/>
-        </w:rPr>
-        <w:t>Type:</w:t>
-      </w:r>
-    </w:p>
-    <w:p>
-      <w:pPr>
-        <w:pStyle w:val="ListParagraph"/>
-        <w:numPr>
-          <w:ilvl w:val="1"/>
-          <w:numId w:val="3"/>
-        </w:numPr>
-        <w:spacing w:after="200" w:line="276" w:lineRule="auto"/>
-        <w:rPr>
-          <w:rStyle w:val="Strong"/>
-          <w:rFonts w:ascii="Arial" w:hAnsi="Arial" w:cs="Arial"/>
-          <w:b w:val="0"/>
-          <w:sz w:val="28"/>
-          <w:szCs w:val="28"/>
-        </w:rPr>
-      </w:pPr>
-      <w:r>
-        <w:rPr>
-          <w:rStyle w:val="Strong"/>
-          <w:rFonts w:ascii="Arial" w:hAnsi="Arial" w:cs="Arial"/>
-          <w:b w:val="0"/>
-          <w:sz w:val="28"/>
-          <w:szCs w:val="28"/>
-        </w:rPr>
-        <w:t>Priority:</w:t>
-      </w:r>
-    </w:p>
-    <w:p>
-      <w:pPr>
-        <w:pStyle w:val="ListParagraph"/>
-        <w:numPr>
-          <w:ilvl w:val="0"/>
-          <w:numId w:val="3"/>
-        </w:numPr>
-        <w:spacing w:after="200" w:line="276" w:lineRule="auto"/>
-        <w:rPr>
-          <w:rStyle w:val="Strong"/>
-          <w:rFonts w:ascii="Arial" w:hAnsi="Arial" w:cs="Arial"/>
-          <w:b w:val="0"/>
-          <w:sz w:val="28"/>
-          <w:szCs w:val="28"/>
-        </w:rPr>
-      </w:pPr>
-      <w:r>
-        <w:rPr>
-          <w:rStyle w:val="Strong"/>
-          <w:rFonts w:ascii="Arial" w:hAnsi="Arial" w:cs="Arial"/>
-          <w:b w:val="0"/>
-          <w:sz w:val="28"/>
-          <w:szCs w:val="28"/>
-        </w:rPr>
-        <w:t xml:space="preserve">Provide a guarantee policy  </w:t>
-      </w:r>
-    </w:p>
-    <w:p>
-      <w:pPr>
-        <w:pStyle w:val="ListParagraph"/>
-        <w:numPr>
-          <w:ilvl w:val="1"/>
-          <w:numId w:val="3"/>
-        </w:numPr>
-        <w:spacing w:after="200" w:line="276" w:lineRule="auto"/>
-        <w:rPr>
-          <w:rStyle w:val="Strong"/>
-          <w:rFonts w:ascii="Arial" w:hAnsi="Arial" w:cs="Arial"/>
-          <w:b w:val="0"/>
-          <w:sz w:val="28"/>
-          <w:szCs w:val="28"/>
-        </w:rPr>
-      </w:pPr>
-      <w:r>
-        <w:rPr>
-          <w:rStyle w:val="Strong"/>
-          <w:rFonts w:ascii="Arial" w:hAnsi="Arial" w:cs="Arial"/>
-          <w:b w:val="0"/>
-          <w:sz w:val="28"/>
-          <w:szCs w:val="28"/>
-        </w:rPr>
-        <w:t>Assignees:</w:t>
-      </w:r>
-      <w:r>
-        <w:rPr>
-          <w:rStyle w:val="Strong"/>
-          <w:rFonts w:ascii="Arial" w:hAnsi="Arial" w:cs="Arial"/>
-          <w:b w:val="0"/>
-          <w:sz w:val="28"/>
-          <w:szCs w:val="28"/>
-        </w:rPr>
-        <w:t xml:space="preserve"> </w:t>
-      </w:r>
-      <w:r>
-        <w:rPr>
-          <w:rStyle w:val="Strong"/>
-          <w:rFonts w:ascii="Arial" w:hAnsi="Arial" w:cs="Arial"/>
-          <w:sz w:val="28"/>
-          <w:szCs w:val="28"/>
-        </w:rPr>
-        <w:t>Samiha Kibria</w:t>
-      </w:r>
-      <w:r>
-        <w:rPr>
-          <w:rStyle w:val="Strong"/>
-          <w:rFonts w:ascii="Arial" w:hAnsi="Arial" w:cs="Arial"/>
-          <w:sz w:val="28"/>
-          <w:szCs w:val="28"/>
-        </w:rPr>
-        <w:t xml:space="preserve"> </w:t>
-      </w:r>
-      <w:r>
-        <w:rPr>
-          <w:rStyle w:val="Strong"/>
-          <w:rFonts w:ascii="Arial" w:hAnsi="Arial" w:cs="Arial"/>
-          <w:color w:val="FF0000"/>
-          <w:sz w:val="28"/>
-          <w:szCs w:val="28"/>
-        </w:rPr>
-        <w:t>PACKAGES</w:t>
-      </w:r>
       <w:bookmarkStart w:id="0" w:name="_GoBack"/>
       <w:bookmarkEnd w:id="0"/>
+      <w:r>
+        <w:t>– Samiha</w:t>
+      </w:r>
+      <w:r>
+        <w:t xml:space="preserve"> Kibria</w:t>
+      </w:r>
+    </w:p>
+    <w:p>
+      <w:pPr>
+        <w:jc w:val="center"/>
+      </w:pPr>
+    </w:p>
+    <w:p>
+      <w:pPr>
+        <w:pStyle w:val="ListParagraph"/>
+        <w:numPr>
+          <w:ilvl w:val="0"/>
+          <w:numId w:val="3"/>
+        </w:numPr>
+        <w:spacing w:after="200" w:line="276" w:lineRule="auto"/>
+        <w:rPr>
+          <w:rStyle w:val="Strong"/>
+          <w:rFonts w:ascii="Arial" w:hAnsi="Arial" w:cs="Arial"/>
+          <w:b w:val="0"/>
+          <w:sz w:val="28"/>
+          <w:szCs w:val="28"/>
+        </w:rPr>
+      </w:pPr>
+      <w:r>
+        <w:rPr>
+          <w:rStyle w:val="Strong"/>
+          <w:rFonts w:ascii="Arial" w:hAnsi="Arial" w:cs="Arial"/>
+          <w:b w:val="0"/>
+          <w:sz w:val="28"/>
+          <w:szCs w:val="28"/>
+        </w:rPr>
+        <w:t>Provide a help option to explain how to operate your program</w:t>
+      </w:r>
+    </w:p>
+    <w:p>
+      <w:pPr>
+        <w:pStyle w:val="ListParagraph"/>
+        <w:numPr>
+          <w:ilvl w:val="1"/>
+          <w:numId w:val="3"/>
+        </w:numPr>
+        <w:spacing w:after="200" w:line="276" w:lineRule="auto"/>
+        <w:rPr>
+          <w:rStyle w:val="Strong"/>
+          <w:rFonts w:ascii="Arial" w:hAnsi="Arial" w:cs="Arial"/>
+          <w:sz w:val="28"/>
+          <w:szCs w:val="28"/>
+        </w:rPr>
+      </w:pPr>
+      <w:r>
+        <w:rPr>
+          <w:rStyle w:val="Strong"/>
+          <w:rFonts w:ascii="Arial" w:hAnsi="Arial" w:cs="Arial"/>
+          <w:b w:val="0"/>
+          <w:sz w:val="28"/>
+          <w:szCs w:val="28"/>
+        </w:rPr>
+        <w:t xml:space="preserve"> </w:t>
+      </w:r>
+      <w:r>
+        <w:rPr>
+          <w:rStyle w:val="Strong"/>
+          <w:rFonts w:ascii="Arial" w:hAnsi="Arial" w:cs="Arial"/>
+          <w:b w:val="0"/>
+          <w:sz w:val="28"/>
+          <w:szCs w:val="28"/>
+        </w:rPr>
+        <w:t>Assignees:</w:t>
+      </w:r>
+      <w:r>
+        <w:rPr>
+          <w:rStyle w:val="Strong"/>
+          <w:rFonts w:ascii="Arial" w:hAnsi="Arial" w:cs="Arial"/>
+          <w:b w:val="0"/>
+          <w:sz w:val="28"/>
+          <w:szCs w:val="28"/>
+        </w:rPr>
+        <w:t xml:space="preserve"> </w:t>
+      </w:r>
+      <w:r>
+        <w:rPr>
+          <w:rStyle w:val="Strong"/>
+          <w:rFonts w:ascii="Arial" w:hAnsi="Arial" w:cs="Arial"/>
+          <w:sz w:val="28"/>
+          <w:szCs w:val="28"/>
+        </w:rPr>
+        <w:t>Collin Dees</w:t>
+      </w:r>
+    </w:p>
+    <w:p>
+      <w:pPr>
+        <w:pStyle w:val="ListParagraph"/>
+        <w:numPr>
+          <w:ilvl w:val="1"/>
+          <w:numId w:val="3"/>
+        </w:numPr>
+        <w:spacing w:after="200" w:line="276" w:lineRule="auto"/>
+        <w:rPr>
+          <w:rStyle w:val="Strong"/>
+          <w:rFonts w:ascii="Arial" w:hAnsi="Arial" w:cs="Arial"/>
+          <w:b w:val="0"/>
+          <w:sz w:val="28"/>
+          <w:szCs w:val="28"/>
+        </w:rPr>
+      </w:pPr>
+      <w:r>
+        <w:rPr>
+          <w:rStyle w:val="Strong"/>
+          <w:rFonts w:ascii="Arial" w:hAnsi="Arial" w:cs="Arial"/>
+          <w:b w:val="0"/>
+          <w:sz w:val="28"/>
+          <w:szCs w:val="28"/>
+        </w:rPr>
+        <w:t>Type:</w:t>
+      </w:r>
+    </w:p>
+    <w:p>
+      <w:pPr>
+        <w:pStyle w:val="ListParagraph"/>
+        <w:numPr>
+          <w:ilvl w:val="1"/>
+          <w:numId w:val="3"/>
+        </w:numPr>
+        <w:spacing w:after="200" w:line="276" w:lineRule="auto"/>
+        <w:rPr>
+          <w:rStyle w:val="Strong"/>
+          <w:rFonts w:ascii="Arial" w:hAnsi="Arial" w:cs="Arial"/>
+          <w:b w:val="0"/>
+          <w:sz w:val="28"/>
+          <w:szCs w:val="28"/>
+        </w:rPr>
+      </w:pPr>
+      <w:r>
+        <w:rPr>
+          <w:rStyle w:val="Strong"/>
+          <w:rFonts w:ascii="Arial" w:hAnsi="Arial" w:cs="Arial"/>
+          <w:b w:val="0"/>
+          <w:sz w:val="28"/>
+          <w:szCs w:val="28"/>
+        </w:rPr>
+        <w:t>Priority:</w:t>
+      </w:r>
+    </w:p>
+    <w:p>
+      <w:pPr>
+        <w:pStyle w:val="ListParagraph"/>
+        <w:numPr>
+          <w:ilvl w:val="0"/>
+          <w:numId w:val="3"/>
+        </w:numPr>
+        <w:spacing w:after="200" w:line="276" w:lineRule="auto"/>
+        <w:rPr>
+          <w:rStyle w:val="Strong"/>
+          <w:rFonts w:ascii="Arial" w:hAnsi="Arial" w:cs="Arial"/>
+          <w:b w:val="0"/>
+          <w:sz w:val="28"/>
+          <w:szCs w:val="28"/>
+        </w:rPr>
+      </w:pPr>
+      <w:r>
+        <w:rPr>
+          <w:rStyle w:val="Strong"/>
+          <w:rFonts w:ascii="Arial" w:hAnsi="Arial" w:cs="Arial"/>
+          <w:b w:val="0"/>
+          <w:sz w:val="28"/>
+          <w:szCs w:val="28"/>
+        </w:rPr>
+        <w:t xml:space="preserve">Contain a sales pitch that includes key selling points of </w:t>
+      </w:r>
+      <w:r>
+        <w:rPr>
+          <w:rFonts w:ascii="Arial" w:hAnsi="Arial" w:cs="Arial"/>
+          <w:b/>
+          <w:sz w:val="28"/>
+          <w:szCs w:val="28"/>
+        </w:rPr>
+        <w:t>iCyberSecurity Inc</w:t>
+      </w:r>
+      <w:r>
+        <w:rPr>
+          <w:rStyle w:val="Strong"/>
+          <w:rFonts w:ascii="Arial" w:hAnsi="Arial" w:cs="Arial"/>
+          <w:b w:val="0"/>
+          <w:sz w:val="28"/>
+          <w:szCs w:val="28"/>
+        </w:rPr>
+        <w:t xml:space="preserve"> keeping the target market in mind.</w:t>
+      </w:r>
+      <w:r>
+        <w:rPr>
+          <w:rStyle w:val="Strong"/>
+          <w:rFonts w:ascii="Arial" w:hAnsi="Arial" w:cs="Arial"/>
+          <w:b w:val="0"/>
+          <w:sz w:val="28"/>
+          <w:szCs w:val="28"/>
+        </w:rPr>
+        <w:t xml:space="preserve"> </w:t>
+      </w:r>
+    </w:p>
+    <w:p>
+      <w:pPr>
+        <w:pStyle w:val="ListParagraph"/>
+        <w:numPr>
+          <w:ilvl w:val="1"/>
+          <w:numId w:val="3"/>
+        </w:numPr>
+        <w:spacing w:after="200" w:line="276" w:lineRule="auto"/>
+        <w:rPr>
+          <w:rStyle w:val="Strong"/>
+          <w:rFonts w:ascii="Arial" w:hAnsi="Arial" w:cs="Arial"/>
+          <w:b w:val="0"/>
+          <w:sz w:val="28"/>
+          <w:szCs w:val="28"/>
+        </w:rPr>
+      </w:pPr>
+      <w:r>
+        <w:rPr>
+          <w:rStyle w:val="Strong"/>
+          <w:rFonts w:ascii="Arial" w:hAnsi="Arial" w:cs="Arial"/>
+          <w:b w:val="0"/>
+          <w:sz w:val="28"/>
+          <w:szCs w:val="28"/>
+        </w:rPr>
+        <w:t>Assignees:</w:t>
+      </w:r>
+      <w:r>
+        <w:rPr>
+          <w:rStyle w:val="Strong"/>
+          <w:rFonts w:ascii="Arial" w:hAnsi="Arial" w:cs="Arial"/>
+          <w:b w:val="0"/>
+          <w:sz w:val="28"/>
+          <w:szCs w:val="28"/>
+        </w:rPr>
+        <w:t xml:space="preserve"> </w:t>
+      </w:r>
+      <w:r>
+        <w:rPr>
+          <w:rStyle w:val="Strong"/>
+          <w:rFonts w:ascii="Arial" w:hAnsi="Arial" w:cs="Arial"/>
+          <w:sz w:val="28"/>
+          <w:szCs w:val="28"/>
+        </w:rPr>
+        <w:t>Samiha Kibria</w:t>
+      </w:r>
+    </w:p>
+    <w:p>
+      <w:pPr>
+        <w:pStyle w:val="ListParagraph"/>
+        <w:numPr>
+          <w:ilvl w:val="1"/>
+          <w:numId w:val="3"/>
+        </w:numPr>
+        <w:spacing w:after="200" w:line="276" w:lineRule="auto"/>
+        <w:rPr>
+          <w:rStyle w:val="Strong"/>
+          <w:rFonts w:ascii="Arial" w:hAnsi="Arial" w:cs="Arial"/>
+          <w:b w:val="0"/>
+          <w:sz w:val="28"/>
+          <w:szCs w:val="28"/>
+        </w:rPr>
+      </w:pPr>
+      <w:r>
+        <w:rPr>
+          <w:rStyle w:val="Strong"/>
+          <w:rFonts w:ascii="Arial" w:hAnsi="Arial" w:cs="Arial"/>
+          <w:b w:val="0"/>
+          <w:sz w:val="28"/>
+          <w:szCs w:val="28"/>
+        </w:rPr>
+        <w:t>Type:</w:t>
+      </w:r>
+    </w:p>
+    <w:p>
+      <w:pPr>
+        <w:pStyle w:val="ListParagraph"/>
+        <w:numPr>
+          <w:ilvl w:val="1"/>
+          <w:numId w:val="3"/>
+        </w:numPr>
+        <w:spacing w:after="200" w:line="276" w:lineRule="auto"/>
+        <w:rPr>
+          <w:rStyle w:val="Strong"/>
+          <w:rFonts w:ascii="Arial" w:hAnsi="Arial" w:cs="Arial"/>
+          <w:b w:val="0"/>
+          <w:sz w:val="28"/>
+          <w:szCs w:val="28"/>
+        </w:rPr>
+      </w:pPr>
+      <w:r>
+        <w:rPr>
+          <w:rStyle w:val="Strong"/>
+          <w:rFonts w:ascii="Arial" w:hAnsi="Arial" w:cs="Arial"/>
+          <w:b w:val="0"/>
+          <w:sz w:val="28"/>
+          <w:szCs w:val="28"/>
+        </w:rPr>
+        <w:t>Priority:</w:t>
+      </w:r>
+    </w:p>
+    <w:p>
+      <w:pPr>
+        <w:pStyle w:val="ListParagraph"/>
+        <w:numPr>
+          <w:ilvl w:val="0"/>
+          <w:numId w:val="3"/>
+        </w:numPr>
+        <w:spacing w:after="200" w:line="276" w:lineRule="auto"/>
+        <w:rPr>
+          <w:rStyle w:val="Strong"/>
+          <w:rFonts w:ascii="Arial" w:hAnsi="Arial" w:cs="Arial"/>
+          <w:b w:val="0"/>
+          <w:sz w:val="28"/>
+          <w:szCs w:val="28"/>
+        </w:rPr>
+      </w:pPr>
+      <w:r>
+        <w:rPr>
+          <w:rStyle w:val="Strong"/>
+          <w:rFonts w:ascii="Arial" w:hAnsi="Arial" w:cs="Arial"/>
+          <w:b w:val="0"/>
+          <w:sz w:val="28"/>
+          <w:szCs w:val="28"/>
+        </w:rPr>
+        <w:t xml:space="preserve">Identify a list of environments (Windows, network devices, LINUX, etc.) that are supported  </w:t>
+      </w:r>
+    </w:p>
+    <w:p>
+      <w:pPr>
+        <w:pStyle w:val="ListParagraph"/>
+        <w:numPr>
+          <w:ilvl w:val="1"/>
+          <w:numId w:val="3"/>
+        </w:numPr>
+        <w:spacing w:after="200" w:line="276" w:lineRule="auto"/>
+        <w:rPr>
+          <w:rStyle w:val="Strong"/>
+          <w:rFonts w:ascii="Arial" w:hAnsi="Arial" w:cs="Arial"/>
+          <w:b w:val="0"/>
+          <w:sz w:val="28"/>
+          <w:szCs w:val="28"/>
+        </w:rPr>
+      </w:pPr>
+      <w:r>
+        <w:rPr>
+          <w:rStyle w:val="Strong"/>
+          <w:rFonts w:ascii="Arial" w:hAnsi="Arial" w:cs="Arial"/>
+          <w:b w:val="0"/>
+          <w:sz w:val="28"/>
+          <w:szCs w:val="28"/>
+        </w:rPr>
+        <w:t>Assignees:</w:t>
+      </w:r>
+      <w:r>
+        <w:rPr>
+          <w:rStyle w:val="Strong"/>
+          <w:rFonts w:ascii="Arial" w:hAnsi="Arial" w:cs="Arial"/>
+          <w:sz w:val="28"/>
+          <w:szCs w:val="28"/>
+        </w:rPr>
+        <w:t>Aliya Paracha</w:t>
+      </w:r>
+    </w:p>
+    <w:p>
+      <w:pPr>
+        <w:pStyle w:val="ListParagraph"/>
+        <w:numPr>
+          <w:ilvl w:val="1"/>
+          <w:numId w:val="3"/>
+        </w:numPr>
+        <w:spacing w:after="200" w:line="276" w:lineRule="auto"/>
+        <w:rPr>
+          <w:rStyle w:val="Strong"/>
+          <w:rFonts w:ascii="Arial" w:hAnsi="Arial" w:cs="Arial"/>
+          <w:b w:val="0"/>
+          <w:sz w:val="28"/>
+          <w:szCs w:val="28"/>
+        </w:rPr>
+      </w:pPr>
+      <w:r>
+        <w:rPr>
+          <w:rStyle w:val="Strong"/>
+          <w:rFonts w:ascii="Arial" w:hAnsi="Arial" w:cs="Arial"/>
+          <w:b w:val="0"/>
+          <w:sz w:val="28"/>
+          <w:szCs w:val="28"/>
+        </w:rPr>
+        <w:t>Type:</w:t>
+      </w:r>
+    </w:p>
+    <w:p>
+      <w:pPr>
+        <w:pStyle w:val="ListParagraph"/>
+        <w:numPr>
+          <w:ilvl w:val="1"/>
+          <w:numId w:val="3"/>
+        </w:numPr>
+        <w:spacing w:after="200" w:line="276" w:lineRule="auto"/>
+        <w:rPr>
+          <w:rStyle w:val="Strong"/>
+          <w:rFonts w:ascii="Arial" w:hAnsi="Arial" w:cs="Arial"/>
+          <w:b w:val="0"/>
+          <w:sz w:val="28"/>
+          <w:szCs w:val="28"/>
+        </w:rPr>
+      </w:pPr>
+      <w:r>
+        <w:rPr>
+          <w:rStyle w:val="Strong"/>
+          <w:rFonts w:ascii="Arial" w:hAnsi="Arial" w:cs="Arial"/>
+          <w:b w:val="0"/>
+          <w:sz w:val="28"/>
+          <w:szCs w:val="28"/>
+        </w:rPr>
+        <w:t>Priority:</w:t>
+      </w:r>
+    </w:p>
+    <w:p>
+      <w:pPr>
+        <w:pStyle w:val="ListParagraph"/>
+        <w:numPr>
+          <w:ilvl w:val="0"/>
+          <w:numId w:val="3"/>
+        </w:numPr>
+        <w:spacing w:after="200" w:line="276" w:lineRule="auto"/>
+        <w:rPr>
+          <w:rStyle w:val="Strong"/>
+          <w:rFonts w:ascii="Arial" w:hAnsi="Arial" w:cs="Arial"/>
+          <w:b w:val="0"/>
+          <w:sz w:val="28"/>
+          <w:szCs w:val="28"/>
+        </w:rPr>
+      </w:pPr>
+      <w:r>
+        <w:rPr>
+          <w:rStyle w:val="Strong"/>
+          <w:rFonts w:ascii="Arial" w:hAnsi="Arial" w:cs="Arial"/>
+          <w:b w:val="0"/>
+          <w:sz w:val="28"/>
+          <w:szCs w:val="28"/>
+        </w:rPr>
+        <w:t xml:space="preserve">Provide a one paragraph – concept of operations (what </w:t>
+      </w:r>
+      <w:r>
+        <w:rPr>
+          <w:rFonts w:ascii="Arial" w:hAnsi="Arial" w:cs="Arial"/>
+          <w:b/>
+          <w:sz w:val="28"/>
+          <w:szCs w:val="28"/>
+        </w:rPr>
+        <w:t>iCyberSecurity Inc.</w:t>
+      </w:r>
+      <w:r>
+        <w:rPr>
+          <w:rStyle w:val="Strong"/>
+          <w:rFonts w:ascii="Arial" w:hAnsi="Arial" w:cs="Arial"/>
+          <w:b w:val="0"/>
+          <w:sz w:val="28"/>
+          <w:szCs w:val="28"/>
+        </w:rPr>
+        <w:t xml:space="preserve"> does and how it does it) </w:t>
+      </w:r>
+    </w:p>
+    <w:p>
+      <w:pPr>
+        <w:pStyle w:val="ListParagraph"/>
+        <w:numPr>
+          <w:ilvl w:val="1"/>
+          <w:numId w:val="3"/>
+        </w:numPr>
+        <w:spacing w:after="200" w:line="276" w:lineRule="auto"/>
+        <w:rPr>
+          <w:rStyle w:val="Strong"/>
+          <w:rFonts w:ascii="Arial" w:hAnsi="Arial" w:cs="Arial"/>
+          <w:b w:val="0"/>
+          <w:sz w:val="28"/>
+          <w:szCs w:val="28"/>
+        </w:rPr>
+      </w:pPr>
+      <w:r>
+        <w:rPr>
+          <w:rStyle w:val="Strong"/>
+          <w:rFonts w:ascii="Arial" w:hAnsi="Arial" w:cs="Arial"/>
+          <w:b w:val="0"/>
+          <w:sz w:val="28"/>
+          <w:szCs w:val="28"/>
+        </w:rPr>
+        <w:t>Assignees:</w:t>
+      </w:r>
+      <w:r>
+        <w:rPr>
+          <w:rStyle w:val="Strong"/>
+          <w:rFonts w:ascii="Arial" w:hAnsi="Arial" w:cs="Arial"/>
+          <w:b w:val="0"/>
+          <w:sz w:val="28"/>
+          <w:szCs w:val="28"/>
+        </w:rPr>
+        <w:t xml:space="preserve"> </w:t>
+      </w:r>
+      <w:r>
+        <w:rPr>
+          <w:rStyle w:val="Strong"/>
+          <w:rFonts w:ascii="Arial" w:hAnsi="Arial" w:cs="Arial"/>
+          <w:sz w:val="28"/>
+          <w:szCs w:val="28"/>
+        </w:rPr>
+        <w:t>Collin Dees</w:t>
+      </w:r>
+    </w:p>
+    <w:p>
+      <w:pPr>
+        <w:pStyle w:val="ListParagraph"/>
+        <w:numPr>
+          <w:ilvl w:val="1"/>
+          <w:numId w:val="3"/>
+        </w:numPr>
+        <w:spacing w:after="200" w:line="276" w:lineRule="auto"/>
+        <w:rPr>
+          <w:rStyle w:val="Strong"/>
+          <w:rFonts w:ascii="Arial" w:hAnsi="Arial" w:cs="Arial"/>
+          <w:b w:val="0"/>
+          <w:sz w:val="28"/>
+          <w:szCs w:val="28"/>
+        </w:rPr>
+      </w:pPr>
+      <w:r>
+        <w:rPr>
+          <w:rStyle w:val="Strong"/>
+          <w:rFonts w:ascii="Arial" w:hAnsi="Arial" w:cs="Arial"/>
+          <w:b w:val="0"/>
+          <w:sz w:val="28"/>
+          <w:szCs w:val="28"/>
+        </w:rPr>
+        <w:t>Type:</w:t>
+      </w:r>
+    </w:p>
+    <w:p>
+      <w:pPr>
+        <w:pStyle w:val="ListParagraph"/>
+        <w:numPr>
+          <w:ilvl w:val="1"/>
+          <w:numId w:val="3"/>
+        </w:numPr>
+        <w:spacing w:after="200" w:line="276" w:lineRule="auto"/>
+        <w:rPr>
+          <w:rStyle w:val="Strong"/>
+          <w:rFonts w:ascii="Arial" w:hAnsi="Arial" w:cs="Arial"/>
+          <w:b w:val="0"/>
+          <w:sz w:val="28"/>
+          <w:szCs w:val="28"/>
+        </w:rPr>
+      </w:pPr>
+      <w:r>
+        <w:rPr>
+          <w:rStyle w:val="Strong"/>
+          <w:rFonts w:ascii="Arial" w:hAnsi="Arial" w:cs="Arial"/>
+          <w:b w:val="0"/>
+          <w:sz w:val="28"/>
+          <w:szCs w:val="28"/>
+        </w:rPr>
+        <w:t>Priority:</w:t>
+      </w:r>
+    </w:p>
+    <w:p>
+      <w:pPr>
+        <w:pStyle w:val="ListParagraph"/>
+        <w:numPr>
+          <w:ilvl w:val="0"/>
+          <w:numId w:val="3"/>
+        </w:numPr>
+        <w:spacing w:after="200" w:line="276" w:lineRule="auto"/>
+        <w:rPr>
+          <w:rStyle w:val="Strong"/>
+          <w:rFonts w:ascii="Arial" w:hAnsi="Arial" w:cs="Arial"/>
+          <w:b w:val="0"/>
+          <w:sz w:val="28"/>
+          <w:szCs w:val="28"/>
+        </w:rPr>
+      </w:pPr>
+      <w:r>
+        <w:rPr>
+          <w:rStyle w:val="Strong"/>
+          <w:rFonts w:ascii="Arial" w:hAnsi="Arial" w:cs="Arial"/>
+          <w:b w:val="0"/>
+          <w:sz w:val="28"/>
+          <w:szCs w:val="28"/>
+        </w:rPr>
+        <w:t>Provide at least three service options along with corresponding prices</w:t>
+      </w:r>
+    </w:p>
+    <w:p>
+      <w:pPr>
+        <w:pStyle w:val="ListParagraph"/>
+        <w:numPr>
+          <w:ilvl w:val="1"/>
+          <w:numId w:val="3"/>
+        </w:numPr>
+        <w:spacing w:after="200" w:line="276" w:lineRule="auto"/>
+        <w:rPr>
+          <w:rStyle w:val="Strong"/>
+          <w:rFonts w:ascii="Arial" w:hAnsi="Arial" w:cs="Arial"/>
+          <w:b w:val="0"/>
+          <w:sz w:val="28"/>
+          <w:szCs w:val="28"/>
+        </w:rPr>
+      </w:pPr>
+      <w:r>
+        <w:rPr>
+          <w:rStyle w:val="Strong"/>
+          <w:rFonts w:ascii="Arial" w:hAnsi="Arial" w:cs="Arial"/>
+          <w:b w:val="0"/>
+          <w:sz w:val="28"/>
+          <w:szCs w:val="28"/>
+        </w:rPr>
+        <w:t>Assignees:</w:t>
+      </w:r>
+      <w:r>
+        <w:rPr>
+          <w:rStyle w:val="Strong"/>
+          <w:rFonts w:ascii="Arial" w:hAnsi="Arial" w:cs="Arial"/>
+          <w:sz w:val="28"/>
+          <w:szCs w:val="28"/>
+        </w:rPr>
+        <w:t>Aliya Paracha</w:t>
+      </w:r>
+    </w:p>
+    <w:p>
+      <w:pPr>
+        <w:pStyle w:val="ListParagraph"/>
+        <w:numPr>
+          <w:ilvl w:val="1"/>
+          <w:numId w:val="3"/>
+        </w:numPr>
+        <w:spacing w:after="200" w:line="276" w:lineRule="auto"/>
+        <w:rPr>
+          <w:rStyle w:val="Strong"/>
+          <w:rFonts w:ascii="Arial" w:hAnsi="Arial" w:cs="Arial"/>
+          <w:b w:val="0"/>
+          <w:sz w:val="28"/>
+          <w:szCs w:val="28"/>
+        </w:rPr>
+      </w:pPr>
+      <w:r>
+        <w:rPr>
+          <w:rStyle w:val="Strong"/>
+          <w:rFonts w:ascii="Arial" w:hAnsi="Arial" w:cs="Arial"/>
+          <w:b w:val="0"/>
+          <w:sz w:val="28"/>
+          <w:szCs w:val="28"/>
+        </w:rPr>
+        <w:t>Type:</w:t>
+      </w:r>
+    </w:p>
+    <w:p>
+      <w:pPr>
+        <w:pStyle w:val="ListParagraph"/>
+        <w:numPr>
+          <w:ilvl w:val="1"/>
+          <w:numId w:val="3"/>
+        </w:numPr>
+        <w:spacing w:after="200" w:line="276" w:lineRule="auto"/>
+        <w:rPr>
+          <w:rStyle w:val="Strong"/>
+          <w:rFonts w:ascii="Arial" w:hAnsi="Arial" w:cs="Arial"/>
+          <w:b w:val="0"/>
+          <w:sz w:val="28"/>
+          <w:szCs w:val="28"/>
+        </w:rPr>
+      </w:pPr>
+      <w:r>
+        <w:rPr>
+          <w:rStyle w:val="Strong"/>
+          <w:rFonts w:ascii="Arial" w:hAnsi="Arial" w:cs="Arial"/>
+          <w:b w:val="0"/>
+          <w:sz w:val="28"/>
+          <w:szCs w:val="28"/>
+        </w:rPr>
+        <w:t>Priority:</w:t>
+      </w:r>
+    </w:p>
+    <w:p>
+      <w:pPr>
+        <w:pStyle w:val="ListParagraph"/>
+        <w:numPr>
+          <w:ilvl w:val="0"/>
+          <w:numId w:val="3"/>
+        </w:numPr>
+        <w:spacing w:after="200" w:line="276" w:lineRule="auto"/>
+        <w:rPr>
+          <w:rStyle w:val="Strong"/>
+          <w:rFonts w:ascii="Arial" w:hAnsi="Arial" w:cs="Arial"/>
+          <w:b w:val="0"/>
+          <w:sz w:val="28"/>
+          <w:szCs w:val="28"/>
+        </w:rPr>
+      </w:pPr>
+      <w:r>
+        <w:rPr>
+          <w:rStyle w:val="Strong"/>
+          <w:rFonts w:ascii="Arial" w:hAnsi="Arial" w:cs="Arial"/>
+          <w:b w:val="0"/>
+          <w:sz w:val="28"/>
+          <w:szCs w:val="28"/>
+        </w:rPr>
+        <w:t xml:space="preserve">Provide a logistics or maintenance plan with pricing   </w:t>
+      </w:r>
+    </w:p>
+    <w:p>
+      <w:pPr>
+        <w:pStyle w:val="ListParagraph"/>
+        <w:numPr>
+          <w:ilvl w:val="1"/>
+          <w:numId w:val="3"/>
+        </w:numPr>
+        <w:spacing w:after="200" w:line="276" w:lineRule="auto"/>
+        <w:rPr>
+          <w:rStyle w:val="Strong"/>
+          <w:rFonts w:ascii="Arial" w:hAnsi="Arial" w:cs="Arial"/>
+          <w:b w:val="0"/>
+          <w:sz w:val="28"/>
+          <w:szCs w:val="28"/>
+        </w:rPr>
+      </w:pPr>
+      <w:r>
+        <w:rPr>
+          <w:rStyle w:val="Strong"/>
+          <w:rFonts w:ascii="Arial" w:hAnsi="Arial" w:cs="Arial"/>
+          <w:b w:val="0"/>
+          <w:sz w:val="28"/>
+          <w:szCs w:val="28"/>
+        </w:rPr>
+        <w:t>Assignees:</w:t>
+      </w:r>
+      <w:r>
+        <w:rPr>
+          <w:rStyle w:val="Strong"/>
+          <w:rFonts w:ascii="Arial" w:hAnsi="Arial" w:cs="Arial"/>
+          <w:b w:val="0"/>
+          <w:sz w:val="28"/>
+          <w:szCs w:val="28"/>
+        </w:rPr>
+        <w:t xml:space="preserve"> </w:t>
+      </w:r>
+      <w:r>
+        <w:rPr>
+          <w:rStyle w:val="Strong"/>
+          <w:rFonts w:ascii="Arial" w:hAnsi="Arial" w:cs="Arial"/>
+          <w:sz w:val="28"/>
+          <w:szCs w:val="28"/>
+        </w:rPr>
+        <w:t>Samiha Kibria</w:t>
+      </w:r>
+    </w:p>
+    <w:p>
+      <w:pPr>
+        <w:pStyle w:val="ListParagraph"/>
+        <w:numPr>
+          <w:ilvl w:val="1"/>
+          <w:numId w:val="3"/>
+        </w:numPr>
+        <w:spacing w:after="200" w:line="276" w:lineRule="auto"/>
+        <w:rPr>
+          <w:rStyle w:val="Strong"/>
+          <w:rFonts w:ascii="Arial" w:hAnsi="Arial" w:cs="Arial"/>
+          <w:b w:val="0"/>
+          <w:sz w:val="28"/>
+          <w:szCs w:val="28"/>
+        </w:rPr>
+      </w:pPr>
+      <w:r>
+        <w:rPr>
+          <w:rStyle w:val="Strong"/>
+          <w:rFonts w:ascii="Arial" w:hAnsi="Arial" w:cs="Arial"/>
+          <w:b w:val="0"/>
+          <w:sz w:val="28"/>
+          <w:szCs w:val="28"/>
+        </w:rPr>
+        <w:t>Type:</w:t>
+      </w:r>
+    </w:p>
+    <w:p>
+      <w:pPr>
+        <w:pStyle w:val="ListParagraph"/>
+        <w:numPr>
+          <w:ilvl w:val="1"/>
+          <w:numId w:val="3"/>
+        </w:numPr>
+        <w:spacing w:after="200" w:line="276" w:lineRule="auto"/>
+        <w:rPr>
+          <w:rStyle w:val="Strong"/>
+          <w:rFonts w:ascii="Arial" w:hAnsi="Arial" w:cs="Arial"/>
+          <w:b w:val="0"/>
+          <w:sz w:val="28"/>
+          <w:szCs w:val="28"/>
+        </w:rPr>
+      </w:pPr>
+      <w:r>
+        <w:rPr>
+          <w:rStyle w:val="Strong"/>
+          <w:rFonts w:ascii="Arial" w:hAnsi="Arial" w:cs="Arial"/>
+          <w:b w:val="0"/>
+          <w:sz w:val="28"/>
+          <w:szCs w:val="28"/>
+        </w:rPr>
+        <w:t>Priority:</w:t>
+      </w:r>
+    </w:p>
+    <w:p>
+      <w:pPr>
+        <w:pStyle w:val="ListParagraph"/>
+        <w:numPr>
+          <w:ilvl w:val="0"/>
+          <w:numId w:val="3"/>
+        </w:numPr>
+        <w:spacing w:after="200" w:line="276" w:lineRule="auto"/>
+        <w:rPr>
+          <w:rStyle w:val="Strong"/>
+          <w:rFonts w:ascii="Arial" w:hAnsi="Arial" w:cs="Arial"/>
+          <w:b w:val="0"/>
+          <w:sz w:val="28"/>
+          <w:szCs w:val="28"/>
+        </w:rPr>
+      </w:pPr>
+      <w:r>
+        <w:rPr>
+          <w:rStyle w:val="Strong"/>
+          <w:rFonts w:ascii="Arial" w:hAnsi="Arial" w:cs="Arial"/>
+          <w:b w:val="0"/>
+          <w:sz w:val="28"/>
+          <w:szCs w:val="28"/>
+        </w:rPr>
+        <w:t xml:space="preserve">Provide a guarantee policy  </w:t>
+      </w:r>
+    </w:p>
+    <w:p>
+      <w:pPr>
+        <w:pStyle w:val="ListParagraph"/>
+        <w:numPr>
+          <w:ilvl w:val="1"/>
+          <w:numId w:val="3"/>
+        </w:numPr>
+        <w:spacing w:after="200" w:line="276" w:lineRule="auto"/>
+        <w:rPr>
+          <w:rStyle w:val="Strong"/>
+          <w:rFonts w:ascii="Arial" w:hAnsi="Arial" w:cs="Arial"/>
+          <w:b w:val="0"/>
+          <w:sz w:val="28"/>
+          <w:szCs w:val="28"/>
+        </w:rPr>
+      </w:pPr>
+      <w:r>
+        <w:rPr>
+          <w:rStyle w:val="Strong"/>
+          <w:rFonts w:ascii="Arial" w:hAnsi="Arial" w:cs="Arial"/>
+          <w:b w:val="0"/>
+          <w:sz w:val="28"/>
+          <w:szCs w:val="28"/>
+        </w:rPr>
+        <w:t>Assignees:</w:t>
+      </w:r>
+      <w:r>
+        <w:rPr>
+          <w:rStyle w:val="Strong"/>
+          <w:rFonts w:ascii="Arial" w:hAnsi="Arial" w:cs="Arial"/>
+          <w:b w:val="0"/>
+          <w:sz w:val="28"/>
+          <w:szCs w:val="28"/>
+        </w:rPr>
+        <w:t xml:space="preserve"> </w:t>
+      </w:r>
+      <w:r>
+        <w:rPr>
+          <w:rStyle w:val="Strong"/>
+          <w:rFonts w:ascii="Arial" w:hAnsi="Arial" w:cs="Arial"/>
+          <w:sz w:val="28"/>
+          <w:szCs w:val="28"/>
+        </w:rPr>
+        <w:t>Samiha Kibria</w:t>
+      </w:r>
     </w:p>
     <w:p>
       <w:pPr>
@@ -1166,10 +1052,128 @@
         </w:rPr>
         <w:t xml:space="preserve"> O’Hair</w:t>
       </w:r>
-      <w:r>
-        <w:rPr>
-          <w:rStyle w:val="Strong"/>
-          <w:rFonts w:ascii="Arial" w:hAnsi="Arial" w:cs="Arial"/>
+    </w:p>
+    <w:p>
+      <w:pPr>
+        <w:pStyle w:val="ListParagraph"/>
+        <w:numPr>
+          <w:ilvl w:val="1"/>
+          <w:numId w:val="3"/>
+        </w:numPr>
+        <w:spacing w:after="200" w:line="276" w:lineRule="auto"/>
+        <w:rPr>
+          <w:rStyle w:val="Strong"/>
+          <w:rFonts w:ascii="Arial" w:hAnsi="Arial" w:cs="Arial"/>
+          <w:b w:val="0"/>
+          <w:sz w:val="28"/>
+          <w:szCs w:val="28"/>
+        </w:rPr>
+      </w:pPr>
+      <w:r>
+        <w:rPr>
+          <w:rStyle w:val="Strong"/>
+          <w:rFonts w:ascii="Arial" w:hAnsi="Arial" w:cs="Arial"/>
+          <w:b w:val="0"/>
+          <w:sz w:val="28"/>
+          <w:szCs w:val="28"/>
+        </w:rPr>
+        <w:t>Typ</w:t>
+      </w:r>
+      <w:r>
+        <w:rPr>
+          <w:rStyle w:val="Strong"/>
+          <w:rFonts w:ascii="Arial" w:hAnsi="Arial" w:cs="Arial"/>
+          <w:b w:val="0"/>
+          <w:sz w:val="28"/>
+          <w:szCs w:val="28"/>
+        </w:rPr>
+        <w:t>e:</w:t>
+      </w:r>
+    </w:p>
+    <w:p>
+      <w:pPr>
+        <w:pStyle w:val="ListParagraph"/>
+        <w:numPr>
+          <w:ilvl w:val="1"/>
+          <w:numId w:val="3"/>
+        </w:numPr>
+        <w:spacing w:after="200" w:line="276" w:lineRule="auto"/>
+        <w:rPr>
+          <w:rStyle w:val="Strong"/>
+          <w:rFonts w:ascii="Arial" w:hAnsi="Arial" w:cs="Arial"/>
+          <w:b w:val="0"/>
+          <w:sz w:val="28"/>
+          <w:szCs w:val="28"/>
+        </w:rPr>
+      </w:pPr>
+      <w:r>
+        <w:rPr>
+          <w:rStyle w:val="Strong"/>
+          <w:rFonts w:ascii="Arial" w:hAnsi="Arial" w:cs="Arial"/>
+          <w:b w:val="0"/>
+          <w:sz w:val="28"/>
+          <w:szCs w:val="28"/>
+        </w:rPr>
+        <w:t>Priority:</w:t>
+      </w:r>
+    </w:p>
+    <w:p>
+      <w:pPr>
+        <w:pStyle w:val="ListParagraph"/>
+        <w:numPr>
+          <w:ilvl w:val="0"/>
+          <w:numId w:val="3"/>
+        </w:numPr>
+        <w:spacing w:after="200" w:line="276" w:lineRule="auto"/>
+        <w:rPr>
+          <w:rStyle w:val="Strong"/>
+          <w:rFonts w:ascii="Arial" w:hAnsi="Arial" w:cs="Arial"/>
+          <w:b w:val="0"/>
+          <w:sz w:val="28"/>
+          <w:szCs w:val="28"/>
+        </w:rPr>
+      </w:pPr>
+      <w:r>
+        <w:rPr>
+          <w:rStyle w:val="Strong"/>
+          <w:rFonts w:ascii="Arial" w:hAnsi="Arial" w:cs="Arial"/>
+          <w:b w:val="0"/>
+          <w:sz w:val="28"/>
+          <w:szCs w:val="28"/>
+        </w:rPr>
+        <w:t>Provide “contact us” methods</w:t>
+      </w:r>
+    </w:p>
+    <w:p>
+      <w:pPr>
+        <w:pStyle w:val="ListParagraph"/>
+        <w:numPr>
+          <w:ilvl w:val="1"/>
+          <w:numId w:val="3"/>
+        </w:numPr>
+        <w:spacing w:after="200" w:line="276" w:lineRule="auto"/>
+        <w:rPr>
+          <w:rStyle w:val="Strong"/>
+          <w:rFonts w:ascii="Arial" w:hAnsi="Arial" w:cs="Arial"/>
+          <w:sz w:val="28"/>
+          <w:szCs w:val="28"/>
+        </w:rPr>
+      </w:pPr>
+      <w:r>
+        <w:rPr>
+          <w:rStyle w:val="Strong"/>
+          <w:rFonts w:ascii="Arial" w:hAnsi="Arial" w:cs="Arial"/>
+          <w:b w:val="0"/>
+          <w:sz w:val="28"/>
+          <w:szCs w:val="28"/>
+        </w:rPr>
+        <w:t>Assignees:</w:t>
+      </w:r>
+      <w:r>
+        <w:rPr>
+          <w:rStyle w:val="Strong"/>
+          <w:rFonts w:ascii="Arial" w:hAnsi="Arial" w:cs="Arial"/>
+          <w:b w:val="0"/>
           <w:sz w:val="28"/>
           <w:szCs w:val="28"/>
         </w:rPr>
@@ -1179,143 +1183,6 @@
         <w:rPr>
           <w:rStyle w:val="Strong"/>
           <w:rFonts w:ascii="Arial" w:hAnsi="Arial" w:cs="Arial"/>
-          <w:color w:val="FF0000"/>
-          <w:sz w:val="28"/>
-          <w:szCs w:val="28"/>
-        </w:rPr>
-        <w:t>REVIEWS</w:t>
-      </w:r>
-    </w:p>
-    <w:p>
-      <w:pPr>
-        <w:pStyle w:val="ListParagraph"/>
-        <w:numPr>
-          <w:ilvl w:val="1"/>
-          <w:numId w:val="3"/>
-        </w:numPr>
-        <w:spacing w:after="200" w:line="276" w:lineRule="auto"/>
-        <w:rPr>
-          <w:rStyle w:val="Strong"/>
-          <w:rFonts w:ascii="Arial" w:hAnsi="Arial" w:cs="Arial"/>
-          <w:b w:val="0"/>
-          <w:sz w:val="28"/>
-          <w:szCs w:val="28"/>
-        </w:rPr>
-      </w:pPr>
-      <w:r>
-        <w:rPr>
-          <w:rStyle w:val="Strong"/>
-          <w:rFonts w:ascii="Arial" w:hAnsi="Arial" w:cs="Arial"/>
-          <w:b w:val="0"/>
-          <w:sz w:val="28"/>
-          <w:szCs w:val="28"/>
-        </w:rPr>
-        <w:t>Typ</w:t>
-      </w:r>
-      <w:r>
-        <w:rPr>
-          <w:rStyle w:val="Strong"/>
-          <w:rFonts w:ascii="Arial" w:hAnsi="Arial" w:cs="Arial"/>
-          <w:b w:val="0"/>
-          <w:sz w:val="28"/>
-          <w:szCs w:val="28"/>
-        </w:rPr>
-        <w:t>e:</w:t>
-      </w:r>
-    </w:p>
-    <w:p>
-      <w:pPr>
-        <w:pStyle w:val="ListParagraph"/>
-        <w:numPr>
-          <w:ilvl w:val="1"/>
-          <w:numId w:val="3"/>
-        </w:numPr>
-        <w:spacing w:after="200" w:line="276" w:lineRule="auto"/>
-        <w:rPr>
-          <w:rStyle w:val="Strong"/>
-          <w:rFonts w:ascii="Arial" w:hAnsi="Arial" w:cs="Arial"/>
-          <w:b w:val="0"/>
-          <w:sz w:val="28"/>
-          <w:szCs w:val="28"/>
-        </w:rPr>
-      </w:pPr>
-      <w:r>
-        <w:rPr>
-          <w:rStyle w:val="Strong"/>
-          <w:rFonts w:ascii="Arial" w:hAnsi="Arial" w:cs="Arial"/>
-          <w:b w:val="0"/>
-          <w:sz w:val="28"/>
-          <w:szCs w:val="28"/>
-        </w:rPr>
-        <w:t>Priority:</w:t>
-      </w:r>
-    </w:p>
-    <w:p>
-      <w:pPr>
-        <w:pStyle w:val="ListParagraph"/>
-        <w:numPr>
-          <w:ilvl w:val="0"/>
-          <w:numId w:val="3"/>
-        </w:numPr>
-        <w:spacing w:after="200" w:line="276" w:lineRule="auto"/>
-        <w:rPr>
-          <w:rStyle w:val="Strong"/>
-          <w:rFonts w:ascii="Arial" w:hAnsi="Arial" w:cs="Arial"/>
-          <w:b w:val="0"/>
-          <w:sz w:val="28"/>
-          <w:szCs w:val="28"/>
-        </w:rPr>
-      </w:pPr>
-      <w:r>
-        <w:rPr>
-          <w:rStyle w:val="Strong"/>
-          <w:rFonts w:ascii="Arial" w:hAnsi="Arial" w:cs="Arial"/>
-          <w:b w:val="0"/>
-          <w:sz w:val="28"/>
-          <w:szCs w:val="28"/>
-        </w:rPr>
-        <w:t>Provide “contact us” methods</w:t>
-      </w:r>
-    </w:p>
-    <w:p>
-      <w:pPr>
-        <w:pStyle w:val="ListParagraph"/>
-        <w:numPr>
-          <w:ilvl w:val="1"/>
-          <w:numId w:val="3"/>
-        </w:numPr>
-        <w:spacing w:after="200" w:line="276" w:lineRule="auto"/>
-        <w:rPr>
-          <w:rStyle w:val="Strong"/>
-          <w:rFonts w:ascii="Arial" w:hAnsi="Arial" w:cs="Arial"/>
-          <w:sz w:val="28"/>
-          <w:szCs w:val="28"/>
-        </w:rPr>
-      </w:pPr>
-      <w:r>
-        <w:rPr>
-          <w:rStyle w:val="Strong"/>
-          <w:rFonts w:ascii="Arial" w:hAnsi="Arial" w:cs="Arial"/>
-          <w:b w:val="0"/>
-          <w:sz w:val="28"/>
-          <w:szCs w:val="28"/>
-        </w:rPr>
-        <w:t>Assignees:</w:t>
-      </w:r>
-      <w:r>
-        <w:rPr>
-          <w:rStyle w:val="Strong"/>
-          <w:rFonts w:ascii="Arial" w:hAnsi="Arial" w:cs="Arial"/>
-          <w:b w:val="0"/>
-          <w:sz w:val="28"/>
-          <w:szCs w:val="28"/>
-        </w:rPr>
-        <w:t xml:space="preserve"> </w:t>
-      </w:r>
-      <w:r>
-        <w:rPr>
-          <w:rStyle w:val="Strong"/>
-          <w:rFonts w:ascii="Arial" w:hAnsi="Arial" w:cs="Arial"/>
           <w:sz w:val="28"/>
           <w:szCs w:val="28"/>
         </w:rPr>
@@ -1329,25 +1196,6 @@
           <w:szCs w:val="28"/>
         </w:rPr>
         <w:t xml:space="preserve"> O’Hair</w:t>
-      </w:r>
-      <w:r>
-        <w:rPr>
-          <w:rStyle w:val="Strong"/>
-          <w:rFonts w:ascii="Arial" w:hAnsi="Arial" w:cs="Arial"/>
-          <w:sz w:val="28"/>
-          <w:szCs w:val="28"/>
-        </w:rPr>
-        <w:t xml:space="preserve"> </w:t>
-      </w:r>
-      <w:r>
-        <w:rPr>
-          <w:rStyle w:val="Strong"/>
-          <w:rFonts w:ascii="Arial" w:hAnsi="Arial" w:cs="Arial"/>
-          <w:color w:val="FF0000"/>
-          <w:sz w:val="28"/>
-          <w:szCs w:val="28"/>
-        </w:rPr>
-        <w:t>WELCOME</w:t>
       </w:r>
     </w:p>
     <w:p>

</xml_diff>

<commit_message>
added database and definition of done
</commit_message>
<xml_diff>
--- a/CyberSecurityUserStories.docx
+++ b/CyberSecurityUserStories.docx
@@ -1612,6 +1612,16 @@
         </w:rPr>
         <w:t>Definition of Done:</w:t>
       </w:r>
+      <w:r>
+        <w:rPr>
+          <w:rStyle w:val="Strong"/>
+          <w:rFonts w:ascii="Arial" w:hAnsi="Arial" w:cs="Arial"/>
+          <w:b w:val="0"/>
+          <w:sz w:val="28"/>
+          <w:szCs w:val="28"/>
+        </w:rPr>
+        <w:t xml:space="preserve"> when a database is created and stores information correctly</w:t>
+      </w:r>
     </w:p>
     <w:p>
       <w:pPr>
@@ -1651,7 +1661,1721 @@
           <w:sz w:val="28"/>
           <w:szCs w:val="28"/>
         </w:rPr>
+        <w:lastRenderedPageBreak/>
         <w:t xml:space="preserve"> Your program should be able to update the customer list (change customer rating, the “key” field, address, etc.) (administrator only)</w:t>
+      </w:r>
+    </w:p>
+    <w:p>
+      <w:pPr>
+        <w:pStyle w:val="ListParagraph"/>
+        <w:numPr>
+          <w:ilvl w:val="1"/>
+          <w:numId w:val="3"/>
+        </w:numPr>
+        <w:spacing w:after="200" w:line="276" w:lineRule="auto"/>
+        <w:rPr>
+          <w:rStyle w:val="Strong"/>
+          <w:rFonts w:ascii="Arial" w:hAnsi="Arial" w:cs="Arial"/>
+          <w:b w:val="0"/>
+          <w:sz w:val="28"/>
+          <w:szCs w:val="28"/>
+        </w:rPr>
+      </w:pPr>
+      <w:r>
+        <w:rPr>
+          <w:rStyle w:val="Strong"/>
+          <w:rFonts w:ascii="Arial" w:hAnsi="Arial" w:cs="Arial"/>
+          <w:b w:val="0"/>
+          <w:sz w:val="28"/>
+          <w:szCs w:val="28"/>
+        </w:rPr>
+        <w:t>Assignees:</w:t>
+      </w:r>
+      <w:r>
+        <w:rPr>
+          <w:rStyle w:val="Strong"/>
+          <w:rFonts w:ascii="Arial" w:hAnsi="Arial" w:cs="Arial"/>
+          <w:b w:val="0"/>
+          <w:sz w:val="28"/>
+          <w:szCs w:val="28"/>
+        </w:rPr>
+        <w:t xml:space="preserve"> </w:t>
+      </w:r>
+      <w:r>
+        <w:rPr>
+          <w:rStyle w:val="Strong"/>
+          <w:rFonts w:ascii="Arial" w:hAnsi="Arial" w:cs="Arial"/>
+          <w:sz w:val="28"/>
+          <w:szCs w:val="28"/>
+        </w:rPr>
+        <w:t>Mitchell</w:t>
+      </w:r>
+    </w:p>
+    <w:p>
+      <w:pPr>
+        <w:pStyle w:val="ListParagraph"/>
+        <w:numPr>
+          <w:ilvl w:val="1"/>
+          <w:numId w:val="3"/>
+        </w:numPr>
+        <w:spacing w:after="200" w:line="276" w:lineRule="auto"/>
+        <w:rPr>
+          <w:rStyle w:val="Strong"/>
+          <w:rFonts w:ascii="Arial" w:hAnsi="Arial" w:cs="Arial"/>
+          <w:b w:val="0"/>
+          <w:sz w:val="28"/>
+          <w:szCs w:val="28"/>
+        </w:rPr>
+      </w:pPr>
+      <w:r>
+        <w:rPr>
+          <w:rStyle w:val="Strong"/>
+          <w:rFonts w:ascii="Arial" w:hAnsi="Arial" w:cs="Arial"/>
+          <w:b w:val="0"/>
+          <w:sz w:val="28"/>
+          <w:szCs w:val="28"/>
+        </w:rPr>
+        <w:t>Type:</w:t>
+      </w:r>
+    </w:p>
+    <w:p>
+      <w:pPr>
+        <w:pStyle w:val="ListParagraph"/>
+        <w:numPr>
+          <w:ilvl w:val="1"/>
+          <w:numId w:val="3"/>
+        </w:numPr>
+        <w:spacing w:after="200" w:line="276" w:lineRule="auto"/>
+        <w:rPr>
+          <w:rStyle w:val="Strong"/>
+          <w:rFonts w:ascii="Arial" w:hAnsi="Arial" w:cs="Arial"/>
+          <w:b w:val="0"/>
+          <w:sz w:val="28"/>
+          <w:szCs w:val="28"/>
+        </w:rPr>
+      </w:pPr>
+      <w:r>
+        <w:rPr>
+          <w:rStyle w:val="Strong"/>
+          <w:rFonts w:ascii="Arial" w:hAnsi="Arial" w:cs="Arial"/>
+          <w:b w:val="0"/>
+          <w:sz w:val="28"/>
+          <w:szCs w:val="28"/>
+        </w:rPr>
+        <w:t>Priority:</w:t>
+      </w:r>
+      <w:r>
+        <w:rPr>
+          <w:rStyle w:val="Strong"/>
+          <w:rFonts w:ascii="Arial" w:hAnsi="Arial" w:cs="Arial"/>
+          <w:b w:val="0"/>
+          <w:sz w:val="28"/>
+          <w:szCs w:val="28"/>
+        </w:rPr>
+        <w:t xml:space="preserve"> 2</w:t>
+      </w:r>
+    </w:p>
+    <w:p>
+      <w:pPr>
+        <w:pStyle w:val="ListParagraph"/>
+        <w:numPr>
+          <w:ilvl w:val="1"/>
+          <w:numId w:val="3"/>
+        </w:numPr>
+        <w:spacing w:after="200" w:line="276" w:lineRule="auto"/>
+        <w:rPr>
+          <w:rStyle w:val="Strong"/>
+          <w:rFonts w:ascii="Arial" w:hAnsi="Arial" w:cs="Arial"/>
+          <w:b w:val="0"/>
+          <w:sz w:val="28"/>
+          <w:szCs w:val="28"/>
+        </w:rPr>
+      </w:pPr>
+      <w:r>
+        <w:rPr>
+          <w:rStyle w:val="Strong"/>
+          <w:rFonts w:ascii="Arial" w:hAnsi="Arial" w:cs="Arial"/>
+          <w:b w:val="0"/>
+          <w:sz w:val="28"/>
+          <w:szCs w:val="28"/>
+        </w:rPr>
+        <w:t>Definition of Done:</w:t>
+      </w:r>
+    </w:p>
+    <w:p>
+      <w:pPr>
+        <w:pStyle w:val="ListParagraph"/>
+        <w:spacing w:after="200" w:line="276" w:lineRule="auto"/>
+        <w:ind w:left="1170"/>
+        <w:rPr>
+          <w:rStyle w:val="Strong"/>
+          <w:rFonts w:ascii="Arial" w:hAnsi="Arial" w:cs="Arial"/>
+          <w:b w:val="0"/>
+          <w:sz w:val="28"/>
+          <w:szCs w:val="28"/>
+        </w:rPr>
+      </w:pPr>
+    </w:p>
+    <w:p>
+      <w:pPr>
+        <w:pStyle w:val="ListParagraph"/>
+        <w:numPr>
+          <w:ilvl w:val="0"/>
+          <w:numId w:val="3"/>
+        </w:numPr>
+        <w:spacing w:after="200" w:line="276" w:lineRule="auto"/>
+        <w:rPr>
+          <w:rStyle w:val="Strong"/>
+          <w:rFonts w:ascii="Arial" w:hAnsi="Arial" w:cs="Arial"/>
+          <w:b w:val="0"/>
+          <w:sz w:val="28"/>
+          <w:szCs w:val="28"/>
+        </w:rPr>
+      </w:pPr>
+      <w:r>
+        <w:rPr>
+          <w:rStyle w:val="Strong"/>
+          <w:rFonts w:ascii="Arial" w:hAnsi="Arial" w:cs="Arial"/>
+          <w:b w:val="0"/>
+          <w:sz w:val="28"/>
+          <w:szCs w:val="28"/>
+        </w:rPr>
+        <w:t>Your program should be able to add and delete customers. (administrator only)</w:t>
+      </w:r>
+    </w:p>
+    <w:p>
+      <w:pPr>
+        <w:pStyle w:val="ListParagraph"/>
+        <w:numPr>
+          <w:ilvl w:val="1"/>
+          <w:numId w:val="3"/>
+        </w:numPr>
+        <w:spacing w:after="200" w:line="276" w:lineRule="auto"/>
+        <w:rPr>
+          <w:rStyle w:val="Strong"/>
+          <w:rFonts w:ascii="Arial" w:hAnsi="Arial" w:cs="Arial"/>
+          <w:b w:val="0"/>
+          <w:sz w:val="28"/>
+          <w:szCs w:val="28"/>
+        </w:rPr>
+      </w:pPr>
+      <w:r>
+        <w:rPr>
+          <w:rStyle w:val="Strong"/>
+          <w:rFonts w:ascii="Arial" w:hAnsi="Arial" w:cs="Arial"/>
+          <w:b w:val="0"/>
+          <w:sz w:val="28"/>
+          <w:szCs w:val="28"/>
+        </w:rPr>
+        <w:t>Assignees:</w:t>
+      </w:r>
+      <w:r>
+        <w:rPr>
+          <w:rStyle w:val="Strong"/>
+          <w:rFonts w:ascii="Arial" w:hAnsi="Arial" w:cs="Arial"/>
+          <w:b w:val="0"/>
+          <w:sz w:val="28"/>
+          <w:szCs w:val="28"/>
+        </w:rPr>
+        <w:t xml:space="preserve"> </w:t>
+      </w:r>
+      <w:r>
+        <w:rPr>
+          <w:rStyle w:val="Strong"/>
+          <w:rFonts w:ascii="Arial" w:hAnsi="Arial" w:cs="Arial"/>
+          <w:sz w:val="28"/>
+          <w:szCs w:val="28"/>
+        </w:rPr>
+        <w:t>Aliya Paracha</w:t>
+      </w:r>
+    </w:p>
+    <w:p>
+      <w:pPr>
+        <w:pStyle w:val="ListParagraph"/>
+        <w:numPr>
+          <w:ilvl w:val="1"/>
+          <w:numId w:val="3"/>
+        </w:numPr>
+        <w:spacing w:after="200" w:line="276" w:lineRule="auto"/>
+        <w:rPr>
+          <w:rStyle w:val="Strong"/>
+          <w:rFonts w:ascii="Arial" w:hAnsi="Arial" w:cs="Arial"/>
+          <w:b w:val="0"/>
+          <w:sz w:val="28"/>
+          <w:szCs w:val="28"/>
+        </w:rPr>
+      </w:pPr>
+      <w:r>
+        <w:rPr>
+          <w:rStyle w:val="Strong"/>
+          <w:rFonts w:ascii="Arial" w:hAnsi="Arial" w:cs="Arial"/>
+          <w:b w:val="0"/>
+          <w:sz w:val="28"/>
+          <w:szCs w:val="28"/>
+        </w:rPr>
+        <w:t>Type:</w:t>
+      </w:r>
+      <w:r>
+        <w:rPr>
+          <w:rStyle w:val="Strong"/>
+          <w:rFonts w:ascii="Arial" w:hAnsi="Arial" w:cs="Arial"/>
+          <w:b w:val="0"/>
+          <w:sz w:val="28"/>
+          <w:szCs w:val="28"/>
+        </w:rPr>
+        <w:t xml:space="preserve"> </w:t>
+      </w:r>
+    </w:p>
+    <w:p>
+      <w:pPr>
+        <w:pStyle w:val="ListParagraph"/>
+        <w:numPr>
+          <w:ilvl w:val="1"/>
+          <w:numId w:val="3"/>
+        </w:numPr>
+        <w:spacing w:after="200" w:line="276" w:lineRule="auto"/>
+        <w:rPr>
+          <w:rStyle w:val="Strong"/>
+          <w:rFonts w:ascii="Arial" w:hAnsi="Arial" w:cs="Arial"/>
+          <w:b w:val="0"/>
+          <w:sz w:val="28"/>
+          <w:szCs w:val="28"/>
+        </w:rPr>
+      </w:pPr>
+      <w:r>
+        <w:rPr>
+          <w:rStyle w:val="Strong"/>
+          <w:rFonts w:ascii="Arial" w:hAnsi="Arial" w:cs="Arial"/>
+          <w:b w:val="0"/>
+          <w:sz w:val="28"/>
+          <w:szCs w:val="28"/>
+        </w:rPr>
+        <w:t>Priority:</w:t>
+      </w:r>
+      <w:r>
+        <w:rPr>
+          <w:rStyle w:val="Strong"/>
+          <w:rFonts w:ascii="Arial" w:hAnsi="Arial" w:cs="Arial"/>
+          <w:b w:val="0"/>
+          <w:sz w:val="28"/>
+          <w:szCs w:val="28"/>
+        </w:rPr>
+        <w:t xml:space="preserve"> </w:t>
+      </w:r>
+      <w:r>
+        <w:rPr>
+          <w:rStyle w:val="Strong"/>
+          <w:rFonts w:ascii="Arial" w:hAnsi="Arial" w:cs="Arial"/>
+          <w:b w:val="0"/>
+          <w:sz w:val="28"/>
+          <w:szCs w:val="28"/>
+        </w:rPr>
+        <w:t>2</w:t>
+      </w:r>
+    </w:p>
+    <w:p>
+      <w:pPr>
+        <w:pStyle w:val="ListParagraph"/>
+        <w:numPr>
+          <w:ilvl w:val="1"/>
+          <w:numId w:val="3"/>
+        </w:numPr>
+        <w:spacing w:after="200" w:line="276" w:lineRule="auto"/>
+        <w:rPr>
+          <w:rStyle w:val="Strong"/>
+          <w:rFonts w:ascii="Arial" w:hAnsi="Arial" w:cs="Arial"/>
+          <w:b w:val="0"/>
+          <w:sz w:val="28"/>
+          <w:szCs w:val="28"/>
+        </w:rPr>
+      </w:pPr>
+      <w:r>
+        <w:rPr>
+          <w:rStyle w:val="Strong"/>
+          <w:rFonts w:ascii="Arial" w:hAnsi="Arial" w:cs="Arial"/>
+          <w:b w:val="0"/>
+          <w:sz w:val="28"/>
+          <w:szCs w:val="28"/>
+        </w:rPr>
+        <w:t>Definition of Done:</w:t>
+      </w:r>
+    </w:p>
+    <w:p>
+      <w:pPr>
+        <w:pStyle w:val="ListParagraph"/>
+        <w:spacing w:after="200" w:line="276" w:lineRule="auto"/>
+        <w:ind w:left="1170"/>
+        <w:rPr>
+          <w:rStyle w:val="Strong"/>
+          <w:rFonts w:ascii="Arial" w:hAnsi="Arial" w:cs="Arial"/>
+          <w:b w:val="0"/>
+          <w:sz w:val="28"/>
+          <w:szCs w:val="28"/>
+        </w:rPr>
+      </w:pPr>
+    </w:p>
+    <w:p>
+      <w:pPr>
+        <w:pStyle w:val="ListParagraph"/>
+        <w:numPr>
+          <w:ilvl w:val="0"/>
+          <w:numId w:val="3"/>
+        </w:numPr>
+        <w:spacing w:after="200" w:line="276" w:lineRule="auto"/>
+        <w:rPr>
+          <w:rStyle w:val="Strong"/>
+          <w:rFonts w:ascii="Arial" w:hAnsi="Arial" w:cs="Arial"/>
+          <w:b w:val="0"/>
+          <w:sz w:val="28"/>
+          <w:szCs w:val="28"/>
+        </w:rPr>
+      </w:pPr>
+      <w:r>
+        <w:rPr>
+          <w:rStyle w:val="Strong"/>
+          <w:rFonts w:ascii="Arial" w:hAnsi="Arial" w:cs="Arial"/>
+          <w:b w:val="0"/>
+          <w:sz w:val="28"/>
+          <w:szCs w:val="28"/>
+        </w:rPr>
+        <w:t xml:space="preserve"> A perspective customer can request a copy of the pamphlet.</w:t>
+      </w:r>
+    </w:p>
+    <w:p>
+      <w:pPr>
+        <w:pStyle w:val="ListParagraph"/>
+        <w:numPr>
+          <w:ilvl w:val="1"/>
+          <w:numId w:val="3"/>
+        </w:numPr>
+        <w:spacing w:after="200" w:line="276" w:lineRule="auto"/>
+        <w:rPr>
+          <w:rStyle w:val="Strong"/>
+          <w:rFonts w:ascii="Arial" w:hAnsi="Arial" w:cs="Arial"/>
+          <w:b w:val="0"/>
+          <w:sz w:val="28"/>
+          <w:szCs w:val="28"/>
+        </w:rPr>
+      </w:pPr>
+      <w:r>
+        <w:rPr>
+          <w:rStyle w:val="Strong"/>
+          <w:rFonts w:ascii="Arial" w:hAnsi="Arial" w:cs="Arial"/>
+          <w:b w:val="0"/>
+          <w:sz w:val="28"/>
+          <w:szCs w:val="28"/>
+        </w:rPr>
+        <w:t>Assignees:</w:t>
+      </w:r>
+      <w:r>
+        <w:rPr>
+          <w:rStyle w:val="Strong"/>
+          <w:rFonts w:ascii="Arial" w:hAnsi="Arial" w:cs="Arial"/>
+          <w:b w:val="0"/>
+          <w:sz w:val="28"/>
+          <w:szCs w:val="28"/>
+        </w:rPr>
+        <w:t xml:space="preserve"> </w:t>
+      </w:r>
+      <w:r>
+        <w:rPr>
+          <w:rStyle w:val="Strong"/>
+          <w:rFonts w:ascii="Arial" w:hAnsi="Arial" w:cs="Arial"/>
+          <w:sz w:val="28"/>
+          <w:szCs w:val="28"/>
+        </w:rPr>
+        <w:t xml:space="preserve">Samiha Kibria </w:t>
+      </w:r>
+    </w:p>
+    <w:p>
+      <w:pPr>
+        <w:pStyle w:val="ListParagraph"/>
+        <w:numPr>
+          <w:ilvl w:val="1"/>
+          <w:numId w:val="3"/>
+        </w:numPr>
+        <w:spacing w:after="200" w:line="276" w:lineRule="auto"/>
+        <w:rPr>
+          <w:rStyle w:val="Strong"/>
+          <w:rFonts w:ascii="Arial" w:hAnsi="Arial" w:cs="Arial"/>
+          <w:b w:val="0"/>
+          <w:sz w:val="28"/>
+          <w:szCs w:val="28"/>
+        </w:rPr>
+      </w:pPr>
+      <w:r>
+        <w:rPr>
+          <w:rStyle w:val="Strong"/>
+          <w:rFonts w:ascii="Arial" w:hAnsi="Arial" w:cs="Arial"/>
+          <w:b w:val="0"/>
+          <w:sz w:val="28"/>
+          <w:szCs w:val="28"/>
+        </w:rPr>
+        <w:t>Type:</w:t>
+      </w:r>
+    </w:p>
+    <w:p>
+      <w:pPr>
+        <w:pStyle w:val="ListParagraph"/>
+        <w:numPr>
+          <w:ilvl w:val="1"/>
+          <w:numId w:val="3"/>
+        </w:numPr>
+        <w:spacing w:after="200" w:line="276" w:lineRule="auto"/>
+        <w:rPr>
+          <w:rStyle w:val="Strong"/>
+          <w:rFonts w:ascii="Arial" w:hAnsi="Arial" w:cs="Arial"/>
+          <w:b w:val="0"/>
+          <w:sz w:val="28"/>
+          <w:szCs w:val="28"/>
+        </w:rPr>
+      </w:pPr>
+      <w:r>
+        <w:rPr>
+          <w:rStyle w:val="Strong"/>
+          <w:rFonts w:ascii="Arial" w:hAnsi="Arial" w:cs="Arial"/>
+          <w:b w:val="0"/>
+          <w:sz w:val="28"/>
+          <w:szCs w:val="28"/>
+        </w:rPr>
+        <w:t>Priority:</w:t>
+      </w:r>
+      <w:r>
+        <w:rPr>
+          <w:rStyle w:val="Strong"/>
+          <w:rFonts w:ascii="Arial" w:hAnsi="Arial" w:cs="Arial"/>
+          <w:b w:val="0"/>
+          <w:sz w:val="28"/>
+          <w:szCs w:val="28"/>
+        </w:rPr>
+        <w:t xml:space="preserve"> 2</w:t>
+      </w:r>
+    </w:p>
+    <w:p>
+      <w:pPr>
+        <w:pStyle w:val="ListParagraph"/>
+        <w:numPr>
+          <w:ilvl w:val="1"/>
+          <w:numId w:val="3"/>
+        </w:numPr>
+        <w:spacing w:after="200" w:line="276" w:lineRule="auto"/>
+        <w:rPr>
+          <w:rStyle w:val="Strong"/>
+          <w:rFonts w:ascii="Arial" w:hAnsi="Arial" w:cs="Arial"/>
+          <w:b w:val="0"/>
+          <w:sz w:val="28"/>
+          <w:szCs w:val="28"/>
+        </w:rPr>
+      </w:pPr>
+      <w:r>
+        <w:rPr>
+          <w:rStyle w:val="Strong"/>
+          <w:rFonts w:ascii="Arial" w:hAnsi="Arial" w:cs="Arial"/>
+          <w:b w:val="0"/>
+          <w:sz w:val="28"/>
+          <w:szCs w:val="28"/>
+        </w:rPr>
+        <w:t>Definition of Done:</w:t>
+      </w:r>
+    </w:p>
+    <w:p>
+      <w:pPr>
+        <w:pStyle w:val="ListParagraph"/>
+        <w:spacing w:after="200" w:line="276" w:lineRule="auto"/>
+        <w:ind w:left="1170"/>
+        <w:rPr>
+          <w:rStyle w:val="Strong"/>
+          <w:rFonts w:ascii="Arial" w:hAnsi="Arial" w:cs="Arial"/>
+          <w:b w:val="0"/>
+          <w:sz w:val="28"/>
+          <w:szCs w:val="28"/>
+        </w:rPr>
+      </w:pPr>
+    </w:p>
+    <w:p>
+      <w:pPr>
+        <w:pStyle w:val="ListParagraph"/>
+        <w:spacing w:after="200" w:line="276" w:lineRule="auto"/>
+        <w:ind w:left="450"/>
+        <w:rPr>
+          <w:rStyle w:val="Strong"/>
+          <w:rFonts w:ascii="Arial" w:hAnsi="Arial" w:cs="Arial"/>
+          <w:b w:val="0"/>
+          <w:sz w:val="28"/>
+          <w:szCs w:val="28"/>
+        </w:rPr>
+      </w:pPr>
+    </w:p>
+    <w:p>
+      <w:pPr>
+        <w:pStyle w:val="ListParagraph"/>
+        <w:numPr>
+          <w:ilvl w:val="0"/>
+          <w:numId w:val="3"/>
+        </w:numPr>
+        <w:spacing w:after="200" w:line="276" w:lineRule="auto"/>
+        <w:rPr>
+          <w:rStyle w:val="Strong"/>
+          <w:rFonts w:ascii="Arial" w:hAnsi="Arial" w:cs="Arial"/>
+          <w:b w:val="0"/>
+          <w:sz w:val="28"/>
+          <w:szCs w:val="28"/>
+        </w:rPr>
+      </w:pPr>
+      <w:r>
+        <w:rPr>
+          <w:rStyle w:val="Strong"/>
+          <w:rFonts w:ascii="Arial" w:hAnsi="Arial" w:cs="Arial"/>
+          <w:b w:val="0"/>
+          <w:sz w:val="28"/>
+          <w:szCs w:val="28"/>
+        </w:rPr>
+        <w:t>The customer list should be persistent between executions.</w:t>
+      </w:r>
+    </w:p>
+    <w:p>
+      <w:pPr>
+        <w:pStyle w:val="ListParagraph"/>
+        <w:numPr>
+          <w:ilvl w:val="1"/>
+          <w:numId w:val="3"/>
+        </w:numPr>
+        <w:spacing w:after="200" w:line="276" w:lineRule="auto"/>
+        <w:rPr>
+          <w:rStyle w:val="Strong"/>
+          <w:rFonts w:ascii="Arial" w:hAnsi="Arial" w:cs="Arial"/>
+          <w:b w:val="0"/>
+          <w:sz w:val="28"/>
+          <w:szCs w:val="28"/>
+        </w:rPr>
+      </w:pPr>
+      <w:r>
+        <w:rPr>
+          <w:rStyle w:val="Strong"/>
+          <w:rFonts w:ascii="Arial" w:hAnsi="Arial" w:cs="Arial"/>
+          <w:b w:val="0"/>
+          <w:sz w:val="28"/>
+          <w:szCs w:val="28"/>
+        </w:rPr>
+        <w:t>Assignees:</w:t>
+      </w:r>
+      <w:r>
+        <w:rPr>
+          <w:rStyle w:val="Strong"/>
+          <w:rFonts w:ascii="Arial" w:hAnsi="Arial" w:cs="Arial"/>
+          <w:b w:val="0"/>
+          <w:sz w:val="28"/>
+          <w:szCs w:val="28"/>
+        </w:rPr>
+        <w:t xml:space="preserve"> </w:t>
+      </w:r>
+      <w:r>
+        <w:rPr>
+          <w:rStyle w:val="Strong"/>
+          <w:rFonts w:ascii="Arial" w:hAnsi="Arial" w:cs="Arial"/>
+          <w:sz w:val="28"/>
+          <w:szCs w:val="28"/>
+        </w:rPr>
+        <w:t>Collin</w:t>
+      </w:r>
+    </w:p>
+    <w:p>
+      <w:pPr>
+        <w:pStyle w:val="ListParagraph"/>
+        <w:numPr>
+          <w:ilvl w:val="1"/>
+          <w:numId w:val="3"/>
+        </w:numPr>
+        <w:spacing w:after="200" w:line="276" w:lineRule="auto"/>
+        <w:rPr>
+          <w:rStyle w:val="Strong"/>
+          <w:rFonts w:ascii="Arial" w:hAnsi="Arial" w:cs="Arial"/>
+          <w:b w:val="0"/>
+          <w:sz w:val="28"/>
+          <w:szCs w:val="28"/>
+        </w:rPr>
+      </w:pPr>
+      <w:r>
+        <w:rPr>
+          <w:rStyle w:val="Strong"/>
+          <w:rFonts w:ascii="Arial" w:hAnsi="Arial" w:cs="Arial"/>
+          <w:b w:val="0"/>
+          <w:sz w:val="28"/>
+          <w:szCs w:val="28"/>
+        </w:rPr>
+        <w:t>Type:</w:t>
+      </w:r>
+      <w:r>
+        <w:rPr>
+          <w:rStyle w:val="Strong"/>
+          <w:rFonts w:ascii="Arial" w:hAnsi="Arial" w:cs="Arial"/>
+          <w:b w:val="0"/>
+          <w:sz w:val="28"/>
+          <w:szCs w:val="28"/>
+        </w:rPr>
+        <w:t xml:space="preserve"> </w:t>
+      </w:r>
+    </w:p>
+    <w:p>
+      <w:pPr>
+        <w:pStyle w:val="ListParagraph"/>
+        <w:numPr>
+          <w:ilvl w:val="1"/>
+          <w:numId w:val="3"/>
+        </w:numPr>
+        <w:spacing w:after="200" w:line="276" w:lineRule="auto"/>
+        <w:rPr>
+          <w:rStyle w:val="Strong"/>
+          <w:rFonts w:ascii="Arial" w:hAnsi="Arial" w:cs="Arial"/>
+          <w:b w:val="0"/>
+          <w:sz w:val="28"/>
+          <w:szCs w:val="28"/>
+        </w:rPr>
+      </w:pPr>
+      <w:r>
+        <w:rPr>
+          <w:rStyle w:val="Strong"/>
+          <w:rFonts w:ascii="Arial" w:hAnsi="Arial" w:cs="Arial"/>
+          <w:b w:val="0"/>
+          <w:sz w:val="28"/>
+          <w:szCs w:val="28"/>
+        </w:rPr>
+        <w:t>Priority:</w:t>
+      </w:r>
+      <w:r>
+        <w:rPr>
+          <w:rStyle w:val="Strong"/>
+          <w:rFonts w:ascii="Arial" w:hAnsi="Arial" w:cs="Arial"/>
+          <w:b w:val="0"/>
+          <w:sz w:val="28"/>
+          <w:szCs w:val="28"/>
+        </w:rPr>
+        <w:t xml:space="preserve"> </w:t>
+      </w:r>
+      <w:r>
+        <w:rPr>
+          <w:rStyle w:val="Strong"/>
+          <w:rFonts w:ascii="Arial" w:hAnsi="Arial" w:cs="Arial"/>
+          <w:b w:val="0"/>
+          <w:sz w:val="28"/>
+          <w:szCs w:val="28"/>
+        </w:rPr>
+        <w:t>2</w:t>
+      </w:r>
+    </w:p>
+    <w:p>
+      <w:pPr>
+        <w:pStyle w:val="ListParagraph"/>
+        <w:numPr>
+          <w:ilvl w:val="1"/>
+          <w:numId w:val="3"/>
+        </w:numPr>
+        <w:spacing w:after="200" w:line="276" w:lineRule="auto"/>
+        <w:rPr>
+          <w:rStyle w:val="Strong"/>
+          <w:rFonts w:ascii="Arial" w:hAnsi="Arial" w:cs="Arial"/>
+          <w:b w:val="0"/>
+          <w:sz w:val="28"/>
+          <w:szCs w:val="28"/>
+        </w:rPr>
+      </w:pPr>
+      <w:r>
+        <w:rPr>
+          <w:rStyle w:val="Strong"/>
+          <w:rFonts w:ascii="Arial" w:hAnsi="Arial" w:cs="Arial"/>
+          <w:b w:val="0"/>
+          <w:sz w:val="28"/>
+          <w:szCs w:val="28"/>
+        </w:rPr>
+        <w:t>Definition of Done:</w:t>
+      </w:r>
+      <w:r>
+        <w:rPr>
+          <w:rStyle w:val="Strong"/>
+          <w:rFonts w:ascii="Arial" w:hAnsi="Arial" w:cs="Arial"/>
+          <w:b w:val="0"/>
+          <w:sz w:val="28"/>
+          <w:szCs w:val="28"/>
+        </w:rPr>
+        <w:t xml:space="preserve"> when the database persists through</w:t>
+      </w:r>
+      <w:bookmarkStart w:id="0" w:name="_GoBack"/>
+      <w:bookmarkEnd w:id="0"/>
+      <w:r>
+        <w:rPr>
+          <w:rStyle w:val="Strong"/>
+          <w:rFonts w:ascii="Arial" w:hAnsi="Arial" w:cs="Arial"/>
+          <w:b w:val="0"/>
+          <w:sz w:val="28"/>
+          <w:szCs w:val="28"/>
+        </w:rPr>
+        <w:t xml:space="preserve"> executions</w:t>
+      </w:r>
+    </w:p>
+    <w:p>
+      <w:pPr>
+        <w:pStyle w:val="ListParagraph"/>
+        <w:spacing w:after="200" w:line="276" w:lineRule="auto"/>
+        <w:ind w:left="450"/>
+        <w:rPr>
+          <w:rStyle w:val="Strong"/>
+          <w:rFonts w:ascii="Arial" w:hAnsi="Arial" w:cs="Arial"/>
+          <w:b w:val="0"/>
+          <w:sz w:val="28"/>
+          <w:szCs w:val="28"/>
+        </w:rPr>
+      </w:pPr>
+    </w:p>
+    <w:p>
+      <w:pPr>
+        <w:pStyle w:val="ListParagraph"/>
+        <w:numPr>
+          <w:ilvl w:val="0"/>
+          <w:numId w:val="3"/>
+        </w:numPr>
+        <w:spacing w:after="200" w:line="276" w:lineRule="auto"/>
+        <w:rPr>
+          <w:rStyle w:val="Strong"/>
+          <w:rFonts w:ascii="Arial" w:hAnsi="Arial" w:cs="Arial"/>
+          <w:b w:val="0"/>
+          <w:sz w:val="28"/>
+          <w:szCs w:val="28"/>
+        </w:rPr>
+      </w:pPr>
+      <w:r>
+        <w:rPr>
+          <w:rStyle w:val="Strong"/>
+          <w:rFonts w:ascii="Arial" w:hAnsi="Arial" w:cs="Arial"/>
+          <w:b w:val="0"/>
+          <w:sz w:val="28"/>
+          <w:szCs w:val="28"/>
+        </w:rPr>
+        <w:t>A customer should have the ability to order one or more products.</w:t>
+      </w:r>
+    </w:p>
+    <w:p>
+      <w:pPr>
+        <w:pStyle w:val="ListParagraph"/>
+        <w:numPr>
+          <w:ilvl w:val="1"/>
+          <w:numId w:val="3"/>
+        </w:numPr>
+        <w:spacing w:after="200" w:line="276" w:lineRule="auto"/>
+        <w:rPr>
+          <w:rStyle w:val="Strong"/>
+          <w:rFonts w:ascii="Arial" w:hAnsi="Arial" w:cs="Arial"/>
+          <w:b w:val="0"/>
+          <w:sz w:val="28"/>
+          <w:szCs w:val="28"/>
+        </w:rPr>
+      </w:pPr>
+      <w:r>
+        <w:rPr>
+          <w:rStyle w:val="Strong"/>
+          <w:rFonts w:ascii="Arial" w:hAnsi="Arial" w:cs="Arial"/>
+          <w:b w:val="0"/>
+          <w:sz w:val="28"/>
+          <w:szCs w:val="28"/>
+        </w:rPr>
+        <w:t>Assignees:</w:t>
+      </w:r>
+      <w:r>
+        <w:rPr>
+          <w:rStyle w:val="Strong"/>
+          <w:rFonts w:ascii="Arial" w:hAnsi="Arial" w:cs="Arial"/>
+          <w:b w:val="0"/>
+          <w:sz w:val="28"/>
+          <w:szCs w:val="28"/>
+        </w:rPr>
+        <w:t xml:space="preserve"> </w:t>
+      </w:r>
+      <w:r>
+        <w:rPr>
+          <w:rStyle w:val="Strong"/>
+          <w:rFonts w:ascii="Arial" w:hAnsi="Arial" w:cs="Arial"/>
+          <w:sz w:val="28"/>
+          <w:szCs w:val="28"/>
+        </w:rPr>
+        <w:t>Mitchell</w:t>
+      </w:r>
+    </w:p>
+    <w:p>
+      <w:pPr>
+        <w:pStyle w:val="ListParagraph"/>
+        <w:numPr>
+          <w:ilvl w:val="1"/>
+          <w:numId w:val="3"/>
+        </w:numPr>
+        <w:spacing w:after="200" w:line="276" w:lineRule="auto"/>
+        <w:rPr>
+          <w:rStyle w:val="Strong"/>
+          <w:rFonts w:ascii="Arial" w:hAnsi="Arial" w:cs="Arial"/>
+          <w:b w:val="0"/>
+          <w:sz w:val="28"/>
+          <w:szCs w:val="28"/>
+        </w:rPr>
+      </w:pPr>
+      <w:r>
+        <w:rPr>
+          <w:rStyle w:val="Strong"/>
+          <w:rFonts w:ascii="Arial" w:hAnsi="Arial" w:cs="Arial"/>
+          <w:b w:val="0"/>
+          <w:sz w:val="28"/>
+          <w:szCs w:val="28"/>
+        </w:rPr>
+        <w:t>Type:</w:t>
+      </w:r>
+    </w:p>
+    <w:p>
+      <w:pPr>
+        <w:pStyle w:val="ListParagraph"/>
+        <w:numPr>
+          <w:ilvl w:val="1"/>
+          <w:numId w:val="3"/>
+        </w:numPr>
+        <w:spacing w:after="200" w:line="276" w:lineRule="auto"/>
+        <w:rPr>
+          <w:rStyle w:val="Strong"/>
+          <w:rFonts w:ascii="Arial" w:hAnsi="Arial" w:cs="Arial"/>
+          <w:b w:val="0"/>
+          <w:sz w:val="28"/>
+          <w:szCs w:val="28"/>
+        </w:rPr>
+      </w:pPr>
+      <w:r>
+        <w:rPr>
+          <w:rStyle w:val="Strong"/>
+          <w:rFonts w:ascii="Arial" w:hAnsi="Arial" w:cs="Arial"/>
+          <w:b w:val="0"/>
+          <w:sz w:val="28"/>
+          <w:szCs w:val="28"/>
+        </w:rPr>
+        <w:t>Priority:</w:t>
+      </w:r>
+      <w:r>
+        <w:rPr>
+          <w:rStyle w:val="Strong"/>
+          <w:rFonts w:ascii="Arial" w:hAnsi="Arial" w:cs="Arial"/>
+          <w:b w:val="0"/>
+          <w:sz w:val="28"/>
+          <w:szCs w:val="28"/>
+        </w:rPr>
+        <w:t xml:space="preserve"> </w:t>
+      </w:r>
+      <w:r>
+        <w:rPr>
+          <w:rStyle w:val="Strong"/>
+          <w:rFonts w:ascii="Arial" w:hAnsi="Arial" w:cs="Arial"/>
+          <w:b w:val="0"/>
+          <w:sz w:val="28"/>
+          <w:szCs w:val="28"/>
+        </w:rPr>
+        <w:t>2</w:t>
+      </w:r>
+    </w:p>
+    <w:p>
+      <w:pPr>
+        <w:pStyle w:val="ListParagraph"/>
+        <w:numPr>
+          <w:ilvl w:val="1"/>
+          <w:numId w:val="3"/>
+        </w:numPr>
+        <w:spacing w:after="200" w:line="276" w:lineRule="auto"/>
+        <w:rPr>
+          <w:rStyle w:val="Strong"/>
+          <w:rFonts w:ascii="Arial" w:hAnsi="Arial" w:cs="Arial"/>
+          <w:b w:val="0"/>
+          <w:sz w:val="28"/>
+          <w:szCs w:val="28"/>
+        </w:rPr>
+      </w:pPr>
+      <w:r>
+        <w:rPr>
+          <w:rStyle w:val="Strong"/>
+          <w:rFonts w:ascii="Arial" w:hAnsi="Arial" w:cs="Arial"/>
+          <w:b w:val="0"/>
+          <w:sz w:val="28"/>
+          <w:szCs w:val="28"/>
+        </w:rPr>
+        <w:t>Definition of Done:</w:t>
+      </w:r>
+    </w:p>
+    <w:p>
+      <w:pPr>
+        <w:pStyle w:val="ListParagraph"/>
+        <w:spacing w:after="200" w:line="276" w:lineRule="auto"/>
+        <w:ind w:left="450"/>
+        <w:rPr>
+          <w:rStyle w:val="Strong"/>
+          <w:rFonts w:ascii="Arial" w:hAnsi="Arial" w:cs="Arial"/>
+          <w:b w:val="0"/>
+          <w:sz w:val="28"/>
+          <w:szCs w:val="28"/>
+        </w:rPr>
+      </w:pPr>
+    </w:p>
+    <w:p>
+      <w:pPr>
+        <w:pStyle w:val="ListParagraph"/>
+        <w:numPr>
+          <w:ilvl w:val="0"/>
+          <w:numId w:val="3"/>
+        </w:numPr>
+        <w:spacing w:after="200" w:line="276" w:lineRule="auto"/>
+        <w:rPr>
+          <w:rStyle w:val="Strong"/>
+          <w:rFonts w:ascii="Arial" w:hAnsi="Arial" w:cs="Arial"/>
+          <w:b w:val="0"/>
+          <w:sz w:val="28"/>
+          <w:szCs w:val="28"/>
+        </w:rPr>
+      </w:pPr>
+      <w:r>
+        <w:rPr>
+          <w:rStyle w:val="Strong"/>
+          <w:rFonts w:ascii="Arial" w:hAnsi="Arial" w:cs="Arial"/>
+          <w:b w:val="0"/>
+          <w:sz w:val="28"/>
+          <w:szCs w:val="28"/>
+        </w:rPr>
+        <w:lastRenderedPageBreak/>
+        <w:t>Customers should not have the ability to view/print the customer list. (administrator only)</w:t>
+      </w:r>
+    </w:p>
+    <w:p>
+      <w:pPr>
+        <w:pStyle w:val="ListParagraph"/>
+        <w:numPr>
+          <w:ilvl w:val="1"/>
+          <w:numId w:val="3"/>
+        </w:numPr>
+        <w:spacing w:after="200" w:line="276" w:lineRule="auto"/>
+        <w:rPr>
+          <w:rStyle w:val="Strong"/>
+          <w:rFonts w:ascii="Arial" w:hAnsi="Arial" w:cs="Arial"/>
+          <w:b w:val="0"/>
+          <w:sz w:val="28"/>
+          <w:szCs w:val="28"/>
+        </w:rPr>
+      </w:pPr>
+      <w:r>
+        <w:rPr>
+          <w:rStyle w:val="Strong"/>
+          <w:rFonts w:ascii="Arial" w:hAnsi="Arial" w:cs="Arial"/>
+          <w:b w:val="0"/>
+          <w:sz w:val="28"/>
+          <w:szCs w:val="28"/>
+        </w:rPr>
+        <w:t>Assignees:</w:t>
+      </w:r>
+      <w:r>
+        <w:rPr>
+          <w:rStyle w:val="Strong"/>
+          <w:rFonts w:ascii="Arial" w:hAnsi="Arial" w:cs="Arial"/>
+          <w:b w:val="0"/>
+          <w:sz w:val="28"/>
+          <w:szCs w:val="28"/>
+        </w:rPr>
+        <w:t xml:space="preserve"> </w:t>
+      </w:r>
+      <w:r>
+        <w:rPr>
+          <w:rStyle w:val="Strong"/>
+          <w:rFonts w:ascii="Arial" w:hAnsi="Arial" w:cs="Arial"/>
+          <w:sz w:val="28"/>
+          <w:szCs w:val="28"/>
+        </w:rPr>
+        <w:t>Samiha Kibria</w:t>
+      </w:r>
+    </w:p>
+    <w:p>
+      <w:pPr>
+        <w:pStyle w:val="ListParagraph"/>
+        <w:numPr>
+          <w:ilvl w:val="1"/>
+          <w:numId w:val="3"/>
+        </w:numPr>
+        <w:spacing w:after="200" w:line="276" w:lineRule="auto"/>
+        <w:rPr>
+          <w:rStyle w:val="Strong"/>
+          <w:rFonts w:ascii="Arial" w:hAnsi="Arial" w:cs="Arial"/>
+          <w:b w:val="0"/>
+          <w:sz w:val="28"/>
+          <w:szCs w:val="28"/>
+        </w:rPr>
+      </w:pPr>
+      <w:r>
+        <w:rPr>
+          <w:rStyle w:val="Strong"/>
+          <w:rFonts w:ascii="Arial" w:hAnsi="Arial" w:cs="Arial"/>
+          <w:b w:val="0"/>
+          <w:sz w:val="28"/>
+          <w:szCs w:val="28"/>
+        </w:rPr>
+        <w:t>Type:</w:t>
+      </w:r>
+    </w:p>
+    <w:p>
+      <w:pPr>
+        <w:pStyle w:val="ListParagraph"/>
+        <w:numPr>
+          <w:ilvl w:val="1"/>
+          <w:numId w:val="3"/>
+        </w:numPr>
+        <w:spacing w:after="200" w:line="276" w:lineRule="auto"/>
+        <w:rPr>
+          <w:rStyle w:val="Strong"/>
+          <w:rFonts w:ascii="Arial" w:hAnsi="Arial" w:cs="Arial"/>
+          <w:b w:val="0"/>
+          <w:sz w:val="28"/>
+          <w:szCs w:val="28"/>
+        </w:rPr>
+      </w:pPr>
+      <w:r>
+        <w:rPr>
+          <w:rStyle w:val="Strong"/>
+          <w:rFonts w:ascii="Arial" w:hAnsi="Arial" w:cs="Arial"/>
+          <w:b w:val="0"/>
+          <w:sz w:val="28"/>
+          <w:szCs w:val="28"/>
+        </w:rPr>
+        <w:t>Priority:</w:t>
+      </w:r>
+      <w:r>
+        <w:rPr>
+          <w:rStyle w:val="Strong"/>
+          <w:rFonts w:ascii="Arial" w:hAnsi="Arial" w:cs="Arial"/>
+          <w:b w:val="0"/>
+          <w:sz w:val="28"/>
+          <w:szCs w:val="28"/>
+        </w:rPr>
+        <w:t xml:space="preserve"> </w:t>
+      </w:r>
+      <w:r>
+        <w:rPr>
+          <w:rStyle w:val="Strong"/>
+          <w:rFonts w:ascii="Arial" w:hAnsi="Arial" w:cs="Arial"/>
+          <w:b w:val="0"/>
+          <w:sz w:val="28"/>
+          <w:szCs w:val="28"/>
+        </w:rPr>
+        <w:t>2/3</w:t>
+      </w:r>
+    </w:p>
+    <w:p>
+      <w:pPr>
+        <w:pStyle w:val="ListParagraph"/>
+        <w:numPr>
+          <w:ilvl w:val="1"/>
+          <w:numId w:val="3"/>
+        </w:numPr>
+        <w:spacing w:after="200" w:line="276" w:lineRule="auto"/>
+        <w:rPr>
+          <w:rStyle w:val="Strong"/>
+          <w:rFonts w:ascii="Arial" w:hAnsi="Arial" w:cs="Arial"/>
+          <w:b w:val="0"/>
+          <w:sz w:val="28"/>
+          <w:szCs w:val="28"/>
+        </w:rPr>
+      </w:pPr>
+      <w:r>
+        <w:rPr>
+          <w:rStyle w:val="Strong"/>
+          <w:rFonts w:ascii="Arial" w:hAnsi="Arial" w:cs="Arial"/>
+          <w:b w:val="0"/>
+          <w:sz w:val="28"/>
+          <w:szCs w:val="28"/>
+        </w:rPr>
+        <w:t>Definition of Done:</w:t>
+      </w:r>
+    </w:p>
+    <w:p>
+      <w:pPr>
+        <w:pStyle w:val="ListParagraph"/>
+        <w:spacing w:after="200" w:line="276" w:lineRule="auto"/>
+        <w:ind w:left="450"/>
+        <w:rPr>
+          <w:rStyle w:val="Strong"/>
+          <w:rFonts w:ascii="Arial" w:hAnsi="Arial" w:cs="Arial"/>
+          <w:b w:val="0"/>
+          <w:sz w:val="28"/>
+          <w:szCs w:val="28"/>
+        </w:rPr>
+      </w:pPr>
+    </w:p>
+    <w:p>
+      <w:pPr>
+        <w:pStyle w:val="ListParagraph"/>
+        <w:numPr>
+          <w:ilvl w:val="0"/>
+          <w:numId w:val="3"/>
+        </w:numPr>
+        <w:spacing w:after="200" w:line="276" w:lineRule="auto"/>
+        <w:rPr>
+          <w:rStyle w:val="Strong"/>
+          <w:rFonts w:ascii="Arial" w:hAnsi="Arial" w:cs="Arial"/>
+          <w:b w:val="0"/>
+          <w:sz w:val="28"/>
+          <w:szCs w:val="28"/>
+        </w:rPr>
+      </w:pPr>
+      <w:r>
+        <w:rPr>
+          <w:rStyle w:val="Strong"/>
+          <w:rFonts w:ascii="Arial" w:hAnsi="Arial" w:cs="Arial"/>
+          <w:b w:val="0"/>
+          <w:sz w:val="28"/>
+          <w:szCs w:val="28"/>
+        </w:rPr>
+        <w:t xml:space="preserve"> After a pamphlet is sent to a perspective customer, the customer list should reflect the fact that the pamphlet was sent.</w:t>
+      </w:r>
+    </w:p>
+    <w:p>
+      <w:pPr>
+        <w:pStyle w:val="ListParagraph"/>
+        <w:numPr>
+          <w:ilvl w:val="1"/>
+          <w:numId w:val="3"/>
+        </w:numPr>
+        <w:spacing w:after="200" w:line="276" w:lineRule="auto"/>
+        <w:rPr>
+          <w:rStyle w:val="Strong"/>
+          <w:rFonts w:ascii="Arial" w:hAnsi="Arial" w:cs="Arial"/>
+          <w:b w:val="0"/>
+          <w:sz w:val="28"/>
+          <w:szCs w:val="28"/>
+        </w:rPr>
+      </w:pPr>
+      <w:r>
+        <w:rPr>
+          <w:rStyle w:val="Strong"/>
+          <w:rFonts w:ascii="Arial" w:hAnsi="Arial" w:cs="Arial"/>
+          <w:b w:val="0"/>
+          <w:sz w:val="28"/>
+          <w:szCs w:val="28"/>
+        </w:rPr>
+        <w:t>Assignees:</w:t>
+      </w:r>
+      <w:r>
+        <w:rPr>
+          <w:rStyle w:val="Strong"/>
+          <w:rFonts w:ascii="Arial" w:hAnsi="Arial" w:cs="Arial"/>
+          <w:b w:val="0"/>
+          <w:sz w:val="28"/>
+          <w:szCs w:val="28"/>
+        </w:rPr>
+        <w:t xml:space="preserve"> </w:t>
+      </w:r>
+      <w:r>
+        <w:rPr>
+          <w:rStyle w:val="Strong"/>
+          <w:rFonts w:ascii="Arial" w:hAnsi="Arial" w:cs="Arial"/>
+          <w:sz w:val="28"/>
+          <w:szCs w:val="28"/>
+        </w:rPr>
+        <w:t>Samiha Kibria</w:t>
+      </w:r>
+    </w:p>
+    <w:p>
+      <w:pPr>
+        <w:pStyle w:val="ListParagraph"/>
+        <w:numPr>
+          <w:ilvl w:val="1"/>
+          <w:numId w:val="3"/>
+        </w:numPr>
+        <w:spacing w:after="200" w:line="276" w:lineRule="auto"/>
+        <w:rPr>
+          <w:rStyle w:val="Strong"/>
+          <w:rFonts w:ascii="Arial" w:hAnsi="Arial" w:cs="Arial"/>
+          <w:b w:val="0"/>
+          <w:sz w:val="28"/>
+          <w:szCs w:val="28"/>
+        </w:rPr>
+      </w:pPr>
+      <w:r>
+        <w:rPr>
+          <w:rStyle w:val="Strong"/>
+          <w:rFonts w:ascii="Arial" w:hAnsi="Arial" w:cs="Arial"/>
+          <w:b w:val="0"/>
+          <w:sz w:val="28"/>
+          <w:szCs w:val="28"/>
+        </w:rPr>
+        <w:t>Type:</w:t>
+      </w:r>
+    </w:p>
+    <w:p>
+      <w:pPr>
+        <w:pStyle w:val="ListParagraph"/>
+        <w:numPr>
+          <w:ilvl w:val="1"/>
+          <w:numId w:val="3"/>
+        </w:numPr>
+        <w:spacing w:after="200" w:line="276" w:lineRule="auto"/>
+        <w:rPr>
+          <w:rStyle w:val="Strong"/>
+          <w:rFonts w:ascii="Arial" w:hAnsi="Arial" w:cs="Arial"/>
+          <w:b w:val="0"/>
+          <w:sz w:val="28"/>
+          <w:szCs w:val="28"/>
+        </w:rPr>
+      </w:pPr>
+      <w:r>
+        <w:rPr>
+          <w:rStyle w:val="Strong"/>
+          <w:rFonts w:ascii="Arial" w:hAnsi="Arial" w:cs="Arial"/>
+          <w:b w:val="0"/>
+          <w:sz w:val="28"/>
+          <w:szCs w:val="28"/>
+        </w:rPr>
+        <w:t>Priority:</w:t>
+      </w:r>
+      <w:r>
+        <w:rPr>
+          <w:rStyle w:val="Strong"/>
+          <w:rFonts w:ascii="Arial" w:hAnsi="Arial" w:cs="Arial"/>
+          <w:b w:val="0"/>
+          <w:sz w:val="28"/>
+          <w:szCs w:val="28"/>
+        </w:rPr>
+        <w:t xml:space="preserve"> </w:t>
+      </w:r>
+      <w:r>
+        <w:rPr>
+          <w:rStyle w:val="Strong"/>
+          <w:rFonts w:ascii="Arial" w:hAnsi="Arial" w:cs="Arial"/>
+          <w:b w:val="0"/>
+          <w:sz w:val="28"/>
+          <w:szCs w:val="28"/>
+        </w:rPr>
+        <w:t>2</w:t>
+      </w:r>
+    </w:p>
+    <w:p>
+      <w:pPr>
+        <w:pStyle w:val="ListParagraph"/>
+        <w:numPr>
+          <w:ilvl w:val="1"/>
+          <w:numId w:val="3"/>
+        </w:numPr>
+        <w:spacing w:after="200" w:line="276" w:lineRule="auto"/>
+        <w:rPr>
+          <w:rStyle w:val="Strong"/>
+          <w:rFonts w:ascii="Arial" w:hAnsi="Arial" w:cs="Arial"/>
+          <w:b w:val="0"/>
+          <w:sz w:val="28"/>
+          <w:szCs w:val="28"/>
+        </w:rPr>
+      </w:pPr>
+      <w:r>
+        <w:rPr>
+          <w:rStyle w:val="Strong"/>
+          <w:rFonts w:ascii="Arial" w:hAnsi="Arial" w:cs="Arial"/>
+          <w:b w:val="0"/>
+          <w:sz w:val="28"/>
+          <w:szCs w:val="28"/>
+        </w:rPr>
+        <w:t>Definition of Done:</w:t>
+      </w:r>
+    </w:p>
+    <w:p>
+      <w:pPr>
+        <w:pStyle w:val="ListParagraph"/>
+        <w:spacing w:after="200" w:line="276" w:lineRule="auto"/>
+        <w:ind w:left="1170"/>
+        <w:rPr>
+          <w:rStyle w:val="Strong"/>
+          <w:rFonts w:ascii="Arial" w:hAnsi="Arial" w:cs="Arial"/>
+          <w:b w:val="0"/>
+          <w:sz w:val="28"/>
+          <w:szCs w:val="28"/>
+        </w:rPr>
+      </w:pPr>
+    </w:p>
+    <w:p>
+      <w:pPr>
+        <w:pStyle w:val="ListParagraph"/>
+        <w:spacing w:after="200" w:line="276" w:lineRule="auto"/>
+        <w:ind w:left="450"/>
+        <w:rPr>
+          <w:rStyle w:val="Strong"/>
+          <w:rFonts w:ascii="Arial" w:hAnsi="Arial" w:cs="Arial"/>
+          <w:b w:val="0"/>
+          <w:sz w:val="28"/>
+          <w:szCs w:val="28"/>
+        </w:rPr>
+      </w:pPr>
+    </w:p>
+    <w:p>
+      <w:pPr>
+        <w:pStyle w:val="ListParagraph"/>
+        <w:numPr>
+          <w:ilvl w:val="0"/>
+          <w:numId w:val="3"/>
+        </w:numPr>
+        <w:spacing w:after="200" w:line="276" w:lineRule="auto"/>
+        <w:rPr>
+          <w:rStyle w:val="Strong"/>
+          <w:rFonts w:ascii="Arial" w:hAnsi="Arial" w:cs="Arial"/>
+          <w:b w:val="0"/>
+          <w:sz w:val="28"/>
+          <w:szCs w:val="28"/>
+        </w:rPr>
+      </w:pPr>
+      <w:r>
+        <w:rPr>
+          <w:rStyle w:val="Strong"/>
+          <w:rFonts w:ascii="Arial" w:hAnsi="Arial" w:cs="Arial"/>
+          <w:b w:val="0"/>
+          <w:sz w:val="28"/>
+          <w:szCs w:val="28"/>
+        </w:rPr>
+        <w:t xml:space="preserve"> Produce a customer listing sorted by customer name. (administrator only)</w:t>
+      </w:r>
+    </w:p>
+    <w:p>
+      <w:pPr>
+        <w:pStyle w:val="ListParagraph"/>
+        <w:numPr>
+          <w:ilvl w:val="1"/>
+          <w:numId w:val="3"/>
+        </w:numPr>
+        <w:spacing w:after="200" w:line="276" w:lineRule="auto"/>
+        <w:rPr>
+          <w:rStyle w:val="Strong"/>
+          <w:rFonts w:ascii="Arial" w:hAnsi="Arial" w:cs="Arial"/>
+          <w:b w:val="0"/>
+          <w:sz w:val="28"/>
+          <w:szCs w:val="28"/>
+        </w:rPr>
+      </w:pPr>
+      <w:r>
+        <w:rPr>
+          <w:rStyle w:val="Strong"/>
+          <w:rFonts w:ascii="Arial" w:hAnsi="Arial" w:cs="Arial"/>
+          <w:b w:val="0"/>
+          <w:sz w:val="28"/>
+          <w:szCs w:val="28"/>
+        </w:rPr>
+        <w:t>Assignees:</w:t>
+      </w:r>
+    </w:p>
+    <w:p>
+      <w:pPr>
+        <w:pStyle w:val="ListParagraph"/>
+        <w:numPr>
+          <w:ilvl w:val="1"/>
+          <w:numId w:val="3"/>
+        </w:numPr>
+        <w:spacing w:after="200" w:line="276" w:lineRule="auto"/>
+        <w:rPr>
+          <w:rStyle w:val="Strong"/>
+          <w:rFonts w:ascii="Arial" w:hAnsi="Arial" w:cs="Arial"/>
+          <w:b w:val="0"/>
+          <w:sz w:val="28"/>
+          <w:szCs w:val="28"/>
+        </w:rPr>
+      </w:pPr>
+      <w:r>
+        <w:rPr>
+          <w:rStyle w:val="Strong"/>
+          <w:rFonts w:ascii="Arial" w:hAnsi="Arial" w:cs="Arial"/>
+          <w:b w:val="0"/>
+          <w:sz w:val="28"/>
+          <w:szCs w:val="28"/>
+        </w:rPr>
+        <w:t>Type:</w:t>
+      </w:r>
+    </w:p>
+    <w:p>
+      <w:pPr>
+        <w:pStyle w:val="ListParagraph"/>
+        <w:numPr>
+          <w:ilvl w:val="1"/>
+          <w:numId w:val="3"/>
+        </w:numPr>
+        <w:spacing w:after="200" w:line="276" w:lineRule="auto"/>
+        <w:rPr>
+          <w:rStyle w:val="Strong"/>
+          <w:rFonts w:ascii="Arial" w:hAnsi="Arial" w:cs="Arial"/>
+          <w:b w:val="0"/>
+          <w:sz w:val="28"/>
+          <w:szCs w:val="28"/>
+        </w:rPr>
+      </w:pPr>
+      <w:r>
+        <w:rPr>
+          <w:rStyle w:val="Strong"/>
+          <w:rFonts w:ascii="Arial" w:hAnsi="Arial" w:cs="Arial"/>
+          <w:b w:val="0"/>
+          <w:sz w:val="28"/>
+          <w:szCs w:val="28"/>
+        </w:rPr>
+        <w:t>Priority:</w:t>
+      </w:r>
+      <w:r>
+        <w:rPr>
+          <w:rStyle w:val="Strong"/>
+          <w:rFonts w:ascii="Arial" w:hAnsi="Arial" w:cs="Arial"/>
+          <w:b w:val="0"/>
+          <w:sz w:val="28"/>
+          <w:szCs w:val="28"/>
+        </w:rPr>
+        <w:t xml:space="preserve"> 3</w:t>
+      </w:r>
+    </w:p>
+    <w:p>
+      <w:pPr>
+        <w:pStyle w:val="ListParagraph"/>
+        <w:numPr>
+          <w:ilvl w:val="1"/>
+          <w:numId w:val="3"/>
+        </w:numPr>
+        <w:spacing w:after="200" w:line="276" w:lineRule="auto"/>
+        <w:rPr>
+          <w:rStyle w:val="Strong"/>
+          <w:rFonts w:ascii="Arial" w:hAnsi="Arial" w:cs="Arial"/>
+          <w:b w:val="0"/>
+          <w:sz w:val="28"/>
+          <w:szCs w:val="28"/>
+        </w:rPr>
+      </w:pPr>
+      <w:r>
+        <w:rPr>
+          <w:rStyle w:val="Strong"/>
+          <w:rFonts w:ascii="Arial" w:hAnsi="Arial" w:cs="Arial"/>
+          <w:b w:val="0"/>
+          <w:sz w:val="28"/>
+          <w:szCs w:val="28"/>
+        </w:rPr>
+        <w:t>Definition of Done:</w:t>
+      </w:r>
+    </w:p>
+    <w:p>
+      <w:pPr>
+        <w:pStyle w:val="ListParagraph"/>
+        <w:spacing w:after="200" w:line="276" w:lineRule="auto"/>
+        <w:ind w:left="1170"/>
+        <w:rPr>
+          <w:rStyle w:val="Strong"/>
+          <w:rFonts w:ascii="Arial" w:hAnsi="Arial" w:cs="Arial"/>
+          <w:b w:val="0"/>
+          <w:sz w:val="28"/>
+          <w:szCs w:val="28"/>
+        </w:rPr>
+      </w:pPr>
+    </w:p>
+    <w:p>
+      <w:pPr>
+        <w:pStyle w:val="ListParagraph"/>
+        <w:spacing w:after="200" w:line="276" w:lineRule="auto"/>
+        <w:ind w:left="450"/>
+        <w:rPr>
+          <w:rStyle w:val="Strong"/>
+          <w:rFonts w:ascii="Arial" w:hAnsi="Arial" w:cs="Arial"/>
+          <w:b w:val="0"/>
+          <w:sz w:val="28"/>
+          <w:szCs w:val="28"/>
+        </w:rPr>
+      </w:pPr>
+    </w:p>
+    <w:p>
+      <w:pPr>
+        <w:pStyle w:val="ListParagraph"/>
+        <w:numPr>
+          <w:ilvl w:val="0"/>
+          <w:numId w:val="3"/>
+        </w:numPr>
+        <w:spacing w:after="200" w:line="276" w:lineRule="auto"/>
+        <w:rPr>
+          <w:rStyle w:val="Strong"/>
+          <w:rFonts w:ascii="Arial" w:hAnsi="Arial" w:cs="Arial"/>
+          <w:b w:val="0"/>
+          <w:sz w:val="28"/>
+          <w:szCs w:val="28"/>
+        </w:rPr>
+      </w:pPr>
+      <w:r>
+        <w:rPr>
+          <w:rStyle w:val="Strong"/>
+          <w:rFonts w:ascii="Arial" w:hAnsi="Arial" w:cs="Arial"/>
+          <w:b w:val="0"/>
+          <w:sz w:val="28"/>
+          <w:szCs w:val="28"/>
+        </w:rPr>
+        <w:t>Produce a customer listing sorted by customer name containing only the “key” customers. (administrator only)</w:t>
+      </w:r>
+    </w:p>
+    <w:p>
+      <w:pPr>
+        <w:pStyle w:val="ListParagraph"/>
+        <w:numPr>
+          <w:ilvl w:val="1"/>
+          <w:numId w:val="3"/>
+        </w:numPr>
+        <w:spacing w:after="200" w:line="276" w:lineRule="auto"/>
+        <w:rPr>
+          <w:rStyle w:val="Strong"/>
+          <w:rFonts w:ascii="Arial" w:hAnsi="Arial" w:cs="Arial"/>
+          <w:b w:val="0"/>
+          <w:sz w:val="28"/>
+          <w:szCs w:val="28"/>
+        </w:rPr>
+      </w:pPr>
+      <w:r>
+        <w:rPr>
+          <w:rStyle w:val="Strong"/>
+          <w:rFonts w:ascii="Arial" w:hAnsi="Arial" w:cs="Arial"/>
+          <w:b w:val="0"/>
+          <w:sz w:val="28"/>
+          <w:szCs w:val="28"/>
+        </w:rPr>
+        <w:t>Assignees:</w:t>
+      </w:r>
+    </w:p>
+    <w:p>
+      <w:pPr>
+        <w:pStyle w:val="ListParagraph"/>
+        <w:numPr>
+          <w:ilvl w:val="1"/>
+          <w:numId w:val="3"/>
+        </w:numPr>
+        <w:spacing w:after="200" w:line="276" w:lineRule="auto"/>
+        <w:rPr>
+          <w:rStyle w:val="Strong"/>
+          <w:rFonts w:ascii="Arial" w:hAnsi="Arial" w:cs="Arial"/>
+          <w:b w:val="0"/>
+          <w:sz w:val="28"/>
+          <w:szCs w:val="28"/>
+        </w:rPr>
+      </w:pPr>
+      <w:r>
+        <w:rPr>
+          <w:rStyle w:val="Strong"/>
+          <w:rFonts w:ascii="Arial" w:hAnsi="Arial" w:cs="Arial"/>
+          <w:b w:val="0"/>
+          <w:sz w:val="28"/>
+          <w:szCs w:val="28"/>
+        </w:rPr>
+        <w:t>Type:</w:t>
+      </w:r>
+    </w:p>
+    <w:p>
+      <w:pPr>
+        <w:pStyle w:val="ListParagraph"/>
+        <w:numPr>
+          <w:ilvl w:val="1"/>
+          <w:numId w:val="3"/>
+        </w:numPr>
+        <w:spacing w:after="200" w:line="276" w:lineRule="auto"/>
+        <w:rPr>
+          <w:rStyle w:val="Strong"/>
+          <w:rFonts w:ascii="Arial" w:hAnsi="Arial" w:cs="Arial"/>
+          <w:b w:val="0"/>
+          <w:sz w:val="28"/>
+          <w:szCs w:val="28"/>
+        </w:rPr>
+      </w:pPr>
+      <w:r>
+        <w:rPr>
+          <w:rStyle w:val="Strong"/>
+          <w:rFonts w:ascii="Arial" w:hAnsi="Arial" w:cs="Arial"/>
+          <w:b w:val="0"/>
+          <w:sz w:val="28"/>
+          <w:szCs w:val="28"/>
+        </w:rPr>
+        <w:t>Priority:</w:t>
+      </w:r>
+      <w:r>
+        <w:rPr>
+          <w:rStyle w:val="Strong"/>
+          <w:rFonts w:ascii="Arial" w:hAnsi="Arial" w:cs="Arial"/>
+          <w:b w:val="0"/>
+          <w:sz w:val="28"/>
+          <w:szCs w:val="28"/>
+        </w:rPr>
+        <w:t xml:space="preserve"> 3</w:t>
+      </w:r>
+    </w:p>
+    <w:p>
+      <w:pPr>
+        <w:pStyle w:val="ListParagraph"/>
+        <w:numPr>
+          <w:ilvl w:val="1"/>
+          <w:numId w:val="3"/>
+        </w:numPr>
+        <w:spacing w:after="200" w:line="276" w:lineRule="auto"/>
+        <w:rPr>
+          <w:rStyle w:val="Strong"/>
+          <w:rFonts w:ascii="Arial" w:hAnsi="Arial" w:cs="Arial"/>
+          <w:b w:val="0"/>
+          <w:sz w:val="28"/>
+          <w:szCs w:val="28"/>
+        </w:rPr>
+      </w:pPr>
+      <w:r>
+        <w:rPr>
+          <w:rStyle w:val="Strong"/>
+          <w:rFonts w:ascii="Arial" w:hAnsi="Arial" w:cs="Arial"/>
+          <w:b w:val="0"/>
+          <w:sz w:val="28"/>
+          <w:szCs w:val="28"/>
+        </w:rPr>
+        <w:t>Definition of Done:</w:t>
+      </w:r>
+    </w:p>
+    <w:p>
+      <w:pPr>
+        <w:pStyle w:val="ListParagraph"/>
+        <w:spacing w:after="200" w:line="276" w:lineRule="auto"/>
+        <w:ind w:left="1170"/>
+        <w:rPr>
+          <w:rStyle w:val="Strong"/>
+          <w:rFonts w:ascii="Arial" w:hAnsi="Arial" w:cs="Arial"/>
+          <w:b w:val="0"/>
+          <w:sz w:val="28"/>
+          <w:szCs w:val="28"/>
+        </w:rPr>
+      </w:pPr>
+    </w:p>
+    <w:p>
+      <w:pPr>
+        <w:pStyle w:val="ListParagraph"/>
+        <w:spacing w:after="200" w:line="276" w:lineRule="auto"/>
+        <w:ind w:left="450"/>
+        <w:rPr>
+          <w:rStyle w:val="Strong"/>
+          <w:rFonts w:ascii="Arial" w:hAnsi="Arial" w:cs="Arial"/>
+          <w:b w:val="0"/>
+          <w:sz w:val="28"/>
+          <w:szCs w:val="28"/>
+        </w:rPr>
+      </w:pPr>
+    </w:p>
+    <w:p>
+      <w:pPr>
+        <w:pStyle w:val="ListParagraph"/>
+        <w:numPr>
+          <w:ilvl w:val="0"/>
+          <w:numId w:val="3"/>
+        </w:numPr>
+        <w:spacing w:after="200" w:line="276" w:lineRule="auto"/>
+        <w:rPr>
+          <w:rStyle w:val="Strong"/>
+          <w:rFonts w:ascii="Arial" w:hAnsi="Arial" w:cs="Arial"/>
+          <w:b w:val="0"/>
+          <w:sz w:val="28"/>
+          <w:szCs w:val="28"/>
+        </w:rPr>
+      </w:pPr>
+      <w:r>
+        <w:rPr>
+          <w:rStyle w:val="Strong"/>
+          <w:rFonts w:ascii="Arial" w:hAnsi="Arial" w:cs="Arial"/>
+          <w:b w:val="0"/>
+          <w:sz w:val="28"/>
+          <w:szCs w:val="28"/>
+        </w:rPr>
+        <w:t>Produce a customer listing sorted by customer name and their corresponding products they ordered with the associated costs. (administrator only)</w:t>
       </w:r>
     </w:p>
     <w:p>
@@ -1681,25 +3405,6 @@
         <w:lastRenderedPageBreak/>
         <w:t>Assignees:</w:t>
       </w:r>
-      <w:r>
-        <w:rPr>
-          <w:rStyle w:val="Strong"/>
-          <w:rFonts w:ascii="Arial" w:hAnsi="Arial" w:cs="Arial"/>
-          <w:b w:val="0"/>
-          <w:sz w:val="28"/>
-          <w:szCs w:val="28"/>
-        </w:rPr>
-        <w:t xml:space="preserve"> </w:t>
-      </w:r>
-      <w:r>
-        <w:rPr>
-          <w:rStyle w:val="Strong"/>
-          <w:rFonts w:ascii="Arial" w:hAnsi="Arial" w:cs="Arial"/>
-          <w:sz w:val="28"/>
-          <w:szCs w:val="28"/>
-        </w:rPr>
-        <w:t>Mitchell</w:t>
-      </w:r>
     </w:p>
     <w:p>
       <w:pPr>
@@ -1762,1334 +3467,6 @@
           <w:sz w:val="28"/>
           <w:szCs w:val="28"/>
         </w:rPr>
-        <w:t xml:space="preserve"> 2</w:t>
-      </w:r>
-    </w:p>
-    <w:p>
-      <w:pPr>
-        <w:pStyle w:val="ListParagraph"/>
-        <w:numPr>
-          <w:ilvl w:val="1"/>
-          <w:numId w:val="3"/>
-        </w:numPr>
-        <w:spacing w:after="200" w:line="276" w:lineRule="auto"/>
-        <w:rPr>
-          <w:rStyle w:val="Strong"/>
-          <w:rFonts w:ascii="Arial" w:hAnsi="Arial" w:cs="Arial"/>
-          <w:b w:val="0"/>
-          <w:sz w:val="28"/>
-          <w:szCs w:val="28"/>
-        </w:rPr>
-      </w:pPr>
-      <w:r>
-        <w:rPr>
-          <w:rStyle w:val="Strong"/>
-          <w:rFonts w:ascii="Arial" w:hAnsi="Arial" w:cs="Arial"/>
-          <w:b w:val="0"/>
-          <w:sz w:val="28"/>
-          <w:szCs w:val="28"/>
-        </w:rPr>
-        <w:t>Definition of Done:</w:t>
-      </w:r>
-    </w:p>
-    <w:p>
-      <w:pPr>
-        <w:pStyle w:val="ListParagraph"/>
-        <w:spacing w:after="200" w:line="276" w:lineRule="auto"/>
-        <w:ind w:left="1170"/>
-        <w:rPr>
-          <w:rStyle w:val="Strong"/>
-          <w:rFonts w:ascii="Arial" w:hAnsi="Arial" w:cs="Arial"/>
-          <w:b w:val="0"/>
-          <w:sz w:val="28"/>
-          <w:szCs w:val="28"/>
-        </w:rPr>
-      </w:pPr>
-    </w:p>
-    <w:p>
-      <w:pPr>
-        <w:pStyle w:val="ListParagraph"/>
-        <w:numPr>
-          <w:ilvl w:val="0"/>
-          <w:numId w:val="3"/>
-        </w:numPr>
-        <w:spacing w:after="200" w:line="276" w:lineRule="auto"/>
-        <w:rPr>
-          <w:rStyle w:val="Strong"/>
-          <w:rFonts w:ascii="Arial" w:hAnsi="Arial" w:cs="Arial"/>
-          <w:b w:val="0"/>
-          <w:sz w:val="28"/>
-          <w:szCs w:val="28"/>
-        </w:rPr>
-      </w:pPr>
-      <w:r>
-        <w:rPr>
-          <w:rStyle w:val="Strong"/>
-          <w:rFonts w:ascii="Arial" w:hAnsi="Arial" w:cs="Arial"/>
-          <w:b w:val="0"/>
-          <w:sz w:val="28"/>
-          <w:szCs w:val="28"/>
-        </w:rPr>
-        <w:t>Your program should be able to add and delete customers. (administrator only)</w:t>
-      </w:r>
-    </w:p>
-    <w:p>
-      <w:pPr>
-        <w:pStyle w:val="ListParagraph"/>
-        <w:numPr>
-          <w:ilvl w:val="1"/>
-          <w:numId w:val="3"/>
-        </w:numPr>
-        <w:spacing w:after="200" w:line="276" w:lineRule="auto"/>
-        <w:rPr>
-          <w:rStyle w:val="Strong"/>
-          <w:rFonts w:ascii="Arial" w:hAnsi="Arial" w:cs="Arial"/>
-          <w:b w:val="0"/>
-          <w:sz w:val="28"/>
-          <w:szCs w:val="28"/>
-        </w:rPr>
-      </w:pPr>
-      <w:r>
-        <w:rPr>
-          <w:rStyle w:val="Strong"/>
-          <w:rFonts w:ascii="Arial" w:hAnsi="Arial" w:cs="Arial"/>
-          <w:b w:val="0"/>
-          <w:sz w:val="28"/>
-          <w:szCs w:val="28"/>
-        </w:rPr>
-        <w:t>Assignees:</w:t>
-      </w:r>
-      <w:r>
-        <w:rPr>
-          <w:rStyle w:val="Strong"/>
-          <w:rFonts w:ascii="Arial" w:hAnsi="Arial" w:cs="Arial"/>
-          <w:b w:val="0"/>
-          <w:sz w:val="28"/>
-          <w:szCs w:val="28"/>
-        </w:rPr>
-        <w:t xml:space="preserve"> </w:t>
-      </w:r>
-      <w:r>
-        <w:rPr>
-          <w:rStyle w:val="Strong"/>
-          <w:rFonts w:ascii="Arial" w:hAnsi="Arial" w:cs="Arial"/>
-          <w:sz w:val="28"/>
-          <w:szCs w:val="28"/>
-        </w:rPr>
-        <w:t>Aliya Paracha</w:t>
-      </w:r>
-    </w:p>
-    <w:p>
-      <w:pPr>
-        <w:pStyle w:val="ListParagraph"/>
-        <w:numPr>
-          <w:ilvl w:val="1"/>
-          <w:numId w:val="3"/>
-        </w:numPr>
-        <w:spacing w:after="200" w:line="276" w:lineRule="auto"/>
-        <w:rPr>
-          <w:rStyle w:val="Strong"/>
-          <w:rFonts w:ascii="Arial" w:hAnsi="Arial" w:cs="Arial"/>
-          <w:b w:val="0"/>
-          <w:sz w:val="28"/>
-          <w:szCs w:val="28"/>
-        </w:rPr>
-      </w:pPr>
-      <w:r>
-        <w:rPr>
-          <w:rStyle w:val="Strong"/>
-          <w:rFonts w:ascii="Arial" w:hAnsi="Arial" w:cs="Arial"/>
-          <w:b w:val="0"/>
-          <w:sz w:val="28"/>
-          <w:szCs w:val="28"/>
-        </w:rPr>
-        <w:t>Type:</w:t>
-      </w:r>
-      <w:r>
-        <w:rPr>
-          <w:rStyle w:val="Strong"/>
-          <w:rFonts w:ascii="Arial" w:hAnsi="Arial" w:cs="Arial"/>
-          <w:b w:val="0"/>
-          <w:sz w:val="28"/>
-          <w:szCs w:val="28"/>
-        </w:rPr>
-        <w:t xml:space="preserve"> </w:t>
-      </w:r>
-    </w:p>
-    <w:p>
-      <w:pPr>
-        <w:pStyle w:val="ListParagraph"/>
-        <w:numPr>
-          <w:ilvl w:val="1"/>
-          <w:numId w:val="3"/>
-        </w:numPr>
-        <w:spacing w:after="200" w:line="276" w:lineRule="auto"/>
-        <w:rPr>
-          <w:rStyle w:val="Strong"/>
-          <w:rFonts w:ascii="Arial" w:hAnsi="Arial" w:cs="Arial"/>
-          <w:b w:val="0"/>
-          <w:sz w:val="28"/>
-          <w:szCs w:val="28"/>
-        </w:rPr>
-      </w:pPr>
-      <w:r>
-        <w:rPr>
-          <w:rStyle w:val="Strong"/>
-          <w:rFonts w:ascii="Arial" w:hAnsi="Arial" w:cs="Arial"/>
-          <w:b w:val="0"/>
-          <w:sz w:val="28"/>
-          <w:szCs w:val="28"/>
-        </w:rPr>
-        <w:t>Priority:</w:t>
-      </w:r>
-      <w:r>
-        <w:rPr>
-          <w:rStyle w:val="Strong"/>
-          <w:rFonts w:ascii="Arial" w:hAnsi="Arial" w:cs="Arial"/>
-          <w:b w:val="0"/>
-          <w:sz w:val="28"/>
-          <w:szCs w:val="28"/>
-        </w:rPr>
-        <w:t xml:space="preserve"> </w:t>
-      </w:r>
-      <w:r>
-        <w:rPr>
-          <w:rStyle w:val="Strong"/>
-          <w:rFonts w:ascii="Arial" w:hAnsi="Arial" w:cs="Arial"/>
-          <w:b w:val="0"/>
-          <w:sz w:val="28"/>
-          <w:szCs w:val="28"/>
-        </w:rPr>
-        <w:t>2</w:t>
-      </w:r>
-    </w:p>
-    <w:p>
-      <w:pPr>
-        <w:pStyle w:val="ListParagraph"/>
-        <w:numPr>
-          <w:ilvl w:val="1"/>
-          <w:numId w:val="3"/>
-        </w:numPr>
-        <w:spacing w:after="200" w:line="276" w:lineRule="auto"/>
-        <w:rPr>
-          <w:rStyle w:val="Strong"/>
-          <w:rFonts w:ascii="Arial" w:hAnsi="Arial" w:cs="Arial"/>
-          <w:b w:val="0"/>
-          <w:sz w:val="28"/>
-          <w:szCs w:val="28"/>
-        </w:rPr>
-      </w:pPr>
-      <w:r>
-        <w:rPr>
-          <w:rStyle w:val="Strong"/>
-          <w:rFonts w:ascii="Arial" w:hAnsi="Arial" w:cs="Arial"/>
-          <w:b w:val="0"/>
-          <w:sz w:val="28"/>
-          <w:szCs w:val="28"/>
-        </w:rPr>
-        <w:t>Definition of Done:</w:t>
-      </w:r>
-    </w:p>
-    <w:p>
-      <w:pPr>
-        <w:pStyle w:val="ListParagraph"/>
-        <w:spacing w:after="200" w:line="276" w:lineRule="auto"/>
-        <w:ind w:left="1170"/>
-        <w:rPr>
-          <w:rStyle w:val="Strong"/>
-          <w:rFonts w:ascii="Arial" w:hAnsi="Arial" w:cs="Arial"/>
-          <w:b w:val="0"/>
-          <w:sz w:val="28"/>
-          <w:szCs w:val="28"/>
-        </w:rPr>
-      </w:pPr>
-    </w:p>
-    <w:p>
-      <w:pPr>
-        <w:pStyle w:val="ListParagraph"/>
-        <w:numPr>
-          <w:ilvl w:val="0"/>
-          <w:numId w:val="3"/>
-        </w:numPr>
-        <w:spacing w:after="200" w:line="276" w:lineRule="auto"/>
-        <w:rPr>
-          <w:rStyle w:val="Strong"/>
-          <w:rFonts w:ascii="Arial" w:hAnsi="Arial" w:cs="Arial"/>
-          <w:b w:val="0"/>
-          <w:sz w:val="28"/>
-          <w:szCs w:val="28"/>
-        </w:rPr>
-      </w:pPr>
-      <w:r>
-        <w:rPr>
-          <w:rStyle w:val="Strong"/>
-          <w:rFonts w:ascii="Arial" w:hAnsi="Arial" w:cs="Arial"/>
-          <w:b w:val="0"/>
-          <w:sz w:val="28"/>
-          <w:szCs w:val="28"/>
-        </w:rPr>
-        <w:t xml:space="preserve"> A perspective customer can request a copy of the pamphlet.</w:t>
-      </w:r>
-    </w:p>
-    <w:p>
-      <w:pPr>
-        <w:pStyle w:val="ListParagraph"/>
-        <w:numPr>
-          <w:ilvl w:val="1"/>
-          <w:numId w:val="3"/>
-        </w:numPr>
-        <w:spacing w:after="200" w:line="276" w:lineRule="auto"/>
-        <w:rPr>
-          <w:rStyle w:val="Strong"/>
-          <w:rFonts w:ascii="Arial" w:hAnsi="Arial" w:cs="Arial"/>
-          <w:b w:val="0"/>
-          <w:sz w:val="28"/>
-          <w:szCs w:val="28"/>
-        </w:rPr>
-      </w:pPr>
-      <w:r>
-        <w:rPr>
-          <w:rStyle w:val="Strong"/>
-          <w:rFonts w:ascii="Arial" w:hAnsi="Arial" w:cs="Arial"/>
-          <w:b w:val="0"/>
-          <w:sz w:val="28"/>
-          <w:szCs w:val="28"/>
-        </w:rPr>
-        <w:t>Assignees:</w:t>
-      </w:r>
-      <w:r>
-        <w:rPr>
-          <w:rStyle w:val="Strong"/>
-          <w:rFonts w:ascii="Arial" w:hAnsi="Arial" w:cs="Arial"/>
-          <w:b w:val="0"/>
-          <w:sz w:val="28"/>
-          <w:szCs w:val="28"/>
-        </w:rPr>
-        <w:t xml:space="preserve"> </w:t>
-      </w:r>
-      <w:r>
-        <w:rPr>
-          <w:rStyle w:val="Strong"/>
-          <w:rFonts w:ascii="Arial" w:hAnsi="Arial" w:cs="Arial"/>
-          <w:sz w:val="28"/>
-          <w:szCs w:val="28"/>
-        </w:rPr>
-        <w:t xml:space="preserve">Samiha Kibria </w:t>
-      </w:r>
-    </w:p>
-    <w:p>
-      <w:pPr>
-        <w:pStyle w:val="ListParagraph"/>
-        <w:numPr>
-          <w:ilvl w:val="1"/>
-          <w:numId w:val="3"/>
-        </w:numPr>
-        <w:spacing w:after="200" w:line="276" w:lineRule="auto"/>
-        <w:rPr>
-          <w:rStyle w:val="Strong"/>
-          <w:rFonts w:ascii="Arial" w:hAnsi="Arial" w:cs="Arial"/>
-          <w:b w:val="0"/>
-          <w:sz w:val="28"/>
-          <w:szCs w:val="28"/>
-        </w:rPr>
-      </w:pPr>
-      <w:r>
-        <w:rPr>
-          <w:rStyle w:val="Strong"/>
-          <w:rFonts w:ascii="Arial" w:hAnsi="Arial" w:cs="Arial"/>
-          <w:b w:val="0"/>
-          <w:sz w:val="28"/>
-          <w:szCs w:val="28"/>
-        </w:rPr>
-        <w:t>Type:</w:t>
-      </w:r>
-    </w:p>
-    <w:p>
-      <w:pPr>
-        <w:pStyle w:val="ListParagraph"/>
-        <w:numPr>
-          <w:ilvl w:val="1"/>
-          <w:numId w:val="3"/>
-        </w:numPr>
-        <w:spacing w:after="200" w:line="276" w:lineRule="auto"/>
-        <w:rPr>
-          <w:rStyle w:val="Strong"/>
-          <w:rFonts w:ascii="Arial" w:hAnsi="Arial" w:cs="Arial"/>
-          <w:b w:val="0"/>
-          <w:sz w:val="28"/>
-          <w:szCs w:val="28"/>
-        </w:rPr>
-      </w:pPr>
-      <w:r>
-        <w:rPr>
-          <w:rStyle w:val="Strong"/>
-          <w:rFonts w:ascii="Arial" w:hAnsi="Arial" w:cs="Arial"/>
-          <w:b w:val="0"/>
-          <w:sz w:val="28"/>
-          <w:szCs w:val="28"/>
-        </w:rPr>
-        <w:t>Priority:</w:t>
-      </w:r>
-      <w:r>
-        <w:rPr>
-          <w:rStyle w:val="Strong"/>
-          <w:rFonts w:ascii="Arial" w:hAnsi="Arial" w:cs="Arial"/>
-          <w:b w:val="0"/>
-          <w:sz w:val="28"/>
-          <w:szCs w:val="28"/>
-        </w:rPr>
-        <w:t xml:space="preserve"> 2</w:t>
-      </w:r>
-    </w:p>
-    <w:p>
-      <w:pPr>
-        <w:pStyle w:val="ListParagraph"/>
-        <w:numPr>
-          <w:ilvl w:val="1"/>
-          <w:numId w:val="3"/>
-        </w:numPr>
-        <w:spacing w:after="200" w:line="276" w:lineRule="auto"/>
-        <w:rPr>
-          <w:rStyle w:val="Strong"/>
-          <w:rFonts w:ascii="Arial" w:hAnsi="Arial" w:cs="Arial"/>
-          <w:b w:val="0"/>
-          <w:sz w:val="28"/>
-          <w:szCs w:val="28"/>
-        </w:rPr>
-      </w:pPr>
-      <w:r>
-        <w:rPr>
-          <w:rStyle w:val="Strong"/>
-          <w:rFonts w:ascii="Arial" w:hAnsi="Arial" w:cs="Arial"/>
-          <w:b w:val="0"/>
-          <w:sz w:val="28"/>
-          <w:szCs w:val="28"/>
-        </w:rPr>
-        <w:t>Definition of Done:</w:t>
-      </w:r>
-    </w:p>
-    <w:p>
-      <w:pPr>
-        <w:pStyle w:val="ListParagraph"/>
-        <w:spacing w:after="200" w:line="276" w:lineRule="auto"/>
-        <w:ind w:left="1170"/>
-        <w:rPr>
-          <w:rStyle w:val="Strong"/>
-          <w:rFonts w:ascii="Arial" w:hAnsi="Arial" w:cs="Arial"/>
-          <w:b w:val="0"/>
-          <w:sz w:val="28"/>
-          <w:szCs w:val="28"/>
-        </w:rPr>
-      </w:pPr>
-    </w:p>
-    <w:p>
-      <w:pPr>
-        <w:pStyle w:val="ListParagraph"/>
-        <w:spacing w:after="200" w:line="276" w:lineRule="auto"/>
-        <w:ind w:left="450"/>
-        <w:rPr>
-          <w:rStyle w:val="Strong"/>
-          <w:rFonts w:ascii="Arial" w:hAnsi="Arial" w:cs="Arial"/>
-          <w:b w:val="0"/>
-          <w:sz w:val="28"/>
-          <w:szCs w:val="28"/>
-        </w:rPr>
-      </w:pPr>
-    </w:p>
-    <w:p>
-      <w:pPr>
-        <w:pStyle w:val="ListParagraph"/>
-        <w:numPr>
-          <w:ilvl w:val="0"/>
-          <w:numId w:val="3"/>
-        </w:numPr>
-        <w:spacing w:after="200" w:line="276" w:lineRule="auto"/>
-        <w:rPr>
-          <w:rStyle w:val="Strong"/>
-          <w:rFonts w:ascii="Arial" w:hAnsi="Arial" w:cs="Arial"/>
-          <w:b w:val="0"/>
-          <w:sz w:val="28"/>
-          <w:szCs w:val="28"/>
-        </w:rPr>
-      </w:pPr>
-      <w:r>
-        <w:rPr>
-          <w:rStyle w:val="Strong"/>
-          <w:rFonts w:ascii="Arial" w:hAnsi="Arial" w:cs="Arial"/>
-          <w:b w:val="0"/>
-          <w:sz w:val="28"/>
-          <w:szCs w:val="28"/>
-        </w:rPr>
-        <w:t>The customer list should be persistent between executions.</w:t>
-      </w:r>
-    </w:p>
-    <w:p>
-      <w:pPr>
-        <w:pStyle w:val="ListParagraph"/>
-        <w:numPr>
-          <w:ilvl w:val="1"/>
-          <w:numId w:val="3"/>
-        </w:numPr>
-        <w:spacing w:after="200" w:line="276" w:lineRule="auto"/>
-        <w:rPr>
-          <w:rStyle w:val="Strong"/>
-          <w:rFonts w:ascii="Arial" w:hAnsi="Arial" w:cs="Arial"/>
-          <w:b w:val="0"/>
-          <w:sz w:val="28"/>
-          <w:szCs w:val="28"/>
-        </w:rPr>
-      </w:pPr>
-      <w:r>
-        <w:rPr>
-          <w:rStyle w:val="Strong"/>
-          <w:rFonts w:ascii="Arial" w:hAnsi="Arial" w:cs="Arial"/>
-          <w:b w:val="0"/>
-          <w:sz w:val="28"/>
-          <w:szCs w:val="28"/>
-        </w:rPr>
-        <w:t>Assignees:</w:t>
-      </w:r>
-      <w:r>
-        <w:rPr>
-          <w:rStyle w:val="Strong"/>
-          <w:rFonts w:ascii="Arial" w:hAnsi="Arial" w:cs="Arial"/>
-          <w:b w:val="0"/>
-          <w:sz w:val="28"/>
-          <w:szCs w:val="28"/>
-        </w:rPr>
-        <w:t xml:space="preserve"> </w:t>
-      </w:r>
-      <w:r>
-        <w:rPr>
-          <w:rStyle w:val="Strong"/>
-          <w:rFonts w:ascii="Arial" w:hAnsi="Arial" w:cs="Arial"/>
-          <w:sz w:val="28"/>
-          <w:szCs w:val="28"/>
-        </w:rPr>
-        <w:t>Collin</w:t>
-      </w:r>
-    </w:p>
-    <w:p>
-      <w:pPr>
-        <w:pStyle w:val="ListParagraph"/>
-        <w:numPr>
-          <w:ilvl w:val="1"/>
-          <w:numId w:val="3"/>
-        </w:numPr>
-        <w:spacing w:after="200" w:line="276" w:lineRule="auto"/>
-        <w:rPr>
-          <w:rStyle w:val="Strong"/>
-          <w:rFonts w:ascii="Arial" w:hAnsi="Arial" w:cs="Arial"/>
-          <w:b w:val="0"/>
-          <w:sz w:val="28"/>
-          <w:szCs w:val="28"/>
-        </w:rPr>
-      </w:pPr>
-      <w:r>
-        <w:rPr>
-          <w:rStyle w:val="Strong"/>
-          <w:rFonts w:ascii="Arial" w:hAnsi="Arial" w:cs="Arial"/>
-          <w:b w:val="0"/>
-          <w:sz w:val="28"/>
-          <w:szCs w:val="28"/>
-        </w:rPr>
-        <w:t>Type:</w:t>
-      </w:r>
-      <w:r>
-        <w:rPr>
-          <w:rStyle w:val="Strong"/>
-          <w:rFonts w:ascii="Arial" w:hAnsi="Arial" w:cs="Arial"/>
-          <w:b w:val="0"/>
-          <w:sz w:val="28"/>
-          <w:szCs w:val="28"/>
-        </w:rPr>
-        <w:t xml:space="preserve"> </w:t>
-      </w:r>
-    </w:p>
-    <w:p>
-      <w:pPr>
-        <w:pStyle w:val="ListParagraph"/>
-        <w:numPr>
-          <w:ilvl w:val="1"/>
-          <w:numId w:val="3"/>
-        </w:numPr>
-        <w:spacing w:after="200" w:line="276" w:lineRule="auto"/>
-        <w:rPr>
-          <w:rStyle w:val="Strong"/>
-          <w:rFonts w:ascii="Arial" w:hAnsi="Arial" w:cs="Arial"/>
-          <w:b w:val="0"/>
-          <w:sz w:val="28"/>
-          <w:szCs w:val="28"/>
-        </w:rPr>
-      </w:pPr>
-      <w:r>
-        <w:rPr>
-          <w:rStyle w:val="Strong"/>
-          <w:rFonts w:ascii="Arial" w:hAnsi="Arial" w:cs="Arial"/>
-          <w:b w:val="0"/>
-          <w:sz w:val="28"/>
-          <w:szCs w:val="28"/>
-        </w:rPr>
-        <w:t>Priority:</w:t>
-      </w:r>
-      <w:r>
-        <w:rPr>
-          <w:rStyle w:val="Strong"/>
-          <w:rFonts w:ascii="Arial" w:hAnsi="Arial" w:cs="Arial"/>
-          <w:b w:val="0"/>
-          <w:sz w:val="28"/>
-          <w:szCs w:val="28"/>
-        </w:rPr>
-        <w:t xml:space="preserve"> </w:t>
-      </w:r>
-      <w:r>
-        <w:rPr>
-          <w:rStyle w:val="Strong"/>
-          <w:rFonts w:ascii="Arial" w:hAnsi="Arial" w:cs="Arial"/>
-          <w:b w:val="0"/>
-          <w:sz w:val="28"/>
-          <w:szCs w:val="28"/>
-        </w:rPr>
-        <w:t>2</w:t>
-      </w:r>
-    </w:p>
-    <w:p>
-      <w:pPr>
-        <w:pStyle w:val="ListParagraph"/>
-        <w:numPr>
-          <w:ilvl w:val="1"/>
-          <w:numId w:val="3"/>
-        </w:numPr>
-        <w:spacing w:after="200" w:line="276" w:lineRule="auto"/>
-        <w:rPr>
-          <w:rStyle w:val="Strong"/>
-          <w:rFonts w:ascii="Arial" w:hAnsi="Arial" w:cs="Arial"/>
-          <w:b w:val="0"/>
-          <w:sz w:val="28"/>
-          <w:szCs w:val="28"/>
-        </w:rPr>
-      </w:pPr>
-      <w:r>
-        <w:rPr>
-          <w:rStyle w:val="Strong"/>
-          <w:rFonts w:ascii="Arial" w:hAnsi="Arial" w:cs="Arial"/>
-          <w:b w:val="0"/>
-          <w:sz w:val="28"/>
-          <w:szCs w:val="28"/>
-        </w:rPr>
-        <w:t>Definition of Done:</w:t>
-      </w:r>
-    </w:p>
-    <w:p>
-      <w:pPr>
-        <w:pStyle w:val="ListParagraph"/>
-        <w:spacing w:after="200" w:line="276" w:lineRule="auto"/>
-        <w:ind w:left="450"/>
-        <w:rPr>
-          <w:rStyle w:val="Strong"/>
-          <w:rFonts w:ascii="Arial" w:hAnsi="Arial" w:cs="Arial"/>
-          <w:b w:val="0"/>
-          <w:sz w:val="28"/>
-          <w:szCs w:val="28"/>
-        </w:rPr>
-      </w:pPr>
-    </w:p>
-    <w:p>
-      <w:pPr>
-        <w:pStyle w:val="ListParagraph"/>
-        <w:numPr>
-          <w:ilvl w:val="0"/>
-          <w:numId w:val="3"/>
-        </w:numPr>
-        <w:spacing w:after="200" w:line="276" w:lineRule="auto"/>
-        <w:rPr>
-          <w:rStyle w:val="Strong"/>
-          <w:rFonts w:ascii="Arial" w:hAnsi="Arial" w:cs="Arial"/>
-          <w:b w:val="0"/>
-          <w:sz w:val="28"/>
-          <w:szCs w:val="28"/>
-        </w:rPr>
-      </w:pPr>
-      <w:r>
-        <w:rPr>
-          <w:rStyle w:val="Strong"/>
-          <w:rFonts w:ascii="Arial" w:hAnsi="Arial" w:cs="Arial"/>
-          <w:b w:val="0"/>
-          <w:sz w:val="28"/>
-          <w:szCs w:val="28"/>
-        </w:rPr>
-        <w:t>A customer should have the ability to order one or more products.</w:t>
-      </w:r>
-    </w:p>
-    <w:p>
-      <w:pPr>
-        <w:pStyle w:val="ListParagraph"/>
-        <w:numPr>
-          <w:ilvl w:val="1"/>
-          <w:numId w:val="3"/>
-        </w:numPr>
-        <w:spacing w:after="200" w:line="276" w:lineRule="auto"/>
-        <w:rPr>
-          <w:rStyle w:val="Strong"/>
-          <w:rFonts w:ascii="Arial" w:hAnsi="Arial" w:cs="Arial"/>
-          <w:b w:val="0"/>
-          <w:sz w:val="28"/>
-          <w:szCs w:val="28"/>
-        </w:rPr>
-      </w:pPr>
-      <w:r>
-        <w:rPr>
-          <w:rStyle w:val="Strong"/>
-          <w:rFonts w:ascii="Arial" w:hAnsi="Arial" w:cs="Arial"/>
-          <w:b w:val="0"/>
-          <w:sz w:val="28"/>
-          <w:szCs w:val="28"/>
-        </w:rPr>
-        <w:t>Assignees:</w:t>
-      </w:r>
-      <w:r>
-        <w:rPr>
-          <w:rStyle w:val="Strong"/>
-          <w:rFonts w:ascii="Arial" w:hAnsi="Arial" w:cs="Arial"/>
-          <w:b w:val="0"/>
-          <w:sz w:val="28"/>
-          <w:szCs w:val="28"/>
-        </w:rPr>
-        <w:t xml:space="preserve"> </w:t>
-      </w:r>
-      <w:r>
-        <w:rPr>
-          <w:rStyle w:val="Strong"/>
-          <w:rFonts w:ascii="Arial" w:hAnsi="Arial" w:cs="Arial"/>
-          <w:sz w:val="28"/>
-          <w:szCs w:val="28"/>
-        </w:rPr>
-        <w:t>Mitchell</w:t>
-      </w:r>
-    </w:p>
-    <w:p>
-      <w:pPr>
-        <w:pStyle w:val="ListParagraph"/>
-        <w:numPr>
-          <w:ilvl w:val="1"/>
-          <w:numId w:val="3"/>
-        </w:numPr>
-        <w:spacing w:after="200" w:line="276" w:lineRule="auto"/>
-        <w:rPr>
-          <w:rStyle w:val="Strong"/>
-          <w:rFonts w:ascii="Arial" w:hAnsi="Arial" w:cs="Arial"/>
-          <w:b w:val="0"/>
-          <w:sz w:val="28"/>
-          <w:szCs w:val="28"/>
-        </w:rPr>
-      </w:pPr>
-      <w:r>
-        <w:rPr>
-          <w:rStyle w:val="Strong"/>
-          <w:rFonts w:ascii="Arial" w:hAnsi="Arial" w:cs="Arial"/>
-          <w:b w:val="0"/>
-          <w:sz w:val="28"/>
-          <w:szCs w:val="28"/>
-        </w:rPr>
-        <w:t>Type:</w:t>
-      </w:r>
-    </w:p>
-    <w:p>
-      <w:pPr>
-        <w:pStyle w:val="ListParagraph"/>
-        <w:numPr>
-          <w:ilvl w:val="1"/>
-          <w:numId w:val="3"/>
-        </w:numPr>
-        <w:spacing w:after="200" w:line="276" w:lineRule="auto"/>
-        <w:rPr>
-          <w:rStyle w:val="Strong"/>
-          <w:rFonts w:ascii="Arial" w:hAnsi="Arial" w:cs="Arial"/>
-          <w:b w:val="0"/>
-          <w:sz w:val="28"/>
-          <w:szCs w:val="28"/>
-        </w:rPr>
-      </w:pPr>
-      <w:r>
-        <w:rPr>
-          <w:rStyle w:val="Strong"/>
-          <w:rFonts w:ascii="Arial" w:hAnsi="Arial" w:cs="Arial"/>
-          <w:b w:val="0"/>
-          <w:sz w:val="28"/>
-          <w:szCs w:val="28"/>
-        </w:rPr>
-        <w:t>Priority:</w:t>
-      </w:r>
-      <w:r>
-        <w:rPr>
-          <w:rStyle w:val="Strong"/>
-          <w:rFonts w:ascii="Arial" w:hAnsi="Arial" w:cs="Arial"/>
-          <w:b w:val="0"/>
-          <w:sz w:val="28"/>
-          <w:szCs w:val="28"/>
-        </w:rPr>
-        <w:t xml:space="preserve"> </w:t>
-      </w:r>
-      <w:r>
-        <w:rPr>
-          <w:rStyle w:val="Strong"/>
-          <w:rFonts w:ascii="Arial" w:hAnsi="Arial" w:cs="Arial"/>
-          <w:b w:val="0"/>
-          <w:sz w:val="28"/>
-          <w:szCs w:val="28"/>
-        </w:rPr>
-        <w:t>2</w:t>
-      </w:r>
-    </w:p>
-    <w:p>
-      <w:pPr>
-        <w:pStyle w:val="ListParagraph"/>
-        <w:numPr>
-          <w:ilvl w:val="1"/>
-          <w:numId w:val="3"/>
-        </w:numPr>
-        <w:spacing w:after="200" w:line="276" w:lineRule="auto"/>
-        <w:rPr>
-          <w:rStyle w:val="Strong"/>
-          <w:rFonts w:ascii="Arial" w:hAnsi="Arial" w:cs="Arial"/>
-          <w:b w:val="0"/>
-          <w:sz w:val="28"/>
-          <w:szCs w:val="28"/>
-        </w:rPr>
-      </w:pPr>
-      <w:r>
-        <w:rPr>
-          <w:rStyle w:val="Strong"/>
-          <w:rFonts w:ascii="Arial" w:hAnsi="Arial" w:cs="Arial"/>
-          <w:b w:val="0"/>
-          <w:sz w:val="28"/>
-          <w:szCs w:val="28"/>
-        </w:rPr>
-        <w:t>Definition of Done:</w:t>
-      </w:r>
-    </w:p>
-    <w:p>
-      <w:pPr>
-        <w:pStyle w:val="ListParagraph"/>
-        <w:spacing w:after="200" w:line="276" w:lineRule="auto"/>
-        <w:ind w:left="450"/>
-        <w:rPr>
-          <w:rStyle w:val="Strong"/>
-          <w:rFonts w:ascii="Arial" w:hAnsi="Arial" w:cs="Arial"/>
-          <w:b w:val="0"/>
-          <w:sz w:val="28"/>
-          <w:szCs w:val="28"/>
-        </w:rPr>
-      </w:pPr>
-    </w:p>
-    <w:p>
-      <w:pPr>
-        <w:pStyle w:val="ListParagraph"/>
-        <w:numPr>
-          <w:ilvl w:val="0"/>
-          <w:numId w:val="3"/>
-        </w:numPr>
-        <w:spacing w:after="200" w:line="276" w:lineRule="auto"/>
-        <w:rPr>
-          <w:rStyle w:val="Strong"/>
-          <w:rFonts w:ascii="Arial" w:hAnsi="Arial" w:cs="Arial"/>
-          <w:b w:val="0"/>
-          <w:sz w:val="28"/>
-          <w:szCs w:val="28"/>
-        </w:rPr>
-      </w:pPr>
-      <w:r>
-        <w:rPr>
-          <w:rStyle w:val="Strong"/>
-          <w:rFonts w:ascii="Arial" w:hAnsi="Arial" w:cs="Arial"/>
-          <w:b w:val="0"/>
-          <w:sz w:val="28"/>
-          <w:szCs w:val="28"/>
-        </w:rPr>
-        <w:t>Customers should not have the ability to view/print the customer list. (administrator only)</w:t>
-      </w:r>
-    </w:p>
-    <w:p>
-      <w:pPr>
-        <w:pStyle w:val="ListParagraph"/>
-        <w:numPr>
-          <w:ilvl w:val="1"/>
-          <w:numId w:val="3"/>
-        </w:numPr>
-        <w:spacing w:after="200" w:line="276" w:lineRule="auto"/>
-        <w:rPr>
-          <w:rStyle w:val="Strong"/>
-          <w:rFonts w:ascii="Arial" w:hAnsi="Arial" w:cs="Arial"/>
-          <w:b w:val="0"/>
-          <w:sz w:val="28"/>
-          <w:szCs w:val="28"/>
-        </w:rPr>
-      </w:pPr>
-      <w:r>
-        <w:rPr>
-          <w:rStyle w:val="Strong"/>
-          <w:rFonts w:ascii="Arial" w:hAnsi="Arial" w:cs="Arial"/>
-          <w:b w:val="0"/>
-          <w:sz w:val="28"/>
-          <w:szCs w:val="28"/>
-        </w:rPr>
-        <w:t>Assignees:</w:t>
-      </w:r>
-      <w:r>
-        <w:rPr>
-          <w:rStyle w:val="Strong"/>
-          <w:rFonts w:ascii="Arial" w:hAnsi="Arial" w:cs="Arial"/>
-          <w:b w:val="0"/>
-          <w:sz w:val="28"/>
-          <w:szCs w:val="28"/>
-        </w:rPr>
-        <w:t xml:space="preserve"> </w:t>
-      </w:r>
-      <w:r>
-        <w:rPr>
-          <w:rStyle w:val="Strong"/>
-          <w:rFonts w:ascii="Arial" w:hAnsi="Arial" w:cs="Arial"/>
-          <w:sz w:val="28"/>
-          <w:szCs w:val="28"/>
-        </w:rPr>
-        <w:t>Samiha Kibria</w:t>
-      </w:r>
-    </w:p>
-    <w:p>
-      <w:pPr>
-        <w:pStyle w:val="ListParagraph"/>
-        <w:numPr>
-          <w:ilvl w:val="1"/>
-          <w:numId w:val="3"/>
-        </w:numPr>
-        <w:spacing w:after="200" w:line="276" w:lineRule="auto"/>
-        <w:rPr>
-          <w:rStyle w:val="Strong"/>
-          <w:rFonts w:ascii="Arial" w:hAnsi="Arial" w:cs="Arial"/>
-          <w:b w:val="0"/>
-          <w:sz w:val="28"/>
-          <w:szCs w:val="28"/>
-        </w:rPr>
-      </w:pPr>
-      <w:r>
-        <w:rPr>
-          <w:rStyle w:val="Strong"/>
-          <w:rFonts w:ascii="Arial" w:hAnsi="Arial" w:cs="Arial"/>
-          <w:b w:val="0"/>
-          <w:sz w:val="28"/>
-          <w:szCs w:val="28"/>
-        </w:rPr>
-        <w:lastRenderedPageBreak/>
-        <w:t>Type:</w:t>
-      </w:r>
-    </w:p>
-    <w:p>
-      <w:pPr>
-        <w:pStyle w:val="ListParagraph"/>
-        <w:numPr>
-          <w:ilvl w:val="1"/>
-          <w:numId w:val="3"/>
-        </w:numPr>
-        <w:spacing w:after="200" w:line="276" w:lineRule="auto"/>
-        <w:rPr>
-          <w:rStyle w:val="Strong"/>
-          <w:rFonts w:ascii="Arial" w:hAnsi="Arial" w:cs="Arial"/>
-          <w:b w:val="0"/>
-          <w:sz w:val="28"/>
-          <w:szCs w:val="28"/>
-        </w:rPr>
-      </w:pPr>
-      <w:r>
-        <w:rPr>
-          <w:rStyle w:val="Strong"/>
-          <w:rFonts w:ascii="Arial" w:hAnsi="Arial" w:cs="Arial"/>
-          <w:b w:val="0"/>
-          <w:sz w:val="28"/>
-          <w:szCs w:val="28"/>
-        </w:rPr>
-        <w:t>Priority:</w:t>
-      </w:r>
-      <w:r>
-        <w:rPr>
-          <w:rStyle w:val="Strong"/>
-          <w:rFonts w:ascii="Arial" w:hAnsi="Arial" w:cs="Arial"/>
-          <w:b w:val="0"/>
-          <w:sz w:val="28"/>
-          <w:szCs w:val="28"/>
-        </w:rPr>
-        <w:t xml:space="preserve"> </w:t>
-      </w:r>
-      <w:r>
-        <w:rPr>
-          <w:rStyle w:val="Strong"/>
-          <w:rFonts w:ascii="Arial" w:hAnsi="Arial" w:cs="Arial"/>
-          <w:b w:val="0"/>
-          <w:sz w:val="28"/>
-          <w:szCs w:val="28"/>
-        </w:rPr>
-        <w:t>2/3</w:t>
-      </w:r>
-    </w:p>
-    <w:p>
-      <w:pPr>
-        <w:pStyle w:val="ListParagraph"/>
-        <w:numPr>
-          <w:ilvl w:val="1"/>
-          <w:numId w:val="3"/>
-        </w:numPr>
-        <w:spacing w:after="200" w:line="276" w:lineRule="auto"/>
-        <w:rPr>
-          <w:rStyle w:val="Strong"/>
-          <w:rFonts w:ascii="Arial" w:hAnsi="Arial" w:cs="Arial"/>
-          <w:b w:val="0"/>
-          <w:sz w:val="28"/>
-          <w:szCs w:val="28"/>
-        </w:rPr>
-      </w:pPr>
-      <w:r>
-        <w:rPr>
-          <w:rStyle w:val="Strong"/>
-          <w:rFonts w:ascii="Arial" w:hAnsi="Arial" w:cs="Arial"/>
-          <w:b w:val="0"/>
-          <w:sz w:val="28"/>
-          <w:szCs w:val="28"/>
-        </w:rPr>
-        <w:t>Definition of Done:</w:t>
-      </w:r>
-    </w:p>
-    <w:p>
-      <w:pPr>
-        <w:pStyle w:val="ListParagraph"/>
-        <w:spacing w:after="200" w:line="276" w:lineRule="auto"/>
-        <w:ind w:left="450"/>
-        <w:rPr>
-          <w:rStyle w:val="Strong"/>
-          <w:rFonts w:ascii="Arial" w:hAnsi="Arial" w:cs="Arial"/>
-          <w:b w:val="0"/>
-          <w:sz w:val="28"/>
-          <w:szCs w:val="28"/>
-        </w:rPr>
-      </w:pPr>
-    </w:p>
-    <w:p>
-      <w:pPr>
-        <w:pStyle w:val="ListParagraph"/>
-        <w:numPr>
-          <w:ilvl w:val="0"/>
-          <w:numId w:val="3"/>
-        </w:numPr>
-        <w:spacing w:after="200" w:line="276" w:lineRule="auto"/>
-        <w:rPr>
-          <w:rStyle w:val="Strong"/>
-          <w:rFonts w:ascii="Arial" w:hAnsi="Arial" w:cs="Arial"/>
-          <w:b w:val="0"/>
-          <w:sz w:val="28"/>
-          <w:szCs w:val="28"/>
-        </w:rPr>
-      </w:pPr>
-      <w:r>
-        <w:rPr>
-          <w:rStyle w:val="Strong"/>
-          <w:rFonts w:ascii="Arial" w:hAnsi="Arial" w:cs="Arial"/>
-          <w:b w:val="0"/>
-          <w:sz w:val="28"/>
-          <w:szCs w:val="28"/>
-        </w:rPr>
-        <w:t xml:space="preserve"> After a pamphlet is sent to a perspective customer, the customer list should reflect the fact that the pamphlet was sent.</w:t>
-      </w:r>
-    </w:p>
-    <w:p>
-      <w:pPr>
-        <w:pStyle w:val="ListParagraph"/>
-        <w:numPr>
-          <w:ilvl w:val="1"/>
-          <w:numId w:val="3"/>
-        </w:numPr>
-        <w:spacing w:after="200" w:line="276" w:lineRule="auto"/>
-        <w:rPr>
-          <w:rStyle w:val="Strong"/>
-          <w:rFonts w:ascii="Arial" w:hAnsi="Arial" w:cs="Arial"/>
-          <w:b w:val="0"/>
-          <w:sz w:val="28"/>
-          <w:szCs w:val="28"/>
-        </w:rPr>
-      </w:pPr>
-      <w:r>
-        <w:rPr>
-          <w:rStyle w:val="Strong"/>
-          <w:rFonts w:ascii="Arial" w:hAnsi="Arial" w:cs="Arial"/>
-          <w:b w:val="0"/>
-          <w:sz w:val="28"/>
-          <w:szCs w:val="28"/>
-        </w:rPr>
-        <w:t>Assignees:</w:t>
-      </w:r>
-      <w:r>
-        <w:rPr>
-          <w:rStyle w:val="Strong"/>
-          <w:rFonts w:ascii="Arial" w:hAnsi="Arial" w:cs="Arial"/>
-          <w:b w:val="0"/>
-          <w:sz w:val="28"/>
-          <w:szCs w:val="28"/>
-        </w:rPr>
-        <w:t xml:space="preserve"> </w:t>
-      </w:r>
-      <w:bookmarkStart w:id="0" w:name="_GoBack"/>
-      <w:r>
-        <w:rPr>
-          <w:rStyle w:val="Strong"/>
-          <w:rFonts w:ascii="Arial" w:hAnsi="Arial" w:cs="Arial"/>
-          <w:sz w:val="28"/>
-          <w:szCs w:val="28"/>
-        </w:rPr>
-        <w:t>Samiha Kibria</w:t>
-      </w:r>
-      <w:bookmarkEnd w:id="0"/>
-    </w:p>
-    <w:p>
-      <w:pPr>
-        <w:pStyle w:val="ListParagraph"/>
-        <w:numPr>
-          <w:ilvl w:val="1"/>
-          <w:numId w:val="3"/>
-        </w:numPr>
-        <w:spacing w:after="200" w:line="276" w:lineRule="auto"/>
-        <w:rPr>
-          <w:rStyle w:val="Strong"/>
-          <w:rFonts w:ascii="Arial" w:hAnsi="Arial" w:cs="Arial"/>
-          <w:b w:val="0"/>
-          <w:sz w:val="28"/>
-          <w:szCs w:val="28"/>
-        </w:rPr>
-      </w:pPr>
-      <w:r>
-        <w:rPr>
-          <w:rStyle w:val="Strong"/>
-          <w:rFonts w:ascii="Arial" w:hAnsi="Arial" w:cs="Arial"/>
-          <w:b w:val="0"/>
-          <w:sz w:val="28"/>
-          <w:szCs w:val="28"/>
-        </w:rPr>
-        <w:t>Type:</w:t>
-      </w:r>
-    </w:p>
-    <w:p>
-      <w:pPr>
-        <w:pStyle w:val="ListParagraph"/>
-        <w:numPr>
-          <w:ilvl w:val="1"/>
-          <w:numId w:val="3"/>
-        </w:numPr>
-        <w:spacing w:after="200" w:line="276" w:lineRule="auto"/>
-        <w:rPr>
-          <w:rStyle w:val="Strong"/>
-          <w:rFonts w:ascii="Arial" w:hAnsi="Arial" w:cs="Arial"/>
-          <w:b w:val="0"/>
-          <w:sz w:val="28"/>
-          <w:szCs w:val="28"/>
-        </w:rPr>
-      </w:pPr>
-      <w:r>
-        <w:rPr>
-          <w:rStyle w:val="Strong"/>
-          <w:rFonts w:ascii="Arial" w:hAnsi="Arial" w:cs="Arial"/>
-          <w:b w:val="0"/>
-          <w:sz w:val="28"/>
-          <w:szCs w:val="28"/>
-        </w:rPr>
-        <w:t>Priority:</w:t>
-      </w:r>
-      <w:r>
-        <w:rPr>
-          <w:rStyle w:val="Strong"/>
-          <w:rFonts w:ascii="Arial" w:hAnsi="Arial" w:cs="Arial"/>
-          <w:b w:val="0"/>
-          <w:sz w:val="28"/>
-          <w:szCs w:val="28"/>
-        </w:rPr>
-        <w:t xml:space="preserve"> </w:t>
-      </w:r>
-      <w:r>
-        <w:rPr>
-          <w:rStyle w:val="Strong"/>
-          <w:rFonts w:ascii="Arial" w:hAnsi="Arial" w:cs="Arial"/>
-          <w:b w:val="0"/>
-          <w:sz w:val="28"/>
-          <w:szCs w:val="28"/>
-        </w:rPr>
-        <w:t>2</w:t>
-      </w:r>
-    </w:p>
-    <w:p>
-      <w:pPr>
-        <w:pStyle w:val="ListParagraph"/>
-        <w:numPr>
-          <w:ilvl w:val="1"/>
-          <w:numId w:val="3"/>
-        </w:numPr>
-        <w:spacing w:after="200" w:line="276" w:lineRule="auto"/>
-        <w:rPr>
-          <w:rStyle w:val="Strong"/>
-          <w:rFonts w:ascii="Arial" w:hAnsi="Arial" w:cs="Arial"/>
-          <w:b w:val="0"/>
-          <w:sz w:val="28"/>
-          <w:szCs w:val="28"/>
-        </w:rPr>
-      </w:pPr>
-      <w:r>
-        <w:rPr>
-          <w:rStyle w:val="Strong"/>
-          <w:rFonts w:ascii="Arial" w:hAnsi="Arial" w:cs="Arial"/>
-          <w:b w:val="0"/>
-          <w:sz w:val="28"/>
-          <w:szCs w:val="28"/>
-        </w:rPr>
-        <w:t>Definition of Done:</w:t>
-      </w:r>
-    </w:p>
-    <w:p>
-      <w:pPr>
-        <w:pStyle w:val="ListParagraph"/>
-        <w:spacing w:after="200" w:line="276" w:lineRule="auto"/>
-        <w:ind w:left="1170"/>
-        <w:rPr>
-          <w:rStyle w:val="Strong"/>
-          <w:rFonts w:ascii="Arial" w:hAnsi="Arial" w:cs="Arial"/>
-          <w:b w:val="0"/>
-          <w:sz w:val="28"/>
-          <w:szCs w:val="28"/>
-        </w:rPr>
-      </w:pPr>
-    </w:p>
-    <w:p>
-      <w:pPr>
-        <w:pStyle w:val="ListParagraph"/>
-        <w:spacing w:after="200" w:line="276" w:lineRule="auto"/>
-        <w:ind w:left="450"/>
-        <w:rPr>
-          <w:rStyle w:val="Strong"/>
-          <w:rFonts w:ascii="Arial" w:hAnsi="Arial" w:cs="Arial"/>
-          <w:b w:val="0"/>
-          <w:sz w:val="28"/>
-          <w:szCs w:val="28"/>
-        </w:rPr>
-      </w:pPr>
-    </w:p>
-    <w:p>
-      <w:pPr>
-        <w:pStyle w:val="ListParagraph"/>
-        <w:numPr>
-          <w:ilvl w:val="0"/>
-          <w:numId w:val="3"/>
-        </w:numPr>
-        <w:spacing w:after="200" w:line="276" w:lineRule="auto"/>
-        <w:rPr>
-          <w:rStyle w:val="Strong"/>
-          <w:rFonts w:ascii="Arial" w:hAnsi="Arial" w:cs="Arial"/>
-          <w:b w:val="0"/>
-          <w:sz w:val="28"/>
-          <w:szCs w:val="28"/>
-        </w:rPr>
-      </w:pPr>
-      <w:r>
-        <w:rPr>
-          <w:rStyle w:val="Strong"/>
-          <w:rFonts w:ascii="Arial" w:hAnsi="Arial" w:cs="Arial"/>
-          <w:b w:val="0"/>
-          <w:sz w:val="28"/>
-          <w:szCs w:val="28"/>
-        </w:rPr>
-        <w:t xml:space="preserve"> Produce a customer listing sorted by customer name. (administrator only)</w:t>
-      </w:r>
-    </w:p>
-    <w:p>
-      <w:pPr>
-        <w:pStyle w:val="ListParagraph"/>
-        <w:numPr>
-          <w:ilvl w:val="1"/>
-          <w:numId w:val="3"/>
-        </w:numPr>
-        <w:spacing w:after="200" w:line="276" w:lineRule="auto"/>
-        <w:rPr>
-          <w:rStyle w:val="Strong"/>
-          <w:rFonts w:ascii="Arial" w:hAnsi="Arial" w:cs="Arial"/>
-          <w:b w:val="0"/>
-          <w:sz w:val="28"/>
-          <w:szCs w:val="28"/>
-        </w:rPr>
-      </w:pPr>
-      <w:r>
-        <w:rPr>
-          <w:rStyle w:val="Strong"/>
-          <w:rFonts w:ascii="Arial" w:hAnsi="Arial" w:cs="Arial"/>
-          <w:b w:val="0"/>
-          <w:sz w:val="28"/>
-          <w:szCs w:val="28"/>
-        </w:rPr>
-        <w:t>Assignees:</w:t>
-      </w:r>
-    </w:p>
-    <w:p>
-      <w:pPr>
-        <w:pStyle w:val="ListParagraph"/>
-        <w:numPr>
-          <w:ilvl w:val="1"/>
-          <w:numId w:val="3"/>
-        </w:numPr>
-        <w:spacing w:after="200" w:line="276" w:lineRule="auto"/>
-        <w:rPr>
-          <w:rStyle w:val="Strong"/>
-          <w:rFonts w:ascii="Arial" w:hAnsi="Arial" w:cs="Arial"/>
-          <w:b w:val="0"/>
-          <w:sz w:val="28"/>
-          <w:szCs w:val="28"/>
-        </w:rPr>
-      </w:pPr>
-      <w:r>
-        <w:rPr>
-          <w:rStyle w:val="Strong"/>
-          <w:rFonts w:ascii="Arial" w:hAnsi="Arial" w:cs="Arial"/>
-          <w:b w:val="0"/>
-          <w:sz w:val="28"/>
-          <w:szCs w:val="28"/>
-        </w:rPr>
-        <w:t>Type:</w:t>
-      </w:r>
-    </w:p>
-    <w:p>
-      <w:pPr>
-        <w:pStyle w:val="ListParagraph"/>
-        <w:numPr>
-          <w:ilvl w:val="1"/>
-          <w:numId w:val="3"/>
-        </w:numPr>
-        <w:spacing w:after="200" w:line="276" w:lineRule="auto"/>
-        <w:rPr>
-          <w:rStyle w:val="Strong"/>
-          <w:rFonts w:ascii="Arial" w:hAnsi="Arial" w:cs="Arial"/>
-          <w:b w:val="0"/>
-          <w:sz w:val="28"/>
-          <w:szCs w:val="28"/>
-        </w:rPr>
-      </w:pPr>
-      <w:r>
-        <w:rPr>
-          <w:rStyle w:val="Strong"/>
-          <w:rFonts w:ascii="Arial" w:hAnsi="Arial" w:cs="Arial"/>
-          <w:b w:val="0"/>
-          <w:sz w:val="28"/>
-          <w:szCs w:val="28"/>
-        </w:rPr>
-        <w:t>Priority:</w:t>
-      </w:r>
-      <w:r>
-        <w:rPr>
-          <w:rStyle w:val="Strong"/>
-          <w:rFonts w:ascii="Arial" w:hAnsi="Arial" w:cs="Arial"/>
-          <w:b w:val="0"/>
-          <w:sz w:val="28"/>
-          <w:szCs w:val="28"/>
-        </w:rPr>
         <w:t xml:space="preserve"> 3</w:t>
       </w:r>
     </w:p>
@@ -3117,353 +3494,6 @@
           <w:sz w:val="28"/>
           <w:szCs w:val="28"/>
         </w:rPr>
-        <w:t>Definition of Done:</w:t>
-      </w:r>
-    </w:p>
-    <w:p>
-      <w:pPr>
-        <w:pStyle w:val="ListParagraph"/>
-        <w:spacing w:after="200" w:line="276" w:lineRule="auto"/>
-        <w:ind w:left="1170"/>
-        <w:rPr>
-          <w:rStyle w:val="Strong"/>
-          <w:rFonts w:ascii="Arial" w:hAnsi="Arial" w:cs="Arial"/>
-          <w:b w:val="0"/>
-          <w:sz w:val="28"/>
-          <w:szCs w:val="28"/>
-        </w:rPr>
-      </w:pPr>
-    </w:p>
-    <w:p>
-      <w:pPr>
-        <w:pStyle w:val="ListParagraph"/>
-        <w:spacing w:after="200" w:line="276" w:lineRule="auto"/>
-        <w:ind w:left="450"/>
-        <w:rPr>
-          <w:rStyle w:val="Strong"/>
-          <w:rFonts w:ascii="Arial" w:hAnsi="Arial" w:cs="Arial"/>
-          <w:b w:val="0"/>
-          <w:sz w:val="28"/>
-          <w:szCs w:val="28"/>
-        </w:rPr>
-      </w:pPr>
-    </w:p>
-    <w:p>
-      <w:pPr>
-        <w:pStyle w:val="ListParagraph"/>
-        <w:numPr>
-          <w:ilvl w:val="0"/>
-          <w:numId w:val="3"/>
-        </w:numPr>
-        <w:spacing w:after="200" w:line="276" w:lineRule="auto"/>
-        <w:rPr>
-          <w:rStyle w:val="Strong"/>
-          <w:rFonts w:ascii="Arial" w:hAnsi="Arial" w:cs="Arial"/>
-          <w:b w:val="0"/>
-          <w:sz w:val="28"/>
-          <w:szCs w:val="28"/>
-        </w:rPr>
-      </w:pPr>
-      <w:r>
-        <w:rPr>
-          <w:rStyle w:val="Strong"/>
-          <w:rFonts w:ascii="Arial" w:hAnsi="Arial" w:cs="Arial"/>
-          <w:b w:val="0"/>
-          <w:sz w:val="28"/>
-          <w:szCs w:val="28"/>
-        </w:rPr>
-        <w:t>Produce a customer listing sorted by customer name containing only the “key” customers. (administrator only)</w:t>
-      </w:r>
-    </w:p>
-    <w:p>
-      <w:pPr>
-        <w:pStyle w:val="ListParagraph"/>
-        <w:numPr>
-          <w:ilvl w:val="1"/>
-          <w:numId w:val="3"/>
-        </w:numPr>
-        <w:spacing w:after="200" w:line="276" w:lineRule="auto"/>
-        <w:rPr>
-          <w:rStyle w:val="Strong"/>
-          <w:rFonts w:ascii="Arial" w:hAnsi="Arial" w:cs="Arial"/>
-          <w:b w:val="0"/>
-          <w:sz w:val="28"/>
-          <w:szCs w:val="28"/>
-        </w:rPr>
-      </w:pPr>
-      <w:r>
-        <w:rPr>
-          <w:rStyle w:val="Strong"/>
-          <w:rFonts w:ascii="Arial" w:hAnsi="Arial" w:cs="Arial"/>
-          <w:b w:val="0"/>
-          <w:sz w:val="28"/>
-          <w:szCs w:val="28"/>
-        </w:rPr>
-        <w:t>Assignees:</w:t>
-      </w:r>
-    </w:p>
-    <w:p>
-      <w:pPr>
-        <w:pStyle w:val="ListParagraph"/>
-        <w:numPr>
-          <w:ilvl w:val="1"/>
-          <w:numId w:val="3"/>
-        </w:numPr>
-        <w:spacing w:after="200" w:line="276" w:lineRule="auto"/>
-        <w:rPr>
-          <w:rStyle w:val="Strong"/>
-          <w:rFonts w:ascii="Arial" w:hAnsi="Arial" w:cs="Arial"/>
-          <w:b w:val="0"/>
-          <w:sz w:val="28"/>
-          <w:szCs w:val="28"/>
-        </w:rPr>
-      </w:pPr>
-      <w:r>
-        <w:rPr>
-          <w:rStyle w:val="Strong"/>
-          <w:rFonts w:ascii="Arial" w:hAnsi="Arial" w:cs="Arial"/>
-          <w:b w:val="0"/>
-          <w:sz w:val="28"/>
-          <w:szCs w:val="28"/>
-        </w:rPr>
-        <w:t>Type:</w:t>
-      </w:r>
-    </w:p>
-    <w:p>
-      <w:pPr>
-        <w:pStyle w:val="ListParagraph"/>
-        <w:numPr>
-          <w:ilvl w:val="1"/>
-          <w:numId w:val="3"/>
-        </w:numPr>
-        <w:spacing w:after="200" w:line="276" w:lineRule="auto"/>
-        <w:rPr>
-          <w:rStyle w:val="Strong"/>
-          <w:rFonts w:ascii="Arial" w:hAnsi="Arial" w:cs="Arial"/>
-          <w:b w:val="0"/>
-          <w:sz w:val="28"/>
-          <w:szCs w:val="28"/>
-        </w:rPr>
-      </w:pPr>
-      <w:r>
-        <w:rPr>
-          <w:rStyle w:val="Strong"/>
-          <w:rFonts w:ascii="Arial" w:hAnsi="Arial" w:cs="Arial"/>
-          <w:b w:val="0"/>
-          <w:sz w:val="28"/>
-          <w:szCs w:val="28"/>
-        </w:rPr>
-        <w:t>Priority:</w:t>
-      </w:r>
-      <w:r>
-        <w:rPr>
-          <w:rStyle w:val="Strong"/>
-          <w:rFonts w:ascii="Arial" w:hAnsi="Arial" w:cs="Arial"/>
-          <w:b w:val="0"/>
-          <w:sz w:val="28"/>
-          <w:szCs w:val="28"/>
-        </w:rPr>
-        <w:t xml:space="preserve"> 3</w:t>
-      </w:r>
-    </w:p>
-    <w:p>
-      <w:pPr>
-        <w:pStyle w:val="ListParagraph"/>
-        <w:numPr>
-          <w:ilvl w:val="1"/>
-          <w:numId w:val="3"/>
-        </w:numPr>
-        <w:spacing w:after="200" w:line="276" w:lineRule="auto"/>
-        <w:rPr>
-          <w:rStyle w:val="Strong"/>
-          <w:rFonts w:ascii="Arial" w:hAnsi="Arial" w:cs="Arial"/>
-          <w:b w:val="0"/>
-          <w:sz w:val="28"/>
-          <w:szCs w:val="28"/>
-        </w:rPr>
-      </w:pPr>
-      <w:r>
-        <w:rPr>
-          <w:rStyle w:val="Strong"/>
-          <w:rFonts w:ascii="Arial" w:hAnsi="Arial" w:cs="Arial"/>
-          <w:b w:val="0"/>
-          <w:sz w:val="28"/>
-          <w:szCs w:val="28"/>
-        </w:rPr>
-        <w:t>Definition of Done:</w:t>
-      </w:r>
-    </w:p>
-    <w:p>
-      <w:pPr>
-        <w:pStyle w:val="ListParagraph"/>
-        <w:spacing w:after="200" w:line="276" w:lineRule="auto"/>
-        <w:ind w:left="1170"/>
-        <w:rPr>
-          <w:rStyle w:val="Strong"/>
-          <w:rFonts w:ascii="Arial" w:hAnsi="Arial" w:cs="Arial"/>
-          <w:b w:val="0"/>
-          <w:sz w:val="28"/>
-          <w:szCs w:val="28"/>
-        </w:rPr>
-      </w:pPr>
-    </w:p>
-    <w:p>
-      <w:pPr>
-        <w:pStyle w:val="ListParagraph"/>
-        <w:spacing w:after="200" w:line="276" w:lineRule="auto"/>
-        <w:ind w:left="450"/>
-        <w:rPr>
-          <w:rStyle w:val="Strong"/>
-          <w:rFonts w:ascii="Arial" w:hAnsi="Arial" w:cs="Arial"/>
-          <w:b w:val="0"/>
-          <w:sz w:val="28"/>
-          <w:szCs w:val="28"/>
-        </w:rPr>
-      </w:pPr>
-    </w:p>
-    <w:p>
-      <w:pPr>
-        <w:pStyle w:val="ListParagraph"/>
-        <w:numPr>
-          <w:ilvl w:val="0"/>
-          <w:numId w:val="3"/>
-        </w:numPr>
-        <w:spacing w:after="200" w:line="276" w:lineRule="auto"/>
-        <w:rPr>
-          <w:rStyle w:val="Strong"/>
-          <w:rFonts w:ascii="Arial" w:hAnsi="Arial" w:cs="Arial"/>
-          <w:b w:val="0"/>
-          <w:sz w:val="28"/>
-          <w:szCs w:val="28"/>
-        </w:rPr>
-      </w:pPr>
-      <w:r>
-        <w:rPr>
-          <w:rStyle w:val="Strong"/>
-          <w:rFonts w:ascii="Arial" w:hAnsi="Arial" w:cs="Arial"/>
-          <w:b w:val="0"/>
-          <w:sz w:val="28"/>
-          <w:szCs w:val="28"/>
-        </w:rPr>
-        <w:t>Produce a customer listing sorted by customer name and their corresponding products they ordered with the associated costs. (administrator only)</w:t>
-      </w:r>
-    </w:p>
-    <w:p>
-      <w:pPr>
-        <w:pStyle w:val="ListParagraph"/>
-        <w:numPr>
-          <w:ilvl w:val="1"/>
-          <w:numId w:val="3"/>
-        </w:numPr>
-        <w:spacing w:after="200" w:line="276" w:lineRule="auto"/>
-        <w:rPr>
-          <w:rStyle w:val="Strong"/>
-          <w:rFonts w:ascii="Arial" w:hAnsi="Arial" w:cs="Arial"/>
-          <w:b w:val="0"/>
-          <w:sz w:val="28"/>
-          <w:szCs w:val="28"/>
-        </w:rPr>
-      </w:pPr>
-      <w:r>
-        <w:rPr>
-          <w:rStyle w:val="Strong"/>
-          <w:rFonts w:ascii="Arial" w:hAnsi="Arial" w:cs="Arial"/>
-          <w:b w:val="0"/>
-          <w:sz w:val="28"/>
-          <w:szCs w:val="28"/>
-        </w:rPr>
-        <w:t>Assignees:</w:t>
-      </w:r>
-    </w:p>
-    <w:p>
-      <w:pPr>
-        <w:pStyle w:val="ListParagraph"/>
-        <w:numPr>
-          <w:ilvl w:val="1"/>
-          <w:numId w:val="3"/>
-        </w:numPr>
-        <w:spacing w:after="200" w:line="276" w:lineRule="auto"/>
-        <w:rPr>
-          <w:rStyle w:val="Strong"/>
-          <w:rFonts w:ascii="Arial" w:hAnsi="Arial" w:cs="Arial"/>
-          <w:b w:val="0"/>
-          <w:sz w:val="28"/>
-          <w:szCs w:val="28"/>
-        </w:rPr>
-      </w:pPr>
-      <w:r>
-        <w:rPr>
-          <w:rStyle w:val="Strong"/>
-          <w:rFonts w:ascii="Arial" w:hAnsi="Arial" w:cs="Arial"/>
-          <w:b w:val="0"/>
-          <w:sz w:val="28"/>
-          <w:szCs w:val="28"/>
-        </w:rPr>
-        <w:t>Type:</w:t>
-      </w:r>
-    </w:p>
-    <w:p>
-      <w:pPr>
-        <w:pStyle w:val="ListParagraph"/>
-        <w:numPr>
-          <w:ilvl w:val="1"/>
-          <w:numId w:val="3"/>
-        </w:numPr>
-        <w:spacing w:after="200" w:line="276" w:lineRule="auto"/>
-        <w:rPr>
-          <w:rStyle w:val="Strong"/>
-          <w:rFonts w:ascii="Arial" w:hAnsi="Arial" w:cs="Arial"/>
-          <w:b w:val="0"/>
-          <w:sz w:val="28"/>
-          <w:szCs w:val="28"/>
-        </w:rPr>
-      </w:pPr>
-      <w:r>
-        <w:rPr>
-          <w:rStyle w:val="Strong"/>
-          <w:rFonts w:ascii="Arial" w:hAnsi="Arial" w:cs="Arial"/>
-          <w:b w:val="0"/>
-          <w:sz w:val="28"/>
-          <w:szCs w:val="28"/>
-        </w:rPr>
-        <w:t>Priority:</w:t>
-      </w:r>
-      <w:r>
-        <w:rPr>
-          <w:rStyle w:val="Strong"/>
-          <w:rFonts w:ascii="Arial" w:hAnsi="Arial" w:cs="Arial"/>
-          <w:b w:val="0"/>
-          <w:sz w:val="28"/>
-          <w:szCs w:val="28"/>
-        </w:rPr>
-        <w:t xml:space="preserve"> 3</w:t>
-      </w:r>
-    </w:p>
-    <w:p>
-      <w:pPr>
-        <w:pStyle w:val="ListParagraph"/>
-        <w:numPr>
-          <w:ilvl w:val="1"/>
-          <w:numId w:val="3"/>
-        </w:numPr>
-        <w:spacing w:after="200" w:line="276" w:lineRule="auto"/>
-        <w:rPr>
-          <w:rStyle w:val="Strong"/>
-          <w:rFonts w:ascii="Arial" w:hAnsi="Arial" w:cs="Arial"/>
-          <w:b w:val="0"/>
-          <w:sz w:val="28"/>
-          <w:szCs w:val="28"/>
-        </w:rPr>
-      </w:pPr>
-      <w:r>
-        <w:rPr>
-          <w:rStyle w:val="Strong"/>
-          <w:rFonts w:ascii="Arial" w:hAnsi="Arial" w:cs="Arial"/>
-          <w:b w:val="0"/>
-          <w:sz w:val="28"/>
-          <w:szCs w:val="28"/>
-        </w:rPr>
-        <w:lastRenderedPageBreak/>
         <w:t>Definition of Done:</w:t>
       </w:r>
     </w:p>

</xml_diff>